<commit_message>
created material interior (tested)
</commit_message>
<xml_diff>
--- a/Extras/UV Documentation.docx
+++ b/Extras/UV Documentation.docx
@@ -44,181 +44,154 @@
           <w:u w:val="single"/>
           <w:lang w:val="en-US"/>
         </w:rPr>
-        <w:t>Glass/</w:t>
-      </w:r>
-      <w:proofErr w:type="spellStart"/>
-      <w:r>
+        <w:t>Glass/GlassRed</w:t>
+      </w:r>
+    </w:p>
+    <w:p>
+      <w:pPr>
+        <w:rPr>
+          <w:lang w:val="en-US"/>
+        </w:rPr>
+      </w:pPr>
+      <w:r>
+        <w:rPr>
+          <w:lang w:val="en-US"/>
+        </w:rPr>
+        <w:t xml:space="preserve">ShaderName: </w:t>
+      </w:r>
+      <w:r>
+        <w:rPr>
+          <w:lang w:val="en-US"/>
+        </w:rPr>
+        <w:t>Vehicle_Glass_Emissive_Coloured</w:t>
+      </w:r>
+    </w:p>
+    <w:p>
+      <w:pPr>
+        <w:rPr>
+          <w:lang w:val="en-US"/>
+        </w:rPr>
+      </w:pPr>
+      <w:r>
+        <w:rPr>
+          <w:lang w:val="en-US"/>
+        </w:rPr>
+        <w:t xml:space="preserve">ShaderID: </w:t>
+      </w:r>
+      <w:r>
+        <w:rPr>
+          <w:lang w:val="en-US"/>
+        </w:rPr>
+        <w:t>45_C6_01_00</w:t>
+      </w:r>
+    </w:p>
+    <w:p>
+      <w:pPr>
+        <w:rPr>
+          <w:lang w:val="en-US"/>
+        </w:rPr>
+      </w:pPr>
+    </w:p>
+    <w:p>
+      <w:pPr>
+        <w:rPr>
+          <w:lang w:val="en-US"/>
+        </w:rPr>
+      </w:pPr>
+      <w:r>
+        <w:rPr>
+          <w:lang w:val="en-US"/>
+        </w:rPr>
+        <w:t>TEXCOORD1</w:t>
+      </w:r>
+      <w:r>
+        <w:rPr>
+          <w:lang w:val="en-US"/>
+        </w:rPr>
+        <w:t xml:space="preserve"> = </w:t>
+      </w:r>
+      <w:r>
+        <w:rPr>
+          <w:lang w:val="en-US"/>
+        </w:rPr>
+        <w:t>EmissiveTextureSampler</w:t>
+      </w:r>
+    </w:p>
+    <w:p>
+      <w:pPr>
+        <w:rPr>
+          <w:lang w:val="en-US"/>
+        </w:rPr>
+      </w:pPr>
+      <w:r>
+        <w:rPr>
+          <w:lang w:val="en-US"/>
+        </w:rPr>
+        <w:t>TEXCOORD2</w:t>
+      </w:r>
+      <w:r>
+        <w:rPr>
+          <w:lang w:val="en-US"/>
+        </w:rPr>
+        <w:t xml:space="preserve"> </w:t>
+      </w:r>
+      <w:r>
+        <w:rPr>
+          <w:lang w:val="en-US"/>
+        </w:rPr>
+        <w:t xml:space="preserve">= </w:t>
+      </w:r>
+      <w:r>
+        <w:rPr>
+          <w:lang w:val="en-US"/>
+        </w:rPr>
+        <w:t>CrackedGlassTextureSampler</w:t>
+      </w:r>
+      <w:r>
+        <w:rPr>
+          <w:lang w:val="en-US"/>
+        </w:rPr>
+        <w:t xml:space="preserve">, </w:t>
+      </w:r>
+      <w:r>
+        <w:rPr>
+          <w:lang w:val="en-US"/>
+        </w:rPr>
+        <w:t>CrackedGlassNormalTextureSampler</w:t>
+      </w:r>
+    </w:p>
+    <w:p>
+      <w:pPr>
+        <w:rPr>
+          <w:lang w:val="en-US"/>
+        </w:rPr>
+      </w:pPr>
+    </w:p>
+    <w:p>
+      <w:pPr>
+        <w:rPr>
+          <w:lang w:val="en-US"/>
+        </w:rPr>
+      </w:pPr>
+    </w:p>
+    <w:p>
+      <w:pPr>
         <w:rPr>
           <w:b/>
           <w:bCs/>
           <w:u w:val="single"/>
           <w:lang w:val="en-US"/>
         </w:rPr>
-        <w:t>GlassRed</w:t>
-      </w:r>
-      <w:proofErr w:type="spellEnd"/>
-    </w:p>
-    <w:p>
-      <w:pPr>
-        <w:rPr>
-          <w:lang w:val="en-US"/>
-        </w:rPr>
-      </w:pPr>
-      <w:proofErr w:type="spellStart"/>
-      <w:r>
-        <w:rPr>
-          <w:lang w:val="en-US"/>
-        </w:rPr>
-        <w:t>ShaderName</w:t>
-      </w:r>
-      <w:proofErr w:type="spellEnd"/>
-      <w:r>
-        <w:rPr>
-          <w:lang w:val="en-US"/>
-        </w:rPr>
-        <w:t xml:space="preserve">: </w:t>
-      </w:r>
-      <w:proofErr w:type="spellStart"/>
-      <w:r>
-        <w:rPr>
-          <w:lang w:val="en-US"/>
-        </w:rPr>
-        <w:t>Vehicle_Glass_Emissive_Coloured</w:t>
-      </w:r>
-      <w:proofErr w:type="spellEnd"/>
-    </w:p>
-    <w:p>
-      <w:pPr>
-        <w:rPr>
-          <w:lang w:val="en-US"/>
-        </w:rPr>
-      </w:pPr>
-      <w:proofErr w:type="spellStart"/>
-      <w:r>
-        <w:rPr>
-          <w:lang w:val="en-US"/>
-        </w:rPr>
-        <w:t>ShaderID</w:t>
-      </w:r>
-      <w:proofErr w:type="spellEnd"/>
-      <w:r>
-        <w:rPr>
-          <w:lang w:val="en-US"/>
-        </w:rPr>
-        <w:t xml:space="preserve">: </w:t>
-      </w:r>
-      <w:r>
-        <w:rPr>
-          <w:lang w:val="en-US"/>
-        </w:rPr>
-        <w:t>45_C6_01_00</w:t>
-      </w:r>
-    </w:p>
-    <w:p>
-      <w:pPr>
-        <w:rPr>
-          <w:lang w:val="en-US"/>
-        </w:rPr>
-      </w:pPr>
-    </w:p>
-    <w:p>
-      <w:pPr>
-        <w:rPr>
-          <w:lang w:val="en-US"/>
-        </w:rPr>
-      </w:pPr>
-      <w:r>
-        <w:rPr>
-          <w:lang w:val="en-US"/>
-        </w:rPr>
-        <w:t>TEXCOORD1</w:t>
-      </w:r>
-      <w:r>
-        <w:rPr>
-          <w:lang w:val="en-US"/>
-        </w:rPr>
-        <w:t xml:space="preserve"> = </w:t>
-      </w:r>
-      <w:proofErr w:type="spellStart"/>
-      <w:r>
-        <w:rPr>
-          <w:lang w:val="en-US"/>
-        </w:rPr>
-        <w:t>EmissiveTextureSampler</w:t>
-      </w:r>
-      <w:proofErr w:type="spellEnd"/>
-    </w:p>
-    <w:p>
-      <w:pPr>
-        <w:rPr>
-          <w:lang w:val="en-US"/>
-        </w:rPr>
-      </w:pPr>
-      <w:r>
-        <w:rPr>
-          <w:lang w:val="en-US"/>
-        </w:rPr>
-        <w:t>TEXCOORD2</w:t>
-      </w:r>
-      <w:r>
-        <w:rPr>
-          <w:lang w:val="en-US"/>
-        </w:rPr>
-        <w:t xml:space="preserve"> </w:t>
-      </w:r>
-      <w:r>
-        <w:rPr>
-          <w:lang w:val="en-US"/>
-        </w:rPr>
-        <w:t xml:space="preserve">= </w:t>
-      </w:r>
-      <w:proofErr w:type="spellStart"/>
-      <w:r>
-        <w:rPr>
-          <w:lang w:val="en-US"/>
-        </w:rPr>
-        <w:t>CrackedGlassTextureSampler</w:t>
-      </w:r>
-      <w:proofErr w:type="spellEnd"/>
-      <w:r>
-        <w:rPr>
-          <w:lang w:val="en-US"/>
-        </w:rPr>
-        <w:t xml:space="preserve">, </w:t>
-      </w:r>
-      <w:proofErr w:type="spellStart"/>
-      <w:r>
-        <w:rPr>
-          <w:lang w:val="en-US"/>
-        </w:rPr>
-        <w:t>CrackedGlassNormalTextureSampler</w:t>
-      </w:r>
-      <w:proofErr w:type="spellEnd"/>
-    </w:p>
-    <w:p>
-      <w:pPr>
-        <w:rPr>
-          <w:lang w:val="en-US"/>
-        </w:rPr>
-      </w:pPr>
-    </w:p>
-    <w:p>
-      <w:pPr>
-        <w:rPr>
-          <w:lang w:val="en-US"/>
-        </w:rPr>
-      </w:pPr>
-    </w:p>
-    <w:p>
-      <w:pPr>
+      </w:pPr>
+      <w:r>
         <w:rPr>
           <w:b/>
           <w:bCs/>
           <w:u w:val="single"/>
           <w:lang w:val="en-US"/>
         </w:rPr>
-      </w:pPr>
-      <w:proofErr w:type="spellStart"/>
+        <w:t>GlassLivery</w:t>
+      </w:r>
       <w:r>
         <w:rPr>
           <w:b/>
@@ -226,58 +199,39 @@
           <w:u w:val="single"/>
           <w:lang w:val="en-US"/>
         </w:rPr>
-        <w:t>GlassLivery</w:t>
-      </w:r>
-      <w:proofErr w:type="spellEnd"/>
-    </w:p>
-    <w:p>
-      <w:pPr>
-        <w:rPr>
-          <w:lang w:val="en-US"/>
-        </w:rPr>
-      </w:pPr>
-      <w:proofErr w:type="spellStart"/>
-      <w:r>
-        <w:rPr>
-          <w:lang w:val="en-US"/>
-        </w:rPr>
-        <w:t>ShaderName</w:t>
-      </w:r>
-      <w:proofErr w:type="spellEnd"/>
-      <w:r>
-        <w:rPr>
-          <w:lang w:val="en-US"/>
-        </w:rPr>
-        <w:t xml:space="preserve">: </w:t>
-      </w:r>
-      <w:proofErr w:type="spellStart"/>
+        <w:t>/GlassSurround</w:t>
+      </w:r>
+    </w:p>
+    <w:p>
+      <w:pPr>
+        <w:rPr>
+          <w:lang w:val="en-US"/>
+        </w:rPr>
+      </w:pPr>
+      <w:r>
+        <w:rPr>
+          <w:lang w:val="en-US"/>
+        </w:rPr>
+        <w:t xml:space="preserve">ShaderName: </w:t>
+      </w:r>
       <w:r>
         <w:rPr>
           <w:lang w:val="en-US"/>
         </w:rPr>
         <w:t>Vehicle_Glass_Emissive_Coloured_Singlesided_Wrap</w:t>
       </w:r>
-      <w:proofErr w:type="spellEnd"/>
-    </w:p>
-    <w:p>
-      <w:pPr>
-        <w:rPr>
-          <w:lang w:val="en-US"/>
-        </w:rPr>
-      </w:pPr>
-      <w:proofErr w:type="spellStart"/>
-      <w:r>
-        <w:rPr>
-          <w:lang w:val="en-US"/>
-        </w:rPr>
-        <w:t>ShaderID</w:t>
-      </w:r>
-      <w:proofErr w:type="spellEnd"/>
-      <w:r>
-        <w:rPr>
-          <w:lang w:val="en-US"/>
-        </w:rPr>
-        <w:t xml:space="preserve">: </w:t>
+    </w:p>
+    <w:p>
+      <w:pPr>
+        <w:rPr>
+          <w:lang w:val="en-US"/>
+        </w:rPr>
+      </w:pPr>
+      <w:r>
+        <w:rPr>
+          <w:lang w:val="en-US"/>
+        </w:rPr>
+        <w:t xml:space="preserve">ShaderID: </w:t>
       </w:r>
       <w:r>
         <w:rPr>
@@ -311,14 +265,12 @@
         </w:rPr>
         <w:t xml:space="preserve"> = </w:t>
       </w:r>
-      <w:proofErr w:type="spellStart"/>
       <w:r>
         <w:rPr>
           <w:lang w:val="en-US"/>
         </w:rPr>
         <w:t>EmissiveTextureSampler</w:t>
       </w:r>
-      <w:proofErr w:type="spellEnd"/>
     </w:p>
     <w:p>
       <w:pPr>
@@ -338,28 +290,24 @@
         </w:rPr>
         <w:t xml:space="preserve"> = </w:t>
       </w:r>
-      <w:proofErr w:type="spellStart"/>
       <w:r>
         <w:rPr>
           <w:lang w:val="en-US"/>
         </w:rPr>
         <w:t>CrackedGlassTextureSampler</w:t>
       </w:r>
-      <w:proofErr w:type="spellEnd"/>
       <w:r>
         <w:rPr>
           <w:lang w:val="en-US"/>
         </w:rPr>
         <w:t xml:space="preserve">, </w:t>
       </w:r>
-      <w:proofErr w:type="spellStart"/>
       <w:r>
         <w:rPr>
           <w:lang w:val="en-US"/>
         </w:rPr>
         <w:t>CrackedGlassNormalTextureSampler</w:t>
       </w:r>
-      <w:proofErr w:type="spellEnd"/>
     </w:p>
     <w:p>
       <w:pPr>
@@ -372,6 +320,112 @@
           <w:lang w:val="en-US"/>
         </w:rPr>
         <w:t>TEXCOORD6 = Livery Mapping</w:t>
+      </w:r>
+    </w:p>
+    <w:p>
+      <w:pPr>
+        <w:rPr>
+          <w:lang w:val="en-US"/>
+        </w:rPr>
+      </w:pPr>
+    </w:p>
+    <w:p>
+      <w:pPr>
+        <w:rPr>
+          <w:lang w:val="en-US"/>
+        </w:rPr>
+      </w:pPr>
+      <w:r>
+        <w:rPr>
+          <w:b/>
+          <w:bCs/>
+          <w:u w:val="single"/>
+          <w:lang w:val="en-US"/>
+        </w:rPr>
+        <w:t>Interior</w:t>
+      </w:r>
+    </w:p>
+    <w:p>
+      <w:pPr>
+        <w:rPr>
+          <w:lang w:val="en-US"/>
+        </w:rPr>
+      </w:pPr>
+      <w:r>
+        <w:rPr>
+          <w:lang w:val="en-US"/>
+        </w:rPr>
+        <w:t xml:space="preserve">ShaderName: </w:t>
+      </w:r>
+      <w:r>
+        <w:rPr>
+          <w:lang w:val="en-US"/>
+        </w:rPr>
+        <w:t>Vehicle_Opaque_Textured_Phong</w:t>
+      </w:r>
+    </w:p>
+    <w:p>
+      <w:pPr>
+        <w:rPr>
+          <w:lang w:val="en-US"/>
+        </w:rPr>
+      </w:pPr>
+      <w:r>
+        <w:rPr>
+          <w:lang w:val="en-US"/>
+        </w:rPr>
+        <w:t xml:space="preserve">ShaderID: </w:t>
+      </w:r>
+      <w:r>
+        <w:rPr>
+          <w:lang w:val="en-US"/>
+        </w:rPr>
+        <w:t>4A_62_02_00</w:t>
+      </w:r>
+    </w:p>
+    <w:p>
+      <w:pPr>
+        <w:rPr>
+          <w:lang w:val="en-US"/>
+        </w:rPr>
+      </w:pPr>
+    </w:p>
+    <w:p>
+      <w:pPr>
+        <w:rPr>
+          <w:lang w:val="en-US"/>
+        </w:rPr>
+      </w:pPr>
+      <w:r>
+        <w:rPr>
+          <w:lang w:val="en-US"/>
+        </w:rPr>
+        <w:t xml:space="preserve">TEXCOORD1 = </w:t>
+      </w:r>
+      <w:r>
+        <w:rPr>
+          <w:lang w:val="en-US"/>
+        </w:rPr>
+        <w:t>DiffuseTextureSampler</w:t>
+      </w:r>
+    </w:p>
+    <w:p>
+      <w:pPr>
+        <w:rPr>
+          <w:lang w:val="en-US"/>
+        </w:rPr>
+      </w:pPr>
+      <w:r>
+        <w:rPr>
+          <w:lang w:val="en-US"/>
+        </w:rPr>
+        <w:t xml:space="preserve">TEXCOORD2 = </w:t>
+      </w:r>
+      <w:r>
+        <w:rPr>
+          <w:lang w:val="en-US"/>
+        </w:rPr>
+        <w:t>Empty UV, not used</w:t>
       </w:r>
     </w:p>
     <w:sectPr>

</xml_diff>

<commit_message>
material for interior emissive
</commit_message>
<xml_diff>
--- a/Extras/UV Documentation.docx
+++ b/Extras/UV Documentation.docx
@@ -1,6 +1,6 @@
 
 <file path=word/document.xml><?xml version="1.0" encoding="utf-8"?>
-<w:document xmlns:wpc="http://schemas.microsoft.com/office/word/2010/wordprocessingCanvas" xmlns:cx="http://schemas.microsoft.com/office/drawing/2014/chartex" xmlns:cx1="http://schemas.microsoft.com/office/drawing/2015/9/8/chartex" xmlns:cx2="http://schemas.microsoft.com/office/drawing/2015/10/21/chartex" xmlns:cx3="http://schemas.microsoft.com/office/drawing/2016/5/9/chartex" xmlns:cx4="http://schemas.microsoft.com/office/drawing/2016/5/10/chartex" xmlns:cx5="http://schemas.microsoft.com/office/drawing/2016/5/11/chartex" xmlns:cx6="http://schemas.microsoft.com/office/drawing/2016/5/12/chartex" xmlns:cx7="http://schemas.microsoft.com/office/drawing/2016/5/13/chartex" xmlns:cx8="http://schemas.microsoft.com/office/drawing/2016/5/14/chartex" xmlns:mc="http://schemas.openxmlformats.org/markup-compatibility/2006" xmlns:aink="http://schemas.microsoft.com/office/drawing/2016/ink" xmlns:am3d="http://schemas.microsoft.com/office/drawing/2017/model3d" xmlns:o="urn:schemas-microsoft-com:office:office" xmlns:oel="http://schemas.microsoft.com/office/2019/extlst" xmlns:r="http://schemas.openxmlformats.org/officeDocument/2006/relationships" xmlns:m="http://schemas.openxmlformats.org/officeDocument/2006/math" xmlns:v="urn:schemas-microsoft-com:vml" xmlns:wp14="http://schemas.microsoft.com/office/word/2010/wordprocessingDrawing" xmlns:wp="http://schemas.openxmlformats.org/drawingml/2006/wordprocessingDrawing" xmlns:w10="urn:schemas-microsoft-com:office:word" xmlns:w="http://schemas.openxmlformats.org/wordprocessingml/2006/main" xmlns:w14="http://schemas.microsoft.com/office/word/2010/wordml" xmlns:w15="http://schemas.microsoft.com/office/word/2012/wordml" xmlns:w16cex="http://schemas.microsoft.com/office/word/2018/wordml/cex" xmlns:w16cid="http://schemas.microsoft.com/office/word/2016/wordml/cid" xmlns:w16="http://schemas.microsoft.com/office/word/2018/wordml" xmlns:w16du="http://schemas.microsoft.com/office/word/2023/wordml/word16du" xmlns:w16sdtdh="http://schemas.microsoft.com/office/word/2020/wordml/sdtdatahash" xmlns:w16se="http://schemas.microsoft.com/office/word/2015/wordml/symex" xmlns:wpg="http://schemas.microsoft.com/office/word/2010/wordprocessingGroup" xmlns:wpi="http://schemas.microsoft.com/office/word/2010/wordprocessingInk" xmlns:wne="http://schemas.microsoft.com/office/word/2006/wordml" xmlns:wps="http://schemas.microsoft.com/office/word/2010/wordprocessingShape" mc:Ignorable="w14 w15 w16se w16cid w16 w16cex w16sdtdh wp14">
+<w:document xmlns:wpc="http://schemas.microsoft.com/office/word/2010/wordprocessingCanvas" xmlns:cx="http://schemas.microsoft.com/office/drawing/2014/chartex" xmlns:cx1="http://schemas.microsoft.com/office/drawing/2015/9/8/chartex" xmlns:cx2="http://schemas.microsoft.com/office/drawing/2015/10/21/chartex" xmlns:cx3="http://schemas.microsoft.com/office/drawing/2016/5/9/chartex" xmlns:cx4="http://schemas.microsoft.com/office/drawing/2016/5/10/chartex" xmlns:cx5="http://schemas.microsoft.com/office/drawing/2016/5/11/chartex" xmlns:cx6="http://schemas.microsoft.com/office/drawing/2016/5/12/chartex" xmlns:cx7="http://schemas.microsoft.com/office/drawing/2016/5/13/chartex" xmlns:cx8="http://schemas.microsoft.com/office/drawing/2016/5/14/chartex" xmlns:mc="http://schemas.openxmlformats.org/markup-compatibility/2006" xmlns:aink="http://schemas.microsoft.com/office/drawing/2016/ink" xmlns:am3d="http://schemas.microsoft.com/office/drawing/2017/model3d" xmlns:o="urn:schemas-microsoft-com:office:office" xmlns:oel="http://schemas.microsoft.com/office/2019/extlst" xmlns:r="http://schemas.openxmlformats.org/officeDocument/2006/relationships" xmlns:m="http://schemas.openxmlformats.org/officeDocument/2006/math" xmlns:v="urn:schemas-microsoft-com:vml" xmlns:wp14="http://schemas.microsoft.com/office/word/2010/wordprocessingDrawing" xmlns:wp="http://schemas.openxmlformats.org/drawingml/2006/wordprocessingDrawing" xmlns:w10="urn:schemas-microsoft-com:office:word" xmlns:w="http://schemas.openxmlformats.org/wordprocessingml/2006/main" xmlns:w14="http://schemas.microsoft.com/office/word/2010/wordml" xmlns:w15="http://schemas.microsoft.com/office/word/2012/wordml" xmlns:w16cex="http://schemas.microsoft.com/office/word/2018/wordml/cex" xmlns:w16cid="http://schemas.microsoft.com/office/word/2016/wordml/cid" xmlns:w16="http://schemas.microsoft.com/office/word/2018/wordml" xmlns:w16du="http://schemas.microsoft.com/office/word/2023/wordml/word16du" xmlns:w16sdtdh="http://schemas.microsoft.com/office/word/2020/wordml/sdtdatahash" xmlns:w16se="http://schemas.microsoft.com/office/word/2015/wordml/symex" xmlns:wpg="http://schemas.microsoft.com/office/word/2010/wordprocessingGroup" xmlns:wpi="http://schemas.microsoft.com/office/word/2010/wordprocessingInk" xmlns:wne="http://schemas.microsoft.com/office/word/2006/wordml" xmlns:wps="http://schemas.microsoft.com/office/word/2010/wordprocessingShape" mc:Ignorable="w14 w15 w16se w16cid w16 w16cex w16sdtdh w16du wp14">
   <w:body>
     <w:p>
       <w:pPr>
@@ -16,8 +16,34 @@
           <w:szCs w:val="36"/>
           <w:lang w:val="en-US"/>
         </w:rPr>
-        <w:t>Created by Enthuse</w:t>
-      </w:r>
+        <w:t>Common</w:t>
+      </w:r>
+      <w:r>
+        <w:rPr>
+          <w:sz w:val="28"/>
+          <w:szCs w:val="36"/>
+          <w:lang w:val="en-US"/>
+        </w:rPr>
+        <w:t xml:space="preserve"> Vehicle Shader documented</w:t>
+      </w:r>
+      <w:r>
+        <w:rPr>
+          <w:sz w:val="28"/>
+          <w:szCs w:val="36"/>
+          <w:lang w:val="en-US"/>
+        </w:rPr>
+        <w:t xml:space="preserve"> by </w:t>
+      </w:r>
+      <w:proofErr w:type="gramStart"/>
+      <w:r>
+        <w:rPr>
+          <w:sz w:val="28"/>
+          <w:szCs w:val="36"/>
+          <w:lang w:val="en-US"/>
+        </w:rPr>
+        <w:t>Enthuse</w:t>
+      </w:r>
+      <w:proofErr w:type="gramEnd"/>
     </w:p>
     <w:p>
       <w:pPr>
@@ -44,154 +70,181 @@
           <w:u w:val="single"/>
           <w:lang w:val="en-US"/>
         </w:rPr>
-        <w:t>Glass/GlassRed</w:t>
-      </w:r>
-    </w:p>
-    <w:p>
-      <w:pPr>
-        <w:rPr>
-          <w:lang w:val="en-US"/>
-        </w:rPr>
-      </w:pPr>
-      <w:r>
-        <w:rPr>
-          <w:lang w:val="en-US"/>
-        </w:rPr>
-        <w:t xml:space="preserve">ShaderName: </w:t>
-      </w:r>
-      <w:r>
-        <w:rPr>
-          <w:lang w:val="en-US"/>
-        </w:rPr>
-        <w:t>Vehicle_Glass_Emissive_Coloured</w:t>
-      </w:r>
-    </w:p>
-    <w:p>
-      <w:pPr>
-        <w:rPr>
-          <w:lang w:val="en-US"/>
-        </w:rPr>
-      </w:pPr>
-      <w:r>
-        <w:rPr>
-          <w:lang w:val="en-US"/>
-        </w:rPr>
-        <w:t xml:space="preserve">ShaderID: </w:t>
-      </w:r>
-      <w:r>
-        <w:rPr>
-          <w:lang w:val="en-US"/>
-        </w:rPr>
-        <w:t>45_C6_01_00</w:t>
-      </w:r>
-    </w:p>
-    <w:p>
-      <w:pPr>
-        <w:rPr>
-          <w:lang w:val="en-US"/>
-        </w:rPr>
-      </w:pPr>
-    </w:p>
-    <w:p>
-      <w:pPr>
-        <w:rPr>
-          <w:lang w:val="en-US"/>
-        </w:rPr>
-      </w:pPr>
-      <w:r>
-        <w:rPr>
-          <w:lang w:val="en-US"/>
-        </w:rPr>
-        <w:t>TEXCOORD1</w:t>
-      </w:r>
-      <w:r>
-        <w:rPr>
-          <w:lang w:val="en-US"/>
-        </w:rPr>
-        <w:t xml:space="preserve"> = </w:t>
-      </w:r>
-      <w:r>
-        <w:rPr>
-          <w:lang w:val="en-US"/>
-        </w:rPr>
-        <w:t>EmissiveTextureSampler</w:t>
-      </w:r>
-    </w:p>
-    <w:p>
-      <w:pPr>
-        <w:rPr>
-          <w:lang w:val="en-US"/>
-        </w:rPr>
-      </w:pPr>
-      <w:r>
-        <w:rPr>
-          <w:lang w:val="en-US"/>
-        </w:rPr>
-        <w:t>TEXCOORD2</w:t>
-      </w:r>
-      <w:r>
-        <w:rPr>
-          <w:lang w:val="en-US"/>
-        </w:rPr>
-        <w:t xml:space="preserve"> </w:t>
-      </w:r>
-      <w:r>
-        <w:rPr>
-          <w:lang w:val="en-US"/>
-        </w:rPr>
-        <w:t xml:space="preserve">= </w:t>
-      </w:r>
-      <w:r>
-        <w:rPr>
-          <w:lang w:val="en-US"/>
-        </w:rPr>
-        <w:t>CrackedGlassTextureSampler</w:t>
-      </w:r>
-      <w:r>
-        <w:rPr>
-          <w:lang w:val="en-US"/>
-        </w:rPr>
-        <w:t xml:space="preserve">, </w:t>
-      </w:r>
-      <w:r>
-        <w:rPr>
-          <w:lang w:val="en-US"/>
-        </w:rPr>
-        <w:t>CrackedGlassNormalTextureSampler</w:t>
-      </w:r>
-    </w:p>
-    <w:p>
-      <w:pPr>
-        <w:rPr>
-          <w:lang w:val="en-US"/>
-        </w:rPr>
-      </w:pPr>
-    </w:p>
-    <w:p>
-      <w:pPr>
-        <w:rPr>
-          <w:lang w:val="en-US"/>
-        </w:rPr>
-      </w:pPr>
-    </w:p>
-    <w:p>
-      <w:pPr>
+        <w:t>Glass/</w:t>
+      </w:r>
+      <w:proofErr w:type="spellStart"/>
+      <w:r>
         <w:rPr>
           <w:b/>
           <w:bCs/>
           <w:u w:val="single"/>
           <w:lang w:val="en-US"/>
         </w:rPr>
-      </w:pPr>
-      <w:r>
+        <w:t>GlassRed</w:t>
+      </w:r>
+      <w:proofErr w:type="spellEnd"/>
+    </w:p>
+    <w:p>
+      <w:pPr>
+        <w:rPr>
+          <w:lang w:val="en-US"/>
+        </w:rPr>
+      </w:pPr>
+      <w:proofErr w:type="spellStart"/>
+      <w:r>
+        <w:rPr>
+          <w:lang w:val="en-US"/>
+        </w:rPr>
+        <w:t>ShaderName</w:t>
+      </w:r>
+      <w:proofErr w:type="spellEnd"/>
+      <w:r>
+        <w:rPr>
+          <w:lang w:val="en-US"/>
+        </w:rPr>
+        <w:t xml:space="preserve">: </w:t>
+      </w:r>
+      <w:proofErr w:type="spellStart"/>
+      <w:r>
+        <w:rPr>
+          <w:lang w:val="en-US"/>
+        </w:rPr>
+        <w:t>Vehicle_Glass_Emissive_Coloured</w:t>
+      </w:r>
+      <w:proofErr w:type="spellEnd"/>
+    </w:p>
+    <w:p>
+      <w:pPr>
+        <w:rPr>
+          <w:lang w:val="en-US"/>
+        </w:rPr>
+      </w:pPr>
+      <w:proofErr w:type="spellStart"/>
+      <w:r>
+        <w:rPr>
+          <w:lang w:val="en-US"/>
+        </w:rPr>
+        <w:t>ShaderID</w:t>
+      </w:r>
+      <w:proofErr w:type="spellEnd"/>
+      <w:r>
+        <w:rPr>
+          <w:lang w:val="en-US"/>
+        </w:rPr>
+        <w:t xml:space="preserve">: </w:t>
+      </w:r>
+      <w:r>
+        <w:rPr>
+          <w:lang w:val="en-US"/>
+        </w:rPr>
+        <w:t>45_C6_01_00</w:t>
+      </w:r>
+    </w:p>
+    <w:p>
+      <w:pPr>
+        <w:rPr>
+          <w:lang w:val="en-US"/>
+        </w:rPr>
+      </w:pPr>
+    </w:p>
+    <w:p>
+      <w:pPr>
+        <w:rPr>
+          <w:lang w:val="en-US"/>
+        </w:rPr>
+      </w:pPr>
+      <w:r>
+        <w:rPr>
+          <w:lang w:val="en-US"/>
+        </w:rPr>
+        <w:t>TEXCOORD1</w:t>
+      </w:r>
+      <w:r>
+        <w:rPr>
+          <w:lang w:val="en-US"/>
+        </w:rPr>
+        <w:t xml:space="preserve"> = </w:t>
+      </w:r>
+      <w:proofErr w:type="spellStart"/>
+      <w:r>
+        <w:rPr>
+          <w:lang w:val="en-US"/>
+        </w:rPr>
+        <w:t>EmissiveTextureSampler</w:t>
+      </w:r>
+      <w:proofErr w:type="spellEnd"/>
+    </w:p>
+    <w:p>
+      <w:pPr>
+        <w:rPr>
+          <w:lang w:val="en-US"/>
+        </w:rPr>
+      </w:pPr>
+      <w:r>
+        <w:rPr>
+          <w:lang w:val="en-US"/>
+        </w:rPr>
+        <w:t>TEXCOORD2</w:t>
+      </w:r>
+      <w:r>
+        <w:rPr>
+          <w:lang w:val="en-US"/>
+        </w:rPr>
+        <w:t xml:space="preserve"> </w:t>
+      </w:r>
+      <w:r>
+        <w:rPr>
+          <w:lang w:val="en-US"/>
+        </w:rPr>
+        <w:t xml:space="preserve">= </w:t>
+      </w:r>
+      <w:proofErr w:type="spellStart"/>
+      <w:r>
+        <w:rPr>
+          <w:lang w:val="en-US"/>
+        </w:rPr>
+        <w:t>CrackedGlassTextureSampler</w:t>
+      </w:r>
+      <w:proofErr w:type="spellEnd"/>
+      <w:r>
+        <w:rPr>
+          <w:lang w:val="en-US"/>
+        </w:rPr>
+        <w:t xml:space="preserve">, </w:t>
+      </w:r>
+      <w:proofErr w:type="spellStart"/>
+      <w:r>
+        <w:rPr>
+          <w:lang w:val="en-US"/>
+        </w:rPr>
+        <w:t>CrackedGlassNormalTextureSampler</w:t>
+      </w:r>
+      <w:proofErr w:type="spellEnd"/>
+    </w:p>
+    <w:p>
+      <w:pPr>
+        <w:rPr>
+          <w:lang w:val="en-US"/>
+        </w:rPr>
+      </w:pPr>
+    </w:p>
+    <w:p>
+      <w:pPr>
+        <w:rPr>
+          <w:lang w:val="en-US"/>
+        </w:rPr>
+      </w:pPr>
+    </w:p>
+    <w:p>
+      <w:pPr>
         <w:rPr>
           <w:b/>
           <w:bCs/>
           <w:u w:val="single"/>
           <w:lang w:val="en-US"/>
         </w:rPr>
-        <w:t>GlassLivery</w:t>
-      </w:r>
+      </w:pPr>
+      <w:proofErr w:type="spellStart"/>
       <w:r>
         <w:rPr>
           <w:b/>
@@ -199,142 +252,9 @@
           <w:u w:val="single"/>
           <w:lang w:val="en-US"/>
         </w:rPr>
-        <w:t>/GlassSurround</w:t>
-      </w:r>
-    </w:p>
-    <w:p>
-      <w:pPr>
-        <w:rPr>
-          <w:lang w:val="en-US"/>
-        </w:rPr>
-      </w:pPr>
-      <w:r>
-        <w:rPr>
-          <w:lang w:val="en-US"/>
-        </w:rPr>
-        <w:t xml:space="preserve">ShaderName: </w:t>
-      </w:r>
-      <w:r>
-        <w:rPr>
-          <w:lang w:val="en-US"/>
-        </w:rPr>
-        <w:t>Vehicle_Glass_Emissive_Coloured_Singlesided_Wrap</w:t>
-      </w:r>
-    </w:p>
-    <w:p>
-      <w:pPr>
-        <w:rPr>
-          <w:lang w:val="en-US"/>
-        </w:rPr>
-      </w:pPr>
-      <w:r>
-        <w:rPr>
-          <w:lang w:val="en-US"/>
-        </w:rPr>
-        <w:t xml:space="preserve">ShaderID: </w:t>
-      </w:r>
-      <w:r>
-        <w:rPr>
-          <w:lang w:val="en-US"/>
-        </w:rPr>
-        <w:t>14_AF_13_00</w:t>
-      </w:r>
-    </w:p>
-    <w:p>
-      <w:pPr>
-        <w:rPr>
-          <w:lang w:val="en-US"/>
-        </w:rPr>
-      </w:pPr>
-    </w:p>
-    <w:p>
-      <w:pPr>
-        <w:rPr>
-          <w:lang w:val="en-US"/>
-        </w:rPr>
-      </w:pPr>
-      <w:r>
-        <w:rPr>
-          <w:lang w:val="en-US"/>
-        </w:rPr>
-        <w:t>TEXCOORD1</w:t>
-      </w:r>
-      <w:r>
-        <w:rPr>
-          <w:lang w:val="en-US"/>
-        </w:rPr>
-        <w:t xml:space="preserve"> = </w:t>
-      </w:r>
-      <w:r>
-        <w:rPr>
-          <w:lang w:val="en-US"/>
-        </w:rPr>
-        <w:t>EmissiveTextureSampler</w:t>
-      </w:r>
-    </w:p>
-    <w:p>
-      <w:pPr>
-        <w:rPr>
-          <w:lang w:val="en-US"/>
-        </w:rPr>
-      </w:pPr>
-      <w:r>
-        <w:rPr>
-          <w:lang w:val="en-US"/>
-        </w:rPr>
-        <w:t>TEXCOORD2</w:t>
-      </w:r>
-      <w:r>
-        <w:rPr>
-          <w:lang w:val="en-US"/>
-        </w:rPr>
-        <w:t xml:space="preserve"> = </w:t>
-      </w:r>
-      <w:r>
-        <w:rPr>
-          <w:lang w:val="en-US"/>
-        </w:rPr>
-        <w:t>CrackedGlassTextureSampler</w:t>
-      </w:r>
-      <w:r>
-        <w:rPr>
-          <w:lang w:val="en-US"/>
-        </w:rPr>
-        <w:t xml:space="preserve">, </w:t>
-      </w:r>
-      <w:r>
-        <w:rPr>
-          <w:lang w:val="en-US"/>
-        </w:rPr>
-        <w:t>CrackedGlassNormalTextureSampler</w:t>
-      </w:r>
-    </w:p>
-    <w:p>
-      <w:pPr>
-        <w:rPr>
-          <w:lang w:val="en-US"/>
-        </w:rPr>
-      </w:pPr>
-      <w:r>
-        <w:rPr>
-          <w:lang w:val="en-US"/>
-        </w:rPr>
-        <w:t>TEXCOORD6 = Livery Mapping</w:t>
-      </w:r>
-    </w:p>
-    <w:p>
-      <w:pPr>
-        <w:rPr>
-          <w:lang w:val="en-US"/>
-        </w:rPr>
-      </w:pPr>
-    </w:p>
-    <w:p>
-      <w:pPr>
-        <w:rPr>
-          <w:lang w:val="en-US"/>
-        </w:rPr>
-      </w:pPr>
+        <w:t>GlassLivery</w:t>
+      </w:r>
+      <w:proofErr w:type="spellEnd"/>
       <w:r>
         <w:rPr>
           <w:b/>
@@ -342,6 +262,184 @@
           <w:u w:val="single"/>
           <w:lang w:val="en-US"/>
         </w:rPr>
+        <w:t>/</w:t>
+      </w:r>
+      <w:proofErr w:type="spellStart"/>
+      <w:r>
+        <w:rPr>
+          <w:b/>
+          <w:bCs/>
+          <w:u w:val="single"/>
+          <w:lang w:val="en-US"/>
+        </w:rPr>
+        <w:t>GlassSurround</w:t>
+      </w:r>
+      <w:proofErr w:type="spellEnd"/>
+    </w:p>
+    <w:p>
+      <w:pPr>
+        <w:rPr>
+          <w:lang w:val="en-US"/>
+        </w:rPr>
+      </w:pPr>
+      <w:proofErr w:type="spellStart"/>
+      <w:r>
+        <w:rPr>
+          <w:lang w:val="en-US"/>
+        </w:rPr>
+        <w:t>ShaderName</w:t>
+      </w:r>
+      <w:proofErr w:type="spellEnd"/>
+      <w:r>
+        <w:rPr>
+          <w:lang w:val="en-US"/>
+        </w:rPr>
+        <w:t xml:space="preserve">: </w:t>
+      </w:r>
+      <w:proofErr w:type="spellStart"/>
+      <w:r>
+        <w:rPr>
+          <w:lang w:val="en-US"/>
+        </w:rPr>
+        <w:t>Vehicle_Glass_Emissive_Coloured_Singlesided_Wrap</w:t>
+      </w:r>
+      <w:proofErr w:type="spellEnd"/>
+    </w:p>
+    <w:p>
+      <w:pPr>
+        <w:rPr>
+          <w:lang w:val="en-US"/>
+        </w:rPr>
+      </w:pPr>
+      <w:proofErr w:type="spellStart"/>
+      <w:r>
+        <w:rPr>
+          <w:lang w:val="en-US"/>
+        </w:rPr>
+        <w:t>ShaderID</w:t>
+      </w:r>
+      <w:proofErr w:type="spellEnd"/>
+      <w:r>
+        <w:rPr>
+          <w:lang w:val="en-US"/>
+        </w:rPr>
+        <w:t xml:space="preserve">: </w:t>
+      </w:r>
+      <w:r>
+        <w:rPr>
+          <w:lang w:val="en-US"/>
+        </w:rPr>
+        <w:t>14_AF_13_00</w:t>
+      </w:r>
+    </w:p>
+    <w:p>
+      <w:pPr>
+        <w:rPr>
+          <w:lang w:val="en-US"/>
+        </w:rPr>
+      </w:pPr>
+    </w:p>
+    <w:p>
+      <w:pPr>
+        <w:rPr>
+          <w:lang w:val="en-US"/>
+        </w:rPr>
+      </w:pPr>
+      <w:r>
+        <w:rPr>
+          <w:lang w:val="en-US"/>
+        </w:rPr>
+        <w:t>TEXCOORD1</w:t>
+      </w:r>
+      <w:r>
+        <w:rPr>
+          <w:lang w:val="en-US"/>
+        </w:rPr>
+        <w:t xml:space="preserve"> = </w:t>
+      </w:r>
+      <w:proofErr w:type="spellStart"/>
+      <w:r>
+        <w:rPr>
+          <w:lang w:val="en-US"/>
+        </w:rPr>
+        <w:t>EmissiveTextureSampler</w:t>
+      </w:r>
+      <w:proofErr w:type="spellEnd"/>
+    </w:p>
+    <w:p>
+      <w:pPr>
+        <w:rPr>
+          <w:lang w:val="en-US"/>
+        </w:rPr>
+      </w:pPr>
+      <w:r>
+        <w:rPr>
+          <w:lang w:val="en-US"/>
+        </w:rPr>
+        <w:t>TEXCOORD2</w:t>
+      </w:r>
+      <w:r>
+        <w:rPr>
+          <w:lang w:val="en-US"/>
+        </w:rPr>
+        <w:t xml:space="preserve"> = </w:t>
+      </w:r>
+      <w:proofErr w:type="spellStart"/>
+      <w:r>
+        <w:rPr>
+          <w:lang w:val="en-US"/>
+        </w:rPr>
+        <w:t>CrackedGlassTextureSampler</w:t>
+      </w:r>
+      <w:proofErr w:type="spellEnd"/>
+      <w:r>
+        <w:rPr>
+          <w:lang w:val="en-US"/>
+        </w:rPr>
+        <w:t xml:space="preserve">, </w:t>
+      </w:r>
+      <w:proofErr w:type="spellStart"/>
+      <w:r>
+        <w:rPr>
+          <w:lang w:val="en-US"/>
+        </w:rPr>
+        <w:t>CrackedGlassNormalTextureSampler</w:t>
+      </w:r>
+      <w:proofErr w:type="spellEnd"/>
+    </w:p>
+    <w:p>
+      <w:pPr>
+        <w:rPr>
+          <w:lang w:val="en-US"/>
+        </w:rPr>
+      </w:pPr>
+      <w:r>
+        <w:rPr>
+          <w:lang w:val="en-US"/>
+        </w:rPr>
+        <w:t>TEXCOORD6 = Livery Mapping</w:t>
+      </w:r>
+    </w:p>
+    <w:p>
+      <w:pPr>
+        <w:rPr>
+          <w:lang w:val="en-US"/>
+        </w:rPr>
+      </w:pPr>
+    </w:p>
+    <w:p>
+      <w:pPr>
+        <w:rPr>
+          <w:lang w:val="en-US"/>
+        </w:rPr>
+      </w:pPr>
+      <w:r>
+        <w:rPr>
+          <w:b/>
+          <w:bCs/>
+          <w:u w:val="single"/>
+          <w:lang w:val="en-US"/>
+        </w:rPr>
         <w:t>Interior</w:t>
       </w:r>
     </w:p>
@@ -351,30 +449,48 @@
           <w:lang w:val="en-US"/>
         </w:rPr>
       </w:pPr>
-      <w:r>
-        <w:rPr>
-          <w:lang w:val="en-US"/>
-        </w:rPr>
-        <w:t xml:space="preserve">ShaderName: </w:t>
-      </w:r>
+      <w:proofErr w:type="spellStart"/>
+      <w:r>
+        <w:rPr>
+          <w:lang w:val="en-US"/>
+        </w:rPr>
+        <w:t>ShaderName</w:t>
+      </w:r>
+      <w:proofErr w:type="spellEnd"/>
+      <w:r>
+        <w:rPr>
+          <w:lang w:val="en-US"/>
+        </w:rPr>
+        <w:t xml:space="preserve">: </w:t>
+      </w:r>
+      <w:proofErr w:type="spellStart"/>
       <w:r>
         <w:rPr>
           <w:lang w:val="en-US"/>
         </w:rPr>
         <w:t>Vehicle_Opaque_Textured_Phong</w:t>
       </w:r>
-    </w:p>
-    <w:p>
-      <w:pPr>
-        <w:rPr>
-          <w:lang w:val="en-US"/>
-        </w:rPr>
-      </w:pPr>
-      <w:r>
-        <w:rPr>
-          <w:lang w:val="en-US"/>
-        </w:rPr>
-        <w:t xml:space="preserve">ShaderID: </w:t>
+      <w:proofErr w:type="spellEnd"/>
+    </w:p>
+    <w:p>
+      <w:pPr>
+        <w:rPr>
+          <w:lang w:val="en-US"/>
+        </w:rPr>
+      </w:pPr>
+      <w:proofErr w:type="spellStart"/>
+      <w:r>
+        <w:rPr>
+          <w:lang w:val="en-US"/>
+        </w:rPr>
+        <w:t>ShaderID</w:t>
+      </w:r>
+      <w:proofErr w:type="spellEnd"/>
+      <w:r>
+        <w:rPr>
+          <w:lang w:val="en-US"/>
+        </w:rPr>
+        <w:t xml:space="preserve">: </w:t>
       </w:r>
       <w:r>
         <w:rPr>
@@ -402,12 +518,14 @@
         </w:rPr>
         <w:t xml:space="preserve">TEXCOORD1 = </w:t>
       </w:r>
+      <w:proofErr w:type="spellStart"/>
       <w:r>
         <w:rPr>
           <w:lang w:val="en-US"/>
         </w:rPr>
         <w:t>DiffuseTextureSampler</w:t>
       </w:r>
+      <w:proofErr w:type="spellEnd"/>
     </w:p>
     <w:p>
       <w:pPr>
@@ -426,6 +544,158 @@
           <w:lang w:val="en-US"/>
         </w:rPr>
         <w:t>Empty UV, not used</w:t>
+      </w:r>
+    </w:p>
+    <w:p>
+      <w:pPr>
+        <w:rPr>
+          <w:lang w:val="en-US"/>
+        </w:rPr>
+      </w:pPr>
+    </w:p>
+    <w:p>
+      <w:pPr>
+        <w:rPr>
+          <w:b/>
+          <w:bCs/>
+          <w:u w:val="single"/>
+          <w:lang w:val="en-US"/>
+        </w:rPr>
+      </w:pPr>
+      <w:proofErr w:type="spellStart"/>
+      <w:r>
+        <w:rPr>
+          <w:b/>
+          <w:bCs/>
+          <w:u w:val="single"/>
+          <w:lang w:val="en-US"/>
+        </w:rPr>
+        <w:t>InteriorEmissive</w:t>
+      </w:r>
+      <w:proofErr w:type="spellEnd"/>
+    </w:p>
+    <w:p>
+      <w:pPr>
+        <w:rPr>
+          <w:lang w:val="en-US"/>
+        </w:rPr>
+      </w:pPr>
+      <w:proofErr w:type="spellStart"/>
+      <w:r>
+        <w:rPr>
+          <w:lang w:val="en-US"/>
+        </w:rPr>
+        <w:t>ShaderName</w:t>
+      </w:r>
+      <w:proofErr w:type="spellEnd"/>
+      <w:r>
+        <w:rPr>
+          <w:lang w:val="en-US"/>
+        </w:rPr>
+        <w:t xml:space="preserve">: </w:t>
+      </w:r>
+      <w:proofErr w:type="spellStart"/>
+      <w:r>
+        <w:rPr>
+          <w:lang w:val="en-US"/>
+        </w:rPr>
+        <w:t>Vehicle_Opaque_Textured_NormalMapped_Emissive_AO</w:t>
+      </w:r>
+      <w:proofErr w:type="spellEnd"/>
+    </w:p>
+    <w:p>
+      <w:pPr>
+        <w:rPr>
+          <w:lang w:val="en-US"/>
+        </w:rPr>
+      </w:pPr>
+      <w:proofErr w:type="spellStart"/>
+      <w:r>
+        <w:rPr>
+          <w:lang w:val="en-US"/>
+        </w:rPr>
+        <w:t>ShaderID</w:t>
+      </w:r>
+      <w:proofErr w:type="spellEnd"/>
+      <w:r>
+        <w:rPr>
+          <w:lang w:val="en-US"/>
+        </w:rPr>
+        <w:t>: CD_D0_03_00</w:t>
+      </w:r>
+    </w:p>
+    <w:p>
+      <w:pPr>
+        <w:rPr>
+          <w:lang w:val="en-US"/>
+        </w:rPr>
+      </w:pPr>
+      <w:r>
+        <w:rPr>
+          <w:lang w:val="en-US"/>
+        </w:rPr>
+        <w:t xml:space="preserve">TEXCOORD1 = </w:t>
+      </w:r>
+      <w:proofErr w:type="spellStart"/>
+      <w:r>
+        <w:rPr>
+          <w:lang w:val="en-US"/>
+        </w:rPr>
+        <w:t>NormalTextureSampler</w:t>
+      </w:r>
+      <w:proofErr w:type="spellEnd"/>
+      <w:r>
+        <w:rPr>
+          <w:lang w:val="en-US"/>
+        </w:rPr>
+        <w:t xml:space="preserve">, </w:t>
+      </w:r>
+      <w:proofErr w:type="spellStart"/>
+      <w:r>
+        <w:rPr>
+          <w:lang w:val="en-US"/>
+        </w:rPr>
+        <w:t>DiffuseTextureSampler</w:t>
+      </w:r>
+      <w:proofErr w:type="spellEnd"/>
+      <w:r>
+        <w:rPr>
+          <w:lang w:val="en-US"/>
+        </w:rPr>
+        <w:t xml:space="preserve">, </w:t>
+      </w:r>
+      <w:r>
+        <w:rPr>
+          <w:lang w:val="en-US"/>
+        </w:rPr>
+        <w:t>AoMapTextureSampler</w:t>
+      </w:r>
+      <w:r>
+        <w:rPr>
+          <w:lang w:val="en-US"/>
+        </w:rPr>
+        <w:t xml:space="preserve">, </w:t>
+      </w:r>
+      <w:proofErr w:type="spellStart"/>
+      <w:r>
+        <w:rPr>
+          <w:lang w:val="en-US"/>
+        </w:rPr>
+        <w:t>LightmapLightsTextureSampler</w:t>
+      </w:r>
+      <w:proofErr w:type="spellEnd"/>
+    </w:p>
+    <w:p>
+      <w:pPr>
+        <w:rPr>
+          <w:lang w:val="en-US"/>
+        </w:rPr>
+      </w:pPr>
+      <w:r>
+        <w:rPr>
+          <w:lang w:val="en-US"/>
+        </w:rPr>
+        <w:t>TEXCOORD2 = Empty UV, not used (double check)</w:t>
       </w:r>
     </w:p>
     <w:sectPr>
@@ -439,7 +709,7 @@
 </file>
 
 <file path=word/styles.xml><?xml version="1.0" encoding="utf-8"?>
-<w:styles xmlns:mc="http://schemas.openxmlformats.org/markup-compatibility/2006" xmlns:r="http://schemas.openxmlformats.org/officeDocument/2006/relationships" xmlns:w="http://schemas.openxmlformats.org/wordprocessingml/2006/main" xmlns:w14="http://schemas.microsoft.com/office/word/2010/wordml" xmlns:w15="http://schemas.microsoft.com/office/word/2012/wordml" xmlns:w16cex="http://schemas.microsoft.com/office/word/2018/wordml/cex" xmlns:w16cid="http://schemas.microsoft.com/office/word/2016/wordml/cid" xmlns:w16="http://schemas.microsoft.com/office/word/2018/wordml" xmlns:w16sdtdh="http://schemas.microsoft.com/office/word/2020/wordml/sdtdatahash" xmlns:w16se="http://schemas.microsoft.com/office/word/2015/wordml/symex" mc:Ignorable="w14 w15 w16se w16cid w16 w16cex w16sdtdh">
+<w:styles xmlns:mc="http://schemas.openxmlformats.org/markup-compatibility/2006" xmlns:r="http://schemas.openxmlformats.org/officeDocument/2006/relationships" xmlns:w="http://schemas.openxmlformats.org/wordprocessingml/2006/main" xmlns:w14="http://schemas.microsoft.com/office/word/2010/wordml" xmlns:w15="http://schemas.microsoft.com/office/word/2012/wordml" xmlns:w16cex="http://schemas.microsoft.com/office/word/2018/wordml/cex" xmlns:w16cid="http://schemas.microsoft.com/office/word/2016/wordml/cid" xmlns:w16="http://schemas.microsoft.com/office/word/2018/wordml" xmlns:w16du="http://schemas.microsoft.com/office/word/2023/wordml/word16du" xmlns:w16sdtdh="http://schemas.microsoft.com/office/word/2020/wordml/sdtdatahash" xmlns:w16se="http://schemas.microsoft.com/office/word/2015/wordml/symex" mc:Ignorable="w14 w15 w16se w16cid w16 w16cex w16sdtdh w16du">
   <w:docDefaults>
     <w:rPrDefault>
       <w:rPr>

</xml_diff>

<commit_message>
created material for lights, metalchrome
</commit_message>
<xml_diff>
--- a/Extras/UV Documentation.docx
+++ b/Extras/UV Documentation.docx
@@ -32,18 +32,8 @@
           <w:szCs w:val="36"/>
           <w:lang w:val="en-US"/>
         </w:rPr>
-        <w:t xml:space="preserve"> by </w:t>
-      </w:r>
-      <w:proofErr w:type="gramStart"/>
-      <w:r>
-        <w:rPr>
-          <w:sz w:val="28"/>
-          <w:szCs w:val="36"/>
-          <w:lang w:val="en-US"/>
-        </w:rPr>
-        <w:t>Enthuse</w:t>
-      </w:r>
-      <w:proofErr w:type="gramEnd"/>
+        <w:t xml:space="preserve"> by Enthuse</w:t>
+      </w:r>
     </w:p>
     <w:p>
       <w:pPr>
@@ -70,181 +60,154 @@
           <w:u w:val="single"/>
           <w:lang w:val="en-US"/>
         </w:rPr>
-        <w:t>Glass/</w:t>
-      </w:r>
-      <w:proofErr w:type="spellStart"/>
-      <w:r>
+        <w:t>Glass/GlassRed</w:t>
+      </w:r>
+    </w:p>
+    <w:p>
+      <w:pPr>
+        <w:rPr>
+          <w:lang w:val="en-US"/>
+        </w:rPr>
+      </w:pPr>
+      <w:r>
+        <w:rPr>
+          <w:lang w:val="en-US"/>
+        </w:rPr>
+        <w:t xml:space="preserve">ShaderName: </w:t>
+      </w:r>
+      <w:r>
+        <w:rPr>
+          <w:lang w:val="en-US"/>
+        </w:rPr>
+        <w:t>Vehicle_Glass_Emissive_Coloured</w:t>
+      </w:r>
+    </w:p>
+    <w:p>
+      <w:pPr>
+        <w:rPr>
+          <w:lang w:val="en-US"/>
+        </w:rPr>
+      </w:pPr>
+      <w:r>
+        <w:rPr>
+          <w:lang w:val="en-US"/>
+        </w:rPr>
+        <w:t xml:space="preserve">ShaderID: </w:t>
+      </w:r>
+      <w:r>
+        <w:rPr>
+          <w:lang w:val="en-US"/>
+        </w:rPr>
+        <w:t>45_C6_01_00</w:t>
+      </w:r>
+    </w:p>
+    <w:p>
+      <w:pPr>
+        <w:rPr>
+          <w:lang w:val="en-US"/>
+        </w:rPr>
+      </w:pPr>
+    </w:p>
+    <w:p>
+      <w:pPr>
+        <w:rPr>
+          <w:lang w:val="en-US"/>
+        </w:rPr>
+      </w:pPr>
+      <w:r>
+        <w:rPr>
+          <w:lang w:val="en-US"/>
+        </w:rPr>
+        <w:t>TEXCOORD1</w:t>
+      </w:r>
+      <w:r>
+        <w:rPr>
+          <w:lang w:val="en-US"/>
+        </w:rPr>
+        <w:t xml:space="preserve"> = </w:t>
+      </w:r>
+      <w:r>
+        <w:rPr>
+          <w:lang w:val="en-US"/>
+        </w:rPr>
+        <w:t>EmissiveTextureSampler</w:t>
+      </w:r>
+    </w:p>
+    <w:p>
+      <w:pPr>
+        <w:rPr>
+          <w:lang w:val="en-US"/>
+        </w:rPr>
+      </w:pPr>
+      <w:r>
+        <w:rPr>
+          <w:lang w:val="en-US"/>
+        </w:rPr>
+        <w:t>TEXCOORD2</w:t>
+      </w:r>
+      <w:r>
+        <w:rPr>
+          <w:lang w:val="en-US"/>
+        </w:rPr>
+        <w:t xml:space="preserve"> </w:t>
+      </w:r>
+      <w:r>
+        <w:rPr>
+          <w:lang w:val="en-US"/>
+        </w:rPr>
+        <w:t xml:space="preserve">= </w:t>
+      </w:r>
+      <w:r>
+        <w:rPr>
+          <w:lang w:val="en-US"/>
+        </w:rPr>
+        <w:t>CrackedGlassTextureSampler</w:t>
+      </w:r>
+      <w:r>
+        <w:rPr>
+          <w:lang w:val="en-US"/>
+        </w:rPr>
+        <w:t xml:space="preserve">, </w:t>
+      </w:r>
+      <w:r>
+        <w:rPr>
+          <w:lang w:val="en-US"/>
+        </w:rPr>
+        <w:t>CrackedGlassNormalTextureSampler</w:t>
+      </w:r>
+    </w:p>
+    <w:p>
+      <w:pPr>
+        <w:rPr>
+          <w:lang w:val="en-US"/>
+        </w:rPr>
+      </w:pPr>
+    </w:p>
+    <w:p>
+      <w:pPr>
+        <w:rPr>
+          <w:lang w:val="en-US"/>
+        </w:rPr>
+      </w:pPr>
+    </w:p>
+    <w:p>
+      <w:pPr>
         <w:rPr>
           <w:b/>
           <w:bCs/>
           <w:u w:val="single"/>
           <w:lang w:val="en-US"/>
         </w:rPr>
-        <w:t>GlassRed</w:t>
-      </w:r>
-      <w:proofErr w:type="spellEnd"/>
-    </w:p>
-    <w:p>
-      <w:pPr>
-        <w:rPr>
-          <w:lang w:val="en-US"/>
-        </w:rPr>
-      </w:pPr>
-      <w:proofErr w:type="spellStart"/>
-      <w:r>
-        <w:rPr>
-          <w:lang w:val="en-US"/>
-        </w:rPr>
-        <w:t>ShaderName</w:t>
-      </w:r>
-      <w:proofErr w:type="spellEnd"/>
-      <w:r>
-        <w:rPr>
-          <w:lang w:val="en-US"/>
-        </w:rPr>
-        <w:t xml:space="preserve">: </w:t>
-      </w:r>
-      <w:proofErr w:type="spellStart"/>
-      <w:r>
-        <w:rPr>
-          <w:lang w:val="en-US"/>
-        </w:rPr>
-        <w:t>Vehicle_Glass_Emissive_Coloured</w:t>
-      </w:r>
-      <w:proofErr w:type="spellEnd"/>
-    </w:p>
-    <w:p>
-      <w:pPr>
-        <w:rPr>
-          <w:lang w:val="en-US"/>
-        </w:rPr>
-      </w:pPr>
-      <w:proofErr w:type="spellStart"/>
-      <w:r>
-        <w:rPr>
-          <w:lang w:val="en-US"/>
-        </w:rPr>
-        <w:t>ShaderID</w:t>
-      </w:r>
-      <w:proofErr w:type="spellEnd"/>
-      <w:r>
-        <w:rPr>
-          <w:lang w:val="en-US"/>
-        </w:rPr>
-        <w:t xml:space="preserve">: </w:t>
-      </w:r>
-      <w:r>
-        <w:rPr>
-          <w:lang w:val="en-US"/>
-        </w:rPr>
-        <w:t>45_C6_01_00</w:t>
-      </w:r>
-    </w:p>
-    <w:p>
-      <w:pPr>
-        <w:rPr>
-          <w:lang w:val="en-US"/>
-        </w:rPr>
-      </w:pPr>
-    </w:p>
-    <w:p>
-      <w:pPr>
-        <w:rPr>
-          <w:lang w:val="en-US"/>
-        </w:rPr>
-      </w:pPr>
-      <w:r>
-        <w:rPr>
-          <w:lang w:val="en-US"/>
-        </w:rPr>
-        <w:t>TEXCOORD1</w:t>
-      </w:r>
-      <w:r>
-        <w:rPr>
-          <w:lang w:val="en-US"/>
-        </w:rPr>
-        <w:t xml:space="preserve"> = </w:t>
-      </w:r>
-      <w:proofErr w:type="spellStart"/>
-      <w:r>
-        <w:rPr>
-          <w:lang w:val="en-US"/>
-        </w:rPr>
-        <w:t>EmissiveTextureSampler</w:t>
-      </w:r>
-      <w:proofErr w:type="spellEnd"/>
-    </w:p>
-    <w:p>
-      <w:pPr>
-        <w:rPr>
-          <w:lang w:val="en-US"/>
-        </w:rPr>
-      </w:pPr>
-      <w:r>
-        <w:rPr>
-          <w:lang w:val="en-US"/>
-        </w:rPr>
-        <w:t>TEXCOORD2</w:t>
-      </w:r>
-      <w:r>
-        <w:rPr>
-          <w:lang w:val="en-US"/>
-        </w:rPr>
-        <w:t xml:space="preserve"> </w:t>
-      </w:r>
-      <w:r>
-        <w:rPr>
-          <w:lang w:val="en-US"/>
-        </w:rPr>
-        <w:t xml:space="preserve">= </w:t>
-      </w:r>
-      <w:proofErr w:type="spellStart"/>
-      <w:r>
-        <w:rPr>
-          <w:lang w:val="en-US"/>
-        </w:rPr>
-        <w:t>CrackedGlassTextureSampler</w:t>
-      </w:r>
-      <w:proofErr w:type="spellEnd"/>
-      <w:r>
-        <w:rPr>
-          <w:lang w:val="en-US"/>
-        </w:rPr>
-        <w:t xml:space="preserve">, </w:t>
-      </w:r>
-      <w:proofErr w:type="spellStart"/>
-      <w:r>
-        <w:rPr>
-          <w:lang w:val="en-US"/>
-        </w:rPr>
-        <w:t>CrackedGlassNormalTextureSampler</w:t>
-      </w:r>
-      <w:proofErr w:type="spellEnd"/>
-    </w:p>
-    <w:p>
-      <w:pPr>
-        <w:rPr>
-          <w:lang w:val="en-US"/>
-        </w:rPr>
-      </w:pPr>
-    </w:p>
-    <w:p>
-      <w:pPr>
-        <w:rPr>
-          <w:lang w:val="en-US"/>
-        </w:rPr>
-      </w:pPr>
-    </w:p>
-    <w:p>
-      <w:pPr>
+      </w:pPr>
+      <w:r>
         <w:rPr>
           <w:b/>
           <w:bCs/>
           <w:u w:val="single"/>
           <w:lang w:val="en-US"/>
         </w:rPr>
-      </w:pPr>
-      <w:proofErr w:type="spellStart"/>
+        <w:t>GlassLivery</w:t>
+      </w:r>
       <w:r>
         <w:rPr>
           <w:b/>
@@ -252,9 +215,142 @@
           <w:u w:val="single"/>
           <w:lang w:val="en-US"/>
         </w:rPr>
-        <w:t>GlassLivery</w:t>
-      </w:r>
-      <w:proofErr w:type="spellEnd"/>
+        <w:t>/GlassSurround</w:t>
+      </w:r>
+    </w:p>
+    <w:p>
+      <w:pPr>
+        <w:rPr>
+          <w:lang w:val="en-US"/>
+        </w:rPr>
+      </w:pPr>
+      <w:r>
+        <w:rPr>
+          <w:lang w:val="en-US"/>
+        </w:rPr>
+        <w:t xml:space="preserve">ShaderName: </w:t>
+      </w:r>
+      <w:r>
+        <w:rPr>
+          <w:lang w:val="en-US"/>
+        </w:rPr>
+        <w:t>Vehicle_Glass_Emissive_Coloured_Singlesided_Wrap</w:t>
+      </w:r>
+    </w:p>
+    <w:p>
+      <w:pPr>
+        <w:rPr>
+          <w:lang w:val="en-US"/>
+        </w:rPr>
+      </w:pPr>
+      <w:r>
+        <w:rPr>
+          <w:lang w:val="en-US"/>
+        </w:rPr>
+        <w:t xml:space="preserve">ShaderID: </w:t>
+      </w:r>
+      <w:r>
+        <w:rPr>
+          <w:lang w:val="en-US"/>
+        </w:rPr>
+        <w:t>14_AF_13_00</w:t>
+      </w:r>
+    </w:p>
+    <w:p>
+      <w:pPr>
+        <w:rPr>
+          <w:lang w:val="en-US"/>
+        </w:rPr>
+      </w:pPr>
+    </w:p>
+    <w:p>
+      <w:pPr>
+        <w:rPr>
+          <w:lang w:val="en-US"/>
+        </w:rPr>
+      </w:pPr>
+      <w:r>
+        <w:rPr>
+          <w:lang w:val="en-US"/>
+        </w:rPr>
+        <w:t>TEXCOORD1</w:t>
+      </w:r>
+      <w:r>
+        <w:rPr>
+          <w:lang w:val="en-US"/>
+        </w:rPr>
+        <w:t xml:space="preserve"> = </w:t>
+      </w:r>
+      <w:r>
+        <w:rPr>
+          <w:lang w:val="en-US"/>
+        </w:rPr>
+        <w:t>EmissiveTextureSampler</w:t>
+      </w:r>
+    </w:p>
+    <w:p>
+      <w:pPr>
+        <w:rPr>
+          <w:lang w:val="en-US"/>
+        </w:rPr>
+      </w:pPr>
+      <w:r>
+        <w:rPr>
+          <w:lang w:val="en-US"/>
+        </w:rPr>
+        <w:t>TEXCOORD2</w:t>
+      </w:r>
+      <w:r>
+        <w:rPr>
+          <w:lang w:val="en-US"/>
+        </w:rPr>
+        <w:t xml:space="preserve"> = </w:t>
+      </w:r>
+      <w:r>
+        <w:rPr>
+          <w:lang w:val="en-US"/>
+        </w:rPr>
+        <w:t>CrackedGlassTextureSampler</w:t>
+      </w:r>
+      <w:r>
+        <w:rPr>
+          <w:lang w:val="en-US"/>
+        </w:rPr>
+        <w:t xml:space="preserve">, </w:t>
+      </w:r>
+      <w:r>
+        <w:rPr>
+          <w:lang w:val="en-US"/>
+        </w:rPr>
+        <w:t>CrackedGlassNormalTextureSampler</w:t>
+      </w:r>
+    </w:p>
+    <w:p>
+      <w:pPr>
+        <w:rPr>
+          <w:lang w:val="en-US"/>
+        </w:rPr>
+      </w:pPr>
+      <w:r>
+        <w:rPr>
+          <w:lang w:val="en-US"/>
+        </w:rPr>
+        <w:t>TEXCOORD6 = Livery Mapping</w:t>
+      </w:r>
+    </w:p>
+    <w:p>
+      <w:pPr>
+        <w:rPr>
+          <w:lang w:val="en-US"/>
+        </w:rPr>
+      </w:pPr>
+    </w:p>
+    <w:p>
+      <w:pPr>
+        <w:rPr>
+          <w:lang w:val="en-US"/>
+        </w:rPr>
+      </w:pPr>
       <w:r>
         <w:rPr>
           <w:b/>
@@ -262,176 +358,107 @@
           <w:u w:val="single"/>
           <w:lang w:val="en-US"/>
         </w:rPr>
-        <w:t>/</w:t>
-      </w:r>
-      <w:proofErr w:type="spellStart"/>
-      <w:r>
+        <w:t>Interior</w:t>
+      </w:r>
+    </w:p>
+    <w:p>
+      <w:pPr>
+        <w:rPr>
+          <w:lang w:val="en-US"/>
+        </w:rPr>
+      </w:pPr>
+      <w:r>
+        <w:rPr>
+          <w:lang w:val="en-US"/>
+        </w:rPr>
+        <w:t xml:space="preserve">ShaderName: </w:t>
+      </w:r>
+      <w:r>
+        <w:rPr>
+          <w:lang w:val="en-US"/>
+        </w:rPr>
+        <w:t>Vehicle_Opaque_Textured_Phong</w:t>
+      </w:r>
+    </w:p>
+    <w:p>
+      <w:pPr>
+        <w:rPr>
+          <w:lang w:val="en-US"/>
+        </w:rPr>
+      </w:pPr>
+      <w:r>
+        <w:rPr>
+          <w:lang w:val="en-US"/>
+        </w:rPr>
+        <w:t xml:space="preserve">ShaderID: </w:t>
+      </w:r>
+      <w:r>
+        <w:rPr>
+          <w:lang w:val="en-US"/>
+        </w:rPr>
+        <w:t>4A_62_02_00</w:t>
+      </w:r>
+    </w:p>
+    <w:p>
+      <w:pPr>
+        <w:rPr>
+          <w:lang w:val="en-US"/>
+        </w:rPr>
+      </w:pPr>
+    </w:p>
+    <w:p>
+      <w:pPr>
+        <w:rPr>
+          <w:lang w:val="en-US"/>
+        </w:rPr>
+      </w:pPr>
+      <w:r>
+        <w:rPr>
+          <w:lang w:val="en-US"/>
+        </w:rPr>
+        <w:t xml:space="preserve">TEXCOORD1 = </w:t>
+      </w:r>
+      <w:r>
+        <w:rPr>
+          <w:lang w:val="en-US"/>
+        </w:rPr>
+        <w:t>DiffuseTextureSampler</w:t>
+      </w:r>
+    </w:p>
+    <w:p>
+      <w:pPr>
+        <w:rPr>
+          <w:lang w:val="en-US"/>
+        </w:rPr>
+      </w:pPr>
+      <w:r>
+        <w:rPr>
+          <w:lang w:val="en-US"/>
+        </w:rPr>
+        <w:t xml:space="preserve">TEXCOORD2 = </w:t>
+      </w:r>
+      <w:r>
+        <w:rPr>
+          <w:lang w:val="en-US"/>
+        </w:rPr>
+        <w:t>Empty UV, not used</w:t>
+      </w:r>
+    </w:p>
+    <w:p>
+      <w:pPr>
+        <w:rPr>
+          <w:lang w:val="en-US"/>
+        </w:rPr>
+      </w:pPr>
+    </w:p>
+    <w:p>
+      <w:pPr>
         <w:rPr>
           <w:b/>
           <w:bCs/>
           <w:u w:val="single"/>
           <w:lang w:val="en-US"/>
         </w:rPr>
-        <w:t>GlassSurround</w:t>
-      </w:r>
-      <w:proofErr w:type="spellEnd"/>
-    </w:p>
-    <w:p>
-      <w:pPr>
-        <w:rPr>
-          <w:lang w:val="en-US"/>
-        </w:rPr>
-      </w:pPr>
-      <w:proofErr w:type="spellStart"/>
-      <w:r>
-        <w:rPr>
-          <w:lang w:val="en-US"/>
-        </w:rPr>
-        <w:t>ShaderName</w:t>
-      </w:r>
-      <w:proofErr w:type="spellEnd"/>
-      <w:r>
-        <w:rPr>
-          <w:lang w:val="en-US"/>
-        </w:rPr>
-        <w:t xml:space="preserve">: </w:t>
-      </w:r>
-      <w:proofErr w:type="spellStart"/>
-      <w:r>
-        <w:rPr>
-          <w:lang w:val="en-US"/>
-        </w:rPr>
-        <w:t>Vehicle_Glass_Emissive_Coloured_Singlesided_Wrap</w:t>
-      </w:r>
-      <w:proofErr w:type="spellEnd"/>
-    </w:p>
-    <w:p>
-      <w:pPr>
-        <w:rPr>
-          <w:lang w:val="en-US"/>
-        </w:rPr>
-      </w:pPr>
-      <w:proofErr w:type="spellStart"/>
-      <w:r>
-        <w:rPr>
-          <w:lang w:val="en-US"/>
-        </w:rPr>
-        <w:t>ShaderID</w:t>
-      </w:r>
-      <w:proofErr w:type="spellEnd"/>
-      <w:r>
-        <w:rPr>
-          <w:lang w:val="en-US"/>
-        </w:rPr>
-        <w:t xml:space="preserve">: </w:t>
-      </w:r>
-      <w:r>
-        <w:rPr>
-          <w:lang w:val="en-US"/>
-        </w:rPr>
-        <w:t>14_AF_13_00</w:t>
-      </w:r>
-    </w:p>
-    <w:p>
-      <w:pPr>
-        <w:rPr>
-          <w:lang w:val="en-US"/>
-        </w:rPr>
-      </w:pPr>
-    </w:p>
-    <w:p>
-      <w:pPr>
-        <w:rPr>
-          <w:lang w:val="en-US"/>
-        </w:rPr>
-      </w:pPr>
-      <w:r>
-        <w:rPr>
-          <w:lang w:val="en-US"/>
-        </w:rPr>
-        <w:t>TEXCOORD1</w:t>
-      </w:r>
-      <w:r>
-        <w:rPr>
-          <w:lang w:val="en-US"/>
-        </w:rPr>
-        <w:t xml:space="preserve"> = </w:t>
-      </w:r>
-      <w:proofErr w:type="spellStart"/>
-      <w:r>
-        <w:rPr>
-          <w:lang w:val="en-US"/>
-        </w:rPr>
-        <w:t>EmissiveTextureSampler</w:t>
-      </w:r>
-      <w:proofErr w:type="spellEnd"/>
-    </w:p>
-    <w:p>
-      <w:pPr>
-        <w:rPr>
-          <w:lang w:val="en-US"/>
-        </w:rPr>
-      </w:pPr>
-      <w:r>
-        <w:rPr>
-          <w:lang w:val="en-US"/>
-        </w:rPr>
-        <w:t>TEXCOORD2</w:t>
-      </w:r>
-      <w:r>
-        <w:rPr>
-          <w:lang w:val="en-US"/>
-        </w:rPr>
-        <w:t xml:space="preserve"> = </w:t>
-      </w:r>
-      <w:proofErr w:type="spellStart"/>
-      <w:r>
-        <w:rPr>
-          <w:lang w:val="en-US"/>
-        </w:rPr>
-        <w:t>CrackedGlassTextureSampler</w:t>
-      </w:r>
-      <w:proofErr w:type="spellEnd"/>
-      <w:r>
-        <w:rPr>
-          <w:lang w:val="en-US"/>
-        </w:rPr>
-        <w:t xml:space="preserve">, </w:t>
-      </w:r>
-      <w:proofErr w:type="spellStart"/>
-      <w:r>
-        <w:rPr>
-          <w:lang w:val="en-US"/>
-        </w:rPr>
-        <w:t>CrackedGlassNormalTextureSampler</w:t>
-      </w:r>
-      <w:proofErr w:type="spellEnd"/>
-    </w:p>
-    <w:p>
-      <w:pPr>
-        <w:rPr>
-          <w:lang w:val="en-US"/>
-        </w:rPr>
-      </w:pPr>
-      <w:r>
-        <w:rPr>
-          <w:lang w:val="en-US"/>
-        </w:rPr>
-        <w:t>TEXCOORD6 = Livery Mapping</w:t>
-      </w:r>
-    </w:p>
-    <w:p>
-      <w:pPr>
-        <w:rPr>
-          <w:lang w:val="en-US"/>
-        </w:rPr>
-      </w:pPr>
-    </w:p>
-    <w:p>
-      <w:pPr>
-        <w:rPr>
-          <w:lang w:val="en-US"/>
-        </w:rPr>
       </w:pPr>
       <w:r>
         <w:rPr>
@@ -440,71 +467,40 @@
           <w:u w:val="single"/>
           <w:lang w:val="en-US"/>
         </w:rPr>
-        <w:t>Interior</w:t>
-      </w:r>
-    </w:p>
-    <w:p>
-      <w:pPr>
-        <w:rPr>
-          <w:lang w:val="en-US"/>
-        </w:rPr>
-      </w:pPr>
-      <w:proofErr w:type="spellStart"/>
-      <w:r>
-        <w:rPr>
-          <w:lang w:val="en-US"/>
-        </w:rPr>
-        <w:t>ShaderName</w:t>
-      </w:r>
-      <w:proofErr w:type="spellEnd"/>
-      <w:r>
-        <w:rPr>
-          <w:lang w:val="en-US"/>
-        </w:rPr>
-        <w:t xml:space="preserve">: </w:t>
-      </w:r>
-      <w:proofErr w:type="spellStart"/>
-      <w:r>
-        <w:rPr>
-          <w:lang w:val="en-US"/>
-        </w:rPr>
-        <w:t>Vehicle_Opaque_Textured_Phong</w:t>
-      </w:r>
-      <w:proofErr w:type="spellEnd"/>
-    </w:p>
-    <w:p>
-      <w:pPr>
-        <w:rPr>
-          <w:lang w:val="en-US"/>
-        </w:rPr>
-      </w:pPr>
-      <w:proofErr w:type="spellStart"/>
-      <w:r>
-        <w:rPr>
-          <w:lang w:val="en-US"/>
-        </w:rPr>
-        <w:t>ShaderID</w:t>
-      </w:r>
-      <w:proofErr w:type="spellEnd"/>
-      <w:r>
-        <w:rPr>
-          <w:lang w:val="en-US"/>
-        </w:rPr>
-        <w:t xml:space="preserve">: </w:t>
-      </w:r>
-      <w:r>
-        <w:rPr>
-          <w:lang w:val="en-US"/>
-        </w:rPr>
-        <w:t>4A_62_02_00</w:t>
-      </w:r>
-    </w:p>
-    <w:p>
-      <w:pPr>
-        <w:rPr>
-          <w:lang w:val="en-US"/>
-        </w:rPr>
-      </w:pPr>
+        <w:t>InteriorEmissive</w:t>
+      </w:r>
+    </w:p>
+    <w:p>
+      <w:pPr>
+        <w:rPr>
+          <w:lang w:val="en-US"/>
+        </w:rPr>
+      </w:pPr>
+      <w:r>
+        <w:rPr>
+          <w:lang w:val="en-US"/>
+        </w:rPr>
+        <w:t xml:space="preserve">ShaderName: </w:t>
+      </w:r>
+      <w:r>
+        <w:rPr>
+          <w:lang w:val="en-US"/>
+        </w:rPr>
+        <w:t>Vehicle_Opaque_Textured_NormalMapped_Emissive_AO</w:t>
+      </w:r>
+    </w:p>
+    <w:p>
+      <w:pPr>
+        <w:rPr>
+          <w:lang w:val="en-US"/>
+        </w:rPr>
+      </w:pPr>
+      <w:r>
+        <w:rPr>
+          <w:lang w:val="en-US"/>
+        </w:rPr>
+        <w:t>ShaderID: CD_D0_03_00</w:t>
+      </w:r>
     </w:p>
     <w:p>
       <w:pPr>
@@ -518,40 +514,61 @@
         </w:rPr>
         <w:t xml:space="preserve">TEXCOORD1 = </w:t>
       </w:r>
-      <w:proofErr w:type="spellStart"/>
+      <w:r>
+        <w:rPr>
+          <w:lang w:val="en-US"/>
+        </w:rPr>
+        <w:t>NormalTextureSampler</w:t>
+      </w:r>
+      <w:r>
+        <w:rPr>
+          <w:lang w:val="en-US"/>
+        </w:rPr>
+        <w:t xml:space="preserve">, </w:t>
+      </w:r>
       <w:r>
         <w:rPr>
           <w:lang w:val="en-US"/>
         </w:rPr>
         <w:t>DiffuseTextureSampler</w:t>
       </w:r>
-      <w:proofErr w:type="spellEnd"/>
-    </w:p>
-    <w:p>
-      <w:pPr>
-        <w:rPr>
-          <w:lang w:val="en-US"/>
-        </w:rPr>
-      </w:pPr>
-      <w:r>
-        <w:rPr>
-          <w:lang w:val="en-US"/>
-        </w:rPr>
-        <w:t xml:space="preserve">TEXCOORD2 = </w:t>
-      </w:r>
-      <w:r>
-        <w:rPr>
-          <w:lang w:val="en-US"/>
-        </w:rPr>
-        <w:t>Empty UV, not used</w:t>
-      </w:r>
-    </w:p>
-    <w:p>
-      <w:pPr>
-        <w:rPr>
-          <w:lang w:val="en-US"/>
-        </w:rPr>
-      </w:pPr>
+      <w:r>
+        <w:rPr>
+          <w:lang w:val="en-US"/>
+        </w:rPr>
+        <w:t xml:space="preserve">, </w:t>
+      </w:r>
+      <w:r>
+        <w:rPr>
+          <w:lang w:val="en-US"/>
+        </w:rPr>
+        <w:t>AoMapTextureSampler</w:t>
+      </w:r>
+      <w:r>
+        <w:rPr>
+          <w:lang w:val="en-US"/>
+        </w:rPr>
+        <w:t xml:space="preserve">, </w:t>
+      </w:r>
+      <w:r>
+        <w:rPr>
+          <w:lang w:val="en-US"/>
+        </w:rPr>
+        <w:t>LightmapLightsTextureSampler</w:t>
+      </w:r>
+    </w:p>
+    <w:p>
+      <w:pPr>
+        <w:rPr>
+          <w:lang w:val="en-US"/>
+        </w:rPr>
+      </w:pPr>
+      <w:r>
+        <w:rPr>
+          <w:lang w:val="en-US"/>
+        </w:rPr>
+        <w:t>TEXCOORD2 = Empty UV, not used</w:t>
+      </w:r>
     </w:p>
     <w:p>
       <w:pPr>
@@ -562,7 +579,12 @@
           <w:lang w:val="en-US"/>
         </w:rPr>
       </w:pPr>
-      <w:proofErr w:type="spellStart"/>
+      <w:r>
+        <w:rPr>
+          <w:lang w:val="en-US"/>
+        </w:rPr>
+        <w:br w:type="page"/>
+      </w:r>
       <w:r>
         <w:rPr>
           <w:b/>
@@ -570,58 +592,40 @@
           <w:u w:val="single"/>
           <w:lang w:val="en-US"/>
         </w:rPr>
-        <w:t>InteriorEmissive</w:t>
-      </w:r>
-      <w:proofErr w:type="spellEnd"/>
-    </w:p>
-    <w:p>
-      <w:pPr>
-        <w:rPr>
-          <w:lang w:val="en-US"/>
-        </w:rPr>
-      </w:pPr>
-      <w:proofErr w:type="spellStart"/>
-      <w:r>
-        <w:rPr>
-          <w:lang w:val="en-US"/>
-        </w:rPr>
-        <w:t>ShaderName</w:t>
-      </w:r>
-      <w:proofErr w:type="spellEnd"/>
-      <w:r>
-        <w:rPr>
-          <w:lang w:val="en-US"/>
-        </w:rPr>
-        <w:t xml:space="preserve">: </w:t>
-      </w:r>
-      <w:proofErr w:type="spellStart"/>
-      <w:r>
-        <w:rPr>
-          <w:lang w:val="en-US"/>
-        </w:rPr>
-        <w:t>Vehicle_Opaque_Textured_NormalMapped_Emissive_AO</w:t>
-      </w:r>
-      <w:proofErr w:type="spellEnd"/>
-    </w:p>
-    <w:p>
-      <w:pPr>
-        <w:rPr>
-          <w:lang w:val="en-US"/>
-        </w:rPr>
-      </w:pPr>
-      <w:proofErr w:type="spellStart"/>
-      <w:r>
-        <w:rPr>
-          <w:lang w:val="en-US"/>
-        </w:rPr>
-        <w:t>ShaderID</w:t>
-      </w:r>
-      <w:proofErr w:type="spellEnd"/>
-      <w:r>
-        <w:rPr>
-          <w:lang w:val="en-US"/>
-        </w:rPr>
-        <w:t>: CD_D0_03_00</w:t>
+        <w:lastRenderedPageBreak/>
+        <w:t>Lights</w:t>
+      </w:r>
+    </w:p>
+    <w:p>
+      <w:pPr>
+        <w:rPr>
+          <w:lang w:val="en-US"/>
+        </w:rPr>
+      </w:pPr>
+      <w:r>
+        <w:rPr>
+          <w:lang w:val="en-US"/>
+        </w:rPr>
+        <w:t xml:space="preserve">ShaderName: </w:t>
+      </w:r>
+      <w:r>
+        <w:rPr>
+          <w:lang w:val="en-US"/>
+        </w:rPr>
+        <w:t>Vehicle_Opaque_Textured_NormalMapped_Reflective_Emissive_AO</w:t>
+      </w:r>
+    </w:p>
+    <w:p>
+      <w:pPr>
+        <w:rPr>
+          <w:lang w:val="en-US"/>
+        </w:rPr>
+      </w:pPr>
+      <w:r>
+        <w:rPr>
+          <w:lang w:val="en-US"/>
+        </w:rPr>
+        <w:t>ShaderID: 8A_62_02_00</w:t>
       </w:r>
     </w:p>
     <w:p>
@@ -636,28 +640,24 @@
         </w:rPr>
         <w:t xml:space="preserve">TEXCOORD1 = </w:t>
       </w:r>
-      <w:proofErr w:type="spellStart"/>
       <w:r>
         <w:rPr>
           <w:lang w:val="en-US"/>
         </w:rPr>
         <w:t>NormalTextureSampler</w:t>
       </w:r>
-      <w:proofErr w:type="spellEnd"/>
       <w:r>
         <w:rPr>
           <w:lang w:val="en-US"/>
         </w:rPr>
         <w:t xml:space="preserve">, </w:t>
       </w:r>
-      <w:proofErr w:type="spellStart"/>
       <w:r>
         <w:rPr>
           <w:lang w:val="en-US"/>
         </w:rPr>
         <w:t>DiffuseTextureSampler</w:t>
       </w:r>
-      <w:proofErr w:type="spellEnd"/>
       <w:r>
         <w:rPr>
           <w:lang w:val="en-US"/>
@@ -676,26 +676,117 @@
         </w:rPr>
         <w:t xml:space="preserve">, </w:t>
       </w:r>
-      <w:proofErr w:type="spellStart"/>
       <w:r>
         <w:rPr>
           <w:lang w:val="en-US"/>
         </w:rPr>
         <w:t>LightmapLightsTextureSampler</w:t>
       </w:r>
-      <w:proofErr w:type="spellEnd"/>
-    </w:p>
-    <w:p>
-      <w:pPr>
-        <w:rPr>
-          <w:lang w:val="en-US"/>
-        </w:rPr>
-      </w:pPr>
-      <w:r>
-        <w:rPr>
-          <w:lang w:val="en-US"/>
-        </w:rPr>
-        <w:t>TEXCOORD2 = Empty UV, not used (double check)</w:t>
+    </w:p>
+    <w:p>
+      <w:pPr>
+        <w:rPr>
+          <w:lang w:val="en-US"/>
+        </w:rPr>
+      </w:pPr>
+      <w:r>
+        <w:rPr>
+          <w:lang w:val="en-US"/>
+        </w:rPr>
+        <w:t>TEXCOORD2 = Empty UV, not used</w:t>
+      </w:r>
+    </w:p>
+    <w:p>
+      <w:pPr>
+        <w:rPr>
+          <w:lang w:val="en-US"/>
+        </w:rPr>
+      </w:pPr>
+    </w:p>
+    <w:p>
+      <w:pPr>
+        <w:rPr>
+          <w:lang w:val="en-US"/>
+        </w:rPr>
+      </w:pPr>
+      <w:r>
+        <w:rPr>
+          <w:b/>
+          <w:bCs/>
+          <w:u w:val="single"/>
+          <w:lang w:val="en-US"/>
+        </w:rPr>
+        <w:t>MetalChrome</w:t>
+      </w:r>
+    </w:p>
+    <w:p>
+      <w:pPr>
+        <w:rPr>
+          <w:lang w:val="en-US"/>
+        </w:rPr>
+      </w:pPr>
+      <w:r>
+        <w:rPr>
+          <w:lang w:val="en-US"/>
+        </w:rPr>
+        <w:t xml:space="preserve">ShaderName: </w:t>
+      </w:r>
+      <w:r>
+        <w:rPr>
+          <w:lang w:val="en-US"/>
+        </w:rPr>
+        <w:t>Vehicle_Opaque_Emissive_Reflective_AO</w:t>
+      </w:r>
+    </w:p>
+    <w:p>
+      <w:pPr>
+        <w:rPr>
+          <w:lang w:val="en-US"/>
+        </w:rPr>
+      </w:pPr>
+      <w:r>
+        <w:rPr>
+          <w:lang w:val="en-US"/>
+        </w:rPr>
+        <w:t>ShaderID: 1B_D4_03_00</w:t>
+      </w:r>
+    </w:p>
+    <w:p>
+      <w:pPr>
+        <w:rPr>
+          <w:lang w:val="en-US"/>
+        </w:rPr>
+      </w:pPr>
+      <w:r>
+        <w:rPr>
+          <w:lang w:val="en-US"/>
+        </w:rPr>
+        <w:t xml:space="preserve">TEXCOORD1: </w:t>
+      </w:r>
+      <w:r>
+        <w:rPr>
+          <w:lang w:val="en-US"/>
+        </w:rPr>
+        <w:t>AoMapTextureSampler</w:t>
+      </w:r>
+    </w:p>
+    <w:p>
+      <w:pPr>
+        <w:rPr>
+          <w:lang w:val="en-US"/>
+        </w:rPr>
+      </w:pPr>
+      <w:r>
+        <w:rPr>
+          <w:lang w:val="en-US"/>
+        </w:rPr>
+        <w:t xml:space="preserve">TEXCOORD2: </w:t>
+      </w:r>
+      <w:r>
+        <w:rPr>
+          <w:lang w:val="en-US"/>
+        </w:rPr>
+        <w:t>LightmapLightsTextureSampler</w:t>
       </w:r>
     </w:p>
     <w:sectPr>

</xml_diff>

<commit_message>
created paint, metal livery
</commit_message>
<xml_diff>
--- a/Extras/UV Documentation.docx
+++ b/Extras/UV Documentation.docx
@@ -787,6 +787,275 @@
           <w:lang w:val="en-US"/>
         </w:rPr>
         <w:t>LightmapLightsTextureSampler</w:t>
+      </w:r>
+    </w:p>
+    <w:p>
+      <w:pPr>
+        <w:rPr>
+          <w:lang w:val="en-US"/>
+        </w:rPr>
+      </w:pPr>
+    </w:p>
+    <w:p>
+      <w:pPr>
+        <w:rPr>
+          <w:lang w:val="en-US"/>
+        </w:rPr>
+      </w:pPr>
+      <w:r>
+        <w:rPr>
+          <w:b/>
+          <w:bCs/>
+          <w:u w:val="single"/>
+          <w:lang w:val="en-US"/>
+        </w:rPr>
+        <w:t>MetalColorable</w:t>
+      </w:r>
+    </w:p>
+    <w:p>
+      <w:pPr>
+        <w:rPr>
+          <w:lang w:val="en-US"/>
+        </w:rPr>
+      </w:pPr>
+      <w:r>
+        <w:rPr>
+          <w:lang w:val="en-US"/>
+        </w:rPr>
+        <w:t xml:space="preserve">ShaderName: </w:t>
+      </w:r>
+      <w:r>
+        <w:rPr>
+          <w:lang w:val="en-US"/>
+        </w:rPr>
+        <w:t>Vehicle_Opaque_PaintGloss_Textured_LightmappedLights_Wrap</w:t>
+      </w:r>
+    </w:p>
+    <w:p>
+      <w:pPr>
+        <w:rPr>
+          <w:lang w:val="en-US"/>
+        </w:rPr>
+      </w:pPr>
+      <w:r>
+        <w:rPr>
+          <w:lang w:val="en-US"/>
+        </w:rPr>
+        <w:t>ShaderID: BA_6C_13_00</w:t>
+      </w:r>
+    </w:p>
+    <w:p>
+      <w:pPr>
+        <w:rPr>
+          <w:lang w:val="en-US"/>
+        </w:rPr>
+      </w:pPr>
+      <w:r>
+        <w:rPr>
+          <w:lang w:val="en-US"/>
+        </w:rPr>
+        <w:t xml:space="preserve">TEXCOORD1: </w:t>
+      </w:r>
+      <w:r>
+        <w:rPr>
+          <w:lang w:val="en-US"/>
+        </w:rPr>
+        <w:t>AoMapTextureSampler</w:t>
+      </w:r>
+      <w:r>
+        <w:rPr>
+          <w:lang w:val="en-US"/>
+        </w:rPr>
+        <w:t xml:space="preserve">, </w:t>
+      </w:r>
+      <w:r>
+        <w:rPr>
+          <w:lang w:val="en-US"/>
+        </w:rPr>
+        <w:t>LightmapLightsTextureSampler</w:t>
+      </w:r>
+    </w:p>
+    <w:p>
+      <w:pPr>
+        <w:rPr>
+          <w:lang w:val="en-US"/>
+        </w:rPr>
+      </w:pPr>
+      <w:r>
+        <w:rPr>
+          <w:lang w:val="en-US"/>
+        </w:rPr>
+        <w:t xml:space="preserve">TEXCOORD2: </w:t>
+      </w:r>
+      <w:r>
+        <w:rPr>
+          <w:lang w:val="en-US"/>
+        </w:rPr>
+        <w:t>CrumpleTextureSampler</w:t>
+      </w:r>
+      <w:r>
+        <w:rPr>
+          <w:lang w:val="en-US"/>
+        </w:rPr>
+        <w:t xml:space="preserve">, </w:t>
+      </w:r>
+      <w:r>
+        <w:rPr>
+          <w:lang w:val="en-US"/>
+        </w:rPr>
+        <w:t>ScratchTextureSampler</w:t>
+      </w:r>
+    </w:p>
+    <w:p>
+      <w:pPr>
+        <w:rPr>
+          <w:lang w:val="en-US"/>
+        </w:rPr>
+      </w:pPr>
+      <w:r>
+        <w:rPr>
+          <w:lang w:val="en-US"/>
+        </w:rPr>
+        <w:t>TEXCOORD6: Livery Mapping</w:t>
+      </w:r>
+    </w:p>
+    <w:p>
+      <w:pPr>
+        <w:rPr>
+          <w:lang w:val="en-US"/>
+        </w:rPr>
+      </w:pPr>
+    </w:p>
+    <w:p>
+      <w:pPr>
+        <w:rPr>
+          <w:b/>
+          <w:bCs/>
+          <w:u w:val="single"/>
+          <w:lang w:val="en-US"/>
+        </w:rPr>
+      </w:pPr>
+      <w:r>
+        <w:rPr>
+          <w:b/>
+          <w:bCs/>
+          <w:u w:val="single"/>
+          <w:lang w:val="en-US"/>
+        </w:rPr>
+        <w:t>MetalLiveryGloss/MetalLiveryMatte</w:t>
+      </w:r>
+    </w:p>
+    <w:p>
+      <w:pPr>
+        <w:rPr>
+          <w:lang w:val="en-US"/>
+        </w:rPr>
+      </w:pPr>
+      <w:r>
+        <w:rPr>
+          <w:lang w:val="en-US"/>
+        </w:rPr>
+        <w:t xml:space="preserve">ShaderName: </w:t>
+      </w:r>
+      <w:r>
+        <w:rPr>
+          <w:lang w:val="en-US"/>
+        </w:rPr>
+        <w:t>Vehicle_Opaque_PaintGloss_Textured_LightmappedLights_ColourOverride_Livery</w:t>
+      </w:r>
+    </w:p>
+    <w:p>
+      <w:pPr>
+        <w:rPr>
+          <w:lang w:val="en-US"/>
+        </w:rPr>
+      </w:pPr>
+      <w:r>
+        <w:rPr>
+          <w:lang w:val="en-US"/>
+        </w:rPr>
+        <w:t>ShaderID: 56_C6_01_00</w:t>
+      </w:r>
+    </w:p>
+    <w:p>
+      <w:pPr>
+        <w:rPr>
+          <w:lang w:val="en-US"/>
+        </w:rPr>
+      </w:pPr>
+      <w:r>
+        <w:rPr>
+          <w:lang w:val="en-US"/>
+        </w:rPr>
+        <w:t xml:space="preserve">TEXCOORD1: </w:t>
+      </w:r>
+      <w:r>
+        <w:rPr>
+          <w:lang w:val="en-US"/>
+        </w:rPr>
+        <w:t>AoMapTextureSampler</w:t>
+      </w:r>
+      <w:r>
+        <w:rPr>
+          <w:lang w:val="en-US"/>
+        </w:rPr>
+        <w:t xml:space="preserve">, </w:t>
+      </w:r>
+      <w:r>
+        <w:rPr>
+          <w:lang w:val="en-US"/>
+        </w:rPr>
+        <w:t>LightmapLightsTextureSampler</w:t>
+      </w:r>
+    </w:p>
+    <w:p>
+      <w:pPr>
+        <w:rPr>
+          <w:lang w:val="en-US"/>
+        </w:rPr>
+      </w:pPr>
+      <w:r>
+        <w:rPr>
+          <w:lang w:val="en-US"/>
+        </w:rPr>
+        <w:t xml:space="preserve">TEXCOORD2: </w:t>
+      </w:r>
+      <w:r>
+        <w:rPr>
+          <w:lang w:val="en-US"/>
+        </w:rPr>
+        <w:t>CrumpleTextureSampler</w:t>
+      </w:r>
+      <w:r>
+        <w:rPr>
+          <w:lang w:val="en-US"/>
+        </w:rPr>
+        <w:t xml:space="preserve">, </w:t>
+      </w:r>
+      <w:r>
+        <w:rPr>
+          <w:lang w:val="en-US"/>
+        </w:rPr>
+        <w:t>ScratchTextureSampler</w:t>
+      </w:r>
+    </w:p>
+    <w:p>
+      <w:pPr>
+        <w:rPr>
+          <w:lang w:val="en-US"/>
+        </w:rPr>
+      </w:pPr>
+      <w:r>
+        <w:rPr>
+          <w:lang w:val="en-US"/>
+        </w:rPr>
+        <w:t xml:space="preserve">TEXCOORD3: </w:t>
+      </w:r>
+      <w:r>
+        <w:rPr>
+          <w:lang w:val="en-US"/>
+        </w:rPr>
+        <w:t>DiffuseTextureSampler</w:t>
       </w:r>
     </w:p>
     <w:sectPr>

</xml_diff>

<commit_message>
created mat badge, secondarycolour, plasticblack, opaquedull
</commit_message>
<xml_diff>
--- a/Extras/UV Documentation.docx
+++ b/Extras/UV Documentation.docx
@@ -47,52 +47,211 @@
     <w:p>
       <w:pPr>
         <w:rPr>
-          <w:b/>
-          <w:bCs/>
-          <w:u w:val="single"/>
-          <w:lang w:val="en-US"/>
-        </w:rPr>
-      </w:pPr>
-      <w:r>
-        <w:rPr>
-          <w:b/>
-          <w:bCs/>
-          <w:u w:val="single"/>
-          <w:lang w:val="en-US"/>
-        </w:rPr>
-        <w:t>Glass/GlassRed</w:t>
-      </w:r>
-    </w:p>
-    <w:p>
-      <w:pPr>
-        <w:rPr>
-          <w:lang w:val="en-US"/>
-        </w:rPr>
-      </w:pPr>
-      <w:r>
-        <w:rPr>
-          <w:lang w:val="en-US"/>
-        </w:rPr>
-        <w:t xml:space="preserve">ShaderName: </w:t>
-      </w:r>
+          <w:lang w:val="en-US"/>
+        </w:rPr>
+      </w:pPr>
+      <w:r>
+        <w:rPr>
+          <w:b/>
+          <w:bCs/>
+          <w:u w:val="single"/>
+          <w:lang w:val="en-US"/>
+        </w:rPr>
+        <w:t>Badge</w:t>
+      </w:r>
+    </w:p>
+    <w:p>
+      <w:pPr>
+        <w:rPr>
+          <w:lang w:val="en-US"/>
+        </w:rPr>
+      </w:pPr>
+      <w:proofErr w:type="spellStart"/>
+      <w:r>
+        <w:rPr>
+          <w:lang w:val="en-US"/>
+        </w:rPr>
+        <w:t>ShaderName</w:t>
+      </w:r>
+      <w:proofErr w:type="spellEnd"/>
+      <w:r>
+        <w:rPr>
+          <w:lang w:val="en-US"/>
+        </w:rPr>
+        <w:t xml:space="preserve">: </w:t>
+      </w:r>
+      <w:proofErr w:type="spellStart"/>
+      <w:r>
+        <w:rPr>
+          <w:lang w:val="en-US"/>
+        </w:rPr>
+        <w:t>Vehicle_Greyscale_Textured_Normalmapped_Reflective</w:t>
+      </w:r>
+      <w:proofErr w:type="spellEnd"/>
+    </w:p>
+    <w:p>
+      <w:pPr>
+        <w:rPr>
+          <w:lang w:val="en-US"/>
+        </w:rPr>
+      </w:pPr>
+      <w:proofErr w:type="spellStart"/>
+      <w:r>
+        <w:rPr>
+          <w:lang w:val="en-US"/>
+        </w:rPr>
+        <w:t>ShaderID</w:t>
+      </w:r>
+      <w:proofErr w:type="spellEnd"/>
+      <w:r>
+        <w:rPr>
+          <w:lang w:val="en-US"/>
+        </w:rPr>
+        <w:t xml:space="preserve">: </w:t>
+      </w:r>
+      <w:r>
+        <w:rPr>
+          <w:lang w:val="en-US"/>
+        </w:rPr>
+        <w:t>50_62_02_00</w:t>
+      </w:r>
+    </w:p>
+    <w:p>
+      <w:pPr>
+        <w:rPr>
+          <w:lang w:val="en-US"/>
+        </w:rPr>
+      </w:pPr>
+      <w:r>
+        <w:rPr>
+          <w:lang w:val="en-US"/>
+        </w:rPr>
+        <w:t xml:space="preserve">TEXCOORD1: </w:t>
+      </w:r>
+      <w:proofErr w:type="spellStart"/>
+      <w:r>
+        <w:rPr>
+          <w:lang w:val="en-US"/>
+        </w:rPr>
+        <w:t>NormalTextureSampler</w:t>
+      </w:r>
+      <w:proofErr w:type="spellEnd"/>
+      <w:r>
+        <w:rPr>
+          <w:lang w:val="en-US"/>
+        </w:rPr>
+        <w:t xml:space="preserve">, </w:t>
+      </w:r>
+      <w:proofErr w:type="spellStart"/>
+      <w:r>
+        <w:rPr>
+          <w:lang w:val="en-US"/>
+        </w:rPr>
+        <w:t>DiffuseTextureSampler</w:t>
+      </w:r>
+      <w:proofErr w:type="spellEnd"/>
+    </w:p>
+    <w:p>
+      <w:pPr>
+        <w:rPr>
+          <w:lang w:val="en-US"/>
+        </w:rPr>
+      </w:pPr>
+      <w:r>
+        <w:rPr>
+          <w:lang w:val="en-US"/>
+        </w:rPr>
+        <w:t>TEXCOORD2: Unknown</w:t>
+      </w:r>
+    </w:p>
+    <w:p>
+      <w:pPr>
+        <w:rPr>
+          <w:b/>
+          <w:bCs/>
+          <w:u w:val="single"/>
+          <w:lang w:val="en-US"/>
+        </w:rPr>
+      </w:pPr>
+    </w:p>
+    <w:p>
+      <w:pPr>
+        <w:rPr>
+          <w:b/>
+          <w:bCs/>
+          <w:u w:val="single"/>
+          <w:lang w:val="en-US"/>
+        </w:rPr>
+      </w:pPr>
+      <w:r>
+        <w:rPr>
+          <w:b/>
+          <w:bCs/>
+          <w:u w:val="single"/>
+          <w:lang w:val="en-US"/>
+        </w:rPr>
+        <w:t>Glass/</w:t>
+      </w:r>
+      <w:proofErr w:type="spellStart"/>
+      <w:r>
+        <w:rPr>
+          <w:b/>
+          <w:bCs/>
+          <w:u w:val="single"/>
+          <w:lang w:val="en-US"/>
+        </w:rPr>
+        <w:t>GlassRed</w:t>
+      </w:r>
+      <w:proofErr w:type="spellEnd"/>
+    </w:p>
+    <w:p>
+      <w:pPr>
+        <w:rPr>
+          <w:lang w:val="en-US"/>
+        </w:rPr>
+      </w:pPr>
+      <w:proofErr w:type="spellStart"/>
+      <w:r>
+        <w:rPr>
+          <w:lang w:val="en-US"/>
+        </w:rPr>
+        <w:t>ShaderName</w:t>
+      </w:r>
+      <w:proofErr w:type="spellEnd"/>
+      <w:r>
+        <w:rPr>
+          <w:lang w:val="en-US"/>
+        </w:rPr>
+        <w:t xml:space="preserve">: </w:t>
+      </w:r>
+      <w:proofErr w:type="spellStart"/>
       <w:r>
         <w:rPr>
           <w:lang w:val="en-US"/>
         </w:rPr>
         <w:t>Vehicle_Glass_Emissive_Coloured</w:t>
       </w:r>
-    </w:p>
-    <w:p>
-      <w:pPr>
-        <w:rPr>
-          <w:lang w:val="en-US"/>
-        </w:rPr>
-      </w:pPr>
-      <w:r>
-        <w:rPr>
-          <w:lang w:val="en-US"/>
-        </w:rPr>
-        <w:t xml:space="preserve">ShaderID: </w:t>
+      <w:proofErr w:type="spellEnd"/>
+    </w:p>
+    <w:p>
+      <w:pPr>
+        <w:rPr>
+          <w:lang w:val="en-US"/>
+        </w:rPr>
+      </w:pPr>
+      <w:proofErr w:type="spellStart"/>
+      <w:r>
+        <w:rPr>
+          <w:lang w:val="en-US"/>
+        </w:rPr>
+        <w:t>ShaderID</w:t>
+      </w:r>
+      <w:proofErr w:type="spellEnd"/>
+      <w:r>
+        <w:rPr>
+          <w:lang w:val="en-US"/>
+        </w:rPr>
+        <w:t xml:space="preserve">: </w:t>
       </w:r>
       <w:r>
         <w:rPr>
@@ -126,12 +285,14 @@
         </w:rPr>
         <w:t xml:space="preserve"> = </w:t>
       </w:r>
+      <w:proofErr w:type="spellStart"/>
       <w:r>
         <w:rPr>
           <w:lang w:val="en-US"/>
         </w:rPr>
         <w:t>EmissiveTextureSampler</w:t>
       </w:r>
+      <w:proofErr w:type="spellEnd"/>
     </w:p>
     <w:p>
       <w:pPr>
@@ -157,48 +318,46 @@
         </w:rPr>
         <w:t xml:space="preserve">= </w:t>
       </w:r>
+      <w:proofErr w:type="spellStart"/>
       <w:r>
         <w:rPr>
           <w:lang w:val="en-US"/>
         </w:rPr>
         <w:t>CrackedGlassTextureSampler</w:t>
       </w:r>
+      <w:proofErr w:type="spellEnd"/>
       <w:r>
         <w:rPr>
           <w:lang w:val="en-US"/>
         </w:rPr>
         <w:t xml:space="preserve">, </w:t>
       </w:r>
+      <w:proofErr w:type="spellStart"/>
       <w:r>
         <w:rPr>
           <w:lang w:val="en-US"/>
         </w:rPr>
         <w:t>CrackedGlassNormalTextureSampler</w:t>
       </w:r>
-    </w:p>
-    <w:p>
-      <w:pPr>
-        <w:rPr>
-          <w:lang w:val="en-US"/>
-        </w:rPr>
-      </w:pPr>
-    </w:p>
-    <w:p>
-      <w:pPr>
-        <w:rPr>
-          <w:lang w:val="en-US"/>
-        </w:rPr>
-      </w:pPr>
-    </w:p>
-    <w:p>
-      <w:pPr>
-        <w:rPr>
-          <w:b/>
-          <w:bCs/>
-          <w:u w:val="single"/>
-          <w:lang w:val="en-US"/>
-        </w:rPr>
-      </w:pPr>
+      <w:proofErr w:type="spellEnd"/>
+    </w:p>
+    <w:p>
+      <w:pPr>
+        <w:rPr>
+          <w:lang w:val="en-US"/>
+        </w:rPr>
+      </w:pPr>
+    </w:p>
+    <w:p>
+      <w:pPr>
+        <w:rPr>
+          <w:b/>
+          <w:bCs/>
+          <w:u w:val="single"/>
+          <w:lang w:val="en-US"/>
+        </w:rPr>
+      </w:pPr>
+      <w:proofErr w:type="spellStart"/>
       <w:r>
         <w:rPr>
           <w:b/>
@@ -208,46 +367,76 @@
         </w:rPr>
         <w:t>GlassLivery</w:t>
       </w:r>
-      <w:r>
-        <w:rPr>
-          <w:b/>
-          <w:bCs/>
-          <w:u w:val="single"/>
-          <w:lang w:val="en-US"/>
-        </w:rPr>
-        <w:t>/GlassSurround</w:t>
-      </w:r>
-    </w:p>
-    <w:p>
-      <w:pPr>
-        <w:rPr>
-          <w:lang w:val="en-US"/>
-        </w:rPr>
-      </w:pPr>
-      <w:r>
-        <w:rPr>
-          <w:lang w:val="en-US"/>
-        </w:rPr>
-        <w:t xml:space="preserve">ShaderName: </w:t>
-      </w:r>
+      <w:proofErr w:type="spellEnd"/>
+      <w:r>
+        <w:rPr>
+          <w:b/>
+          <w:bCs/>
+          <w:u w:val="single"/>
+          <w:lang w:val="en-US"/>
+        </w:rPr>
+        <w:t>/</w:t>
+      </w:r>
+      <w:proofErr w:type="spellStart"/>
+      <w:r>
+        <w:rPr>
+          <w:b/>
+          <w:bCs/>
+          <w:u w:val="single"/>
+          <w:lang w:val="en-US"/>
+        </w:rPr>
+        <w:t>GlassSurround</w:t>
+      </w:r>
+      <w:proofErr w:type="spellEnd"/>
+    </w:p>
+    <w:p>
+      <w:pPr>
+        <w:rPr>
+          <w:lang w:val="en-US"/>
+        </w:rPr>
+      </w:pPr>
+      <w:proofErr w:type="spellStart"/>
+      <w:r>
+        <w:rPr>
+          <w:lang w:val="en-US"/>
+        </w:rPr>
+        <w:t>ShaderName</w:t>
+      </w:r>
+      <w:proofErr w:type="spellEnd"/>
+      <w:r>
+        <w:rPr>
+          <w:lang w:val="en-US"/>
+        </w:rPr>
+        <w:t xml:space="preserve">: </w:t>
+      </w:r>
+      <w:proofErr w:type="spellStart"/>
       <w:r>
         <w:rPr>
           <w:lang w:val="en-US"/>
         </w:rPr>
         <w:t>Vehicle_Glass_Emissive_Coloured_Singlesided_Wrap</w:t>
       </w:r>
-    </w:p>
-    <w:p>
-      <w:pPr>
-        <w:rPr>
-          <w:lang w:val="en-US"/>
-        </w:rPr>
-      </w:pPr>
-      <w:r>
-        <w:rPr>
-          <w:lang w:val="en-US"/>
-        </w:rPr>
-        <w:t xml:space="preserve">ShaderID: </w:t>
+      <w:proofErr w:type="spellEnd"/>
+    </w:p>
+    <w:p>
+      <w:pPr>
+        <w:rPr>
+          <w:lang w:val="en-US"/>
+        </w:rPr>
+      </w:pPr>
+      <w:proofErr w:type="spellStart"/>
+      <w:r>
+        <w:rPr>
+          <w:lang w:val="en-US"/>
+        </w:rPr>
+        <w:t>ShaderID</w:t>
+      </w:r>
+      <w:proofErr w:type="spellEnd"/>
+      <w:r>
+        <w:rPr>
+          <w:lang w:val="en-US"/>
+        </w:rPr>
+        <w:t xml:space="preserve">: </w:t>
       </w:r>
       <w:r>
         <w:rPr>
@@ -281,12 +470,14 @@
         </w:rPr>
         <w:t xml:space="preserve"> = </w:t>
       </w:r>
+      <w:proofErr w:type="spellStart"/>
       <w:r>
         <w:rPr>
           <w:lang w:val="en-US"/>
         </w:rPr>
         <w:t>EmissiveTextureSampler</w:t>
       </w:r>
+      <w:proofErr w:type="spellEnd"/>
     </w:p>
     <w:p>
       <w:pPr>
@@ -306,24 +497,28 @@
         </w:rPr>
         <w:t xml:space="preserve"> = </w:t>
       </w:r>
+      <w:proofErr w:type="spellStart"/>
       <w:r>
         <w:rPr>
           <w:lang w:val="en-US"/>
         </w:rPr>
         <w:t>CrackedGlassTextureSampler</w:t>
       </w:r>
+      <w:proofErr w:type="spellEnd"/>
       <w:r>
         <w:rPr>
           <w:lang w:val="en-US"/>
         </w:rPr>
         <w:t xml:space="preserve">, </w:t>
       </w:r>
+      <w:proofErr w:type="spellStart"/>
       <w:r>
         <w:rPr>
           <w:lang w:val="en-US"/>
         </w:rPr>
         <w:t>CrackedGlassNormalTextureSampler</w:t>
       </w:r>
+      <w:proofErr w:type="spellEnd"/>
     </w:p>
     <w:p>
       <w:pPr>
@@ -360,37 +555,75 @@
         </w:rPr>
         <w:t>Interior</w:t>
       </w:r>
-    </w:p>
-    <w:p>
-      <w:pPr>
-        <w:rPr>
-          <w:lang w:val="en-US"/>
-        </w:rPr>
-      </w:pPr>
-      <w:r>
-        <w:rPr>
-          <w:lang w:val="en-US"/>
-        </w:rPr>
-        <w:t xml:space="preserve">ShaderName: </w:t>
-      </w:r>
+      <w:r>
+        <w:rPr>
+          <w:b/>
+          <w:bCs/>
+          <w:u w:val="single"/>
+          <w:lang w:val="en-US"/>
+        </w:rPr>
+        <w:t>/</w:t>
+      </w:r>
+      <w:proofErr w:type="spellStart"/>
+      <w:r>
+        <w:rPr>
+          <w:b/>
+          <w:bCs/>
+          <w:u w:val="single"/>
+          <w:lang w:val="en-US"/>
+        </w:rPr>
+        <w:t>PlasticBlack</w:t>
+      </w:r>
+      <w:proofErr w:type="spellEnd"/>
+    </w:p>
+    <w:p>
+      <w:pPr>
+        <w:rPr>
+          <w:lang w:val="en-US"/>
+        </w:rPr>
+      </w:pPr>
+      <w:proofErr w:type="spellStart"/>
+      <w:r>
+        <w:rPr>
+          <w:lang w:val="en-US"/>
+        </w:rPr>
+        <w:t>ShaderName</w:t>
+      </w:r>
+      <w:proofErr w:type="spellEnd"/>
+      <w:r>
+        <w:rPr>
+          <w:lang w:val="en-US"/>
+        </w:rPr>
+        <w:t xml:space="preserve">: </w:t>
+      </w:r>
+      <w:proofErr w:type="spellStart"/>
       <w:r>
         <w:rPr>
           <w:lang w:val="en-US"/>
         </w:rPr>
         <w:t>Vehicle_Opaque_Textured_Phong</w:t>
       </w:r>
-    </w:p>
-    <w:p>
-      <w:pPr>
-        <w:rPr>
-          <w:lang w:val="en-US"/>
-        </w:rPr>
-      </w:pPr>
-      <w:r>
-        <w:rPr>
-          <w:lang w:val="en-US"/>
-        </w:rPr>
-        <w:t xml:space="preserve">ShaderID: </w:t>
+      <w:proofErr w:type="spellEnd"/>
+    </w:p>
+    <w:p>
+      <w:pPr>
+        <w:rPr>
+          <w:lang w:val="en-US"/>
+        </w:rPr>
+      </w:pPr>
+      <w:proofErr w:type="spellStart"/>
+      <w:r>
+        <w:rPr>
+          <w:lang w:val="en-US"/>
+        </w:rPr>
+        <w:t>ShaderID</w:t>
+      </w:r>
+      <w:proofErr w:type="spellEnd"/>
+      <w:r>
+        <w:rPr>
+          <w:lang w:val="en-US"/>
+        </w:rPr>
+        <w:t xml:space="preserve">: </w:t>
       </w:r>
       <w:r>
         <w:rPr>
@@ -418,12 +651,14 @@
         </w:rPr>
         <w:t xml:space="preserve">TEXCOORD1 = </w:t>
       </w:r>
+      <w:proofErr w:type="spellStart"/>
       <w:r>
         <w:rPr>
           <w:lang w:val="en-US"/>
         </w:rPr>
         <w:t>DiffuseTextureSampler</w:t>
       </w:r>
+      <w:proofErr w:type="spellEnd"/>
     </w:p>
     <w:p>
       <w:pPr>
@@ -460,46 +695,77 @@
           <w:lang w:val="en-US"/>
         </w:rPr>
       </w:pPr>
-      <w:r>
-        <w:rPr>
-          <w:b/>
-          <w:bCs/>
-          <w:u w:val="single"/>
-          <w:lang w:val="en-US"/>
-        </w:rPr>
+    </w:p>
+    <w:p>
+      <w:pPr>
+        <w:rPr>
+          <w:b/>
+          <w:bCs/>
+          <w:u w:val="single"/>
+          <w:lang w:val="en-US"/>
+        </w:rPr>
+      </w:pPr>
+      <w:proofErr w:type="spellStart"/>
+      <w:r>
+        <w:rPr>
+          <w:b/>
+          <w:bCs/>
+          <w:u w:val="single"/>
+          <w:lang w:val="en-US"/>
+        </w:rPr>
+        <w:lastRenderedPageBreak/>
         <w:t>InteriorEmissive</w:t>
       </w:r>
-    </w:p>
-    <w:p>
-      <w:pPr>
-        <w:rPr>
-          <w:lang w:val="en-US"/>
-        </w:rPr>
-      </w:pPr>
-      <w:r>
-        <w:rPr>
-          <w:lang w:val="en-US"/>
-        </w:rPr>
-        <w:t xml:space="preserve">ShaderName: </w:t>
-      </w:r>
+      <w:proofErr w:type="spellEnd"/>
+    </w:p>
+    <w:p>
+      <w:pPr>
+        <w:rPr>
+          <w:lang w:val="en-US"/>
+        </w:rPr>
+      </w:pPr>
+      <w:proofErr w:type="spellStart"/>
+      <w:r>
+        <w:rPr>
+          <w:lang w:val="en-US"/>
+        </w:rPr>
+        <w:t>ShaderName</w:t>
+      </w:r>
+      <w:proofErr w:type="spellEnd"/>
+      <w:r>
+        <w:rPr>
+          <w:lang w:val="en-US"/>
+        </w:rPr>
+        <w:t xml:space="preserve">: </w:t>
+      </w:r>
+      <w:proofErr w:type="spellStart"/>
       <w:r>
         <w:rPr>
           <w:lang w:val="en-US"/>
         </w:rPr>
         <w:t>Vehicle_Opaque_Textured_NormalMapped_Emissive_AO</w:t>
       </w:r>
-    </w:p>
-    <w:p>
-      <w:pPr>
-        <w:rPr>
-          <w:lang w:val="en-US"/>
-        </w:rPr>
-      </w:pPr>
-      <w:r>
-        <w:rPr>
-          <w:lang w:val="en-US"/>
-        </w:rPr>
-        <w:t>ShaderID: CD_D0_03_00</w:t>
+      <w:proofErr w:type="spellEnd"/>
+    </w:p>
+    <w:p>
+      <w:pPr>
+        <w:rPr>
+          <w:lang w:val="en-US"/>
+        </w:rPr>
+      </w:pPr>
+      <w:proofErr w:type="spellStart"/>
+      <w:r>
+        <w:rPr>
+          <w:lang w:val="en-US"/>
+        </w:rPr>
+        <w:t>ShaderID</w:t>
+      </w:r>
+      <w:proofErr w:type="spellEnd"/>
+      <w:r>
+        <w:rPr>
+          <w:lang w:val="en-US"/>
+        </w:rPr>
+        <w:t>: CD_D0_03_00</w:t>
       </w:r>
     </w:p>
     <w:p>
@@ -514,24 +780,28 @@
         </w:rPr>
         <w:t xml:space="preserve">TEXCOORD1 = </w:t>
       </w:r>
+      <w:proofErr w:type="spellStart"/>
       <w:r>
         <w:rPr>
           <w:lang w:val="en-US"/>
         </w:rPr>
         <w:t>NormalTextureSampler</w:t>
       </w:r>
+      <w:proofErr w:type="spellEnd"/>
       <w:r>
         <w:rPr>
           <w:lang w:val="en-US"/>
         </w:rPr>
         <w:t xml:space="preserve">, </w:t>
       </w:r>
+      <w:proofErr w:type="spellStart"/>
       <w:r>
         <w:rPr>
           <w:lang w:val="en-US"/>
         </w:rPr>
         <w:t>DiffuseTextureSampler</w:t>
       </w:r>
+      <w:proofErr w:type="spellEnd"/>
       <w:r>
         <w:rPr>
           <w:lang w:val="en-US"/>
@@ -550,12 +820,184 @@
         </w:rPr>
         <w:t xml:space="preserve">, </w:t>
       </w:r>
+      <w:proofErr w:type="spellStart"/>
       <w:r>
         <w:rPr>
           <w:lang w:val="en-US"/>
         </w:rPr>
         <w:t>LightmapLightsTextureSampler</w:t>
       </w:r>
+      <w:proofErr w:type="spellEnd"/>
+    </w:p>
+    <w:p>
+      <w:pPr>
+        <w:rPr>
+          <w:b/>
+          <w:bCs/>
+          <w:u w:val="single"/>
+          <w:lang w:val="en-US"/>
+        </w:rPr>
+      </w:pPr>
+      <w:r>
+        <w:rPr>
+          <w:lang w:val="en-US"/>
+        </w:rPr>
+        <w:t xml:space="preserve">TEXCOORD2 = Empty UV, not </w:t>
+      </w:r>
+      <w:proofErr w:type="spellStart"/>
+      <w:r>
+        <w:rPr>
+          <w:lang w:val="en-US"/>
+        </w:rPr>
+        <w:t>used</w:t>
+      </w:r>
+      <w:r>
+        <w:rPr>
+          <w:b/>
+          <w:bCs/>
+          <w:u w:val="single"/>
+          <w:lang w:val="en-US"/>
+        </w:rPr>
+        <w:t>Lights</w:t>
+      </w:r>
+      <w:proofErr w:type="spellEnd"/>
+    </w:p>
+    <w:p>
+      <w:pPr>
+        <w:rPr>
+          <w:lang w:val="en-US"/>
+        </w:rPr>
+      </w:pPr>
+    </w:p>
+    <w:p>
+      <w:pPr>
+        <w:rPr>
+          <w:b/>
+          <w:bCs/>
+          <w:u w:val="single"/>
+          <w:lang w:val="en-US"/>
+        </w:rPr>
+      </w:pPr>
+      <w:r>
+        <w:rPr>
+          <w:b/>
+          <w:bCs/>
+          <w:u w:val="single"/>
+          <w:lang w:val="en-US"/>
+        </w:rPr>
+        <w:t>Lights</w:t>
+      </w:r>
+    </w:p>
+    <w:p>
+      <w:pPr>
+        <w:rPr>
+          <w:lang w:val="en-US"/>
+        </w:rPr>
+      </w:pPr>
+      <w:proofErr w:type="spellStart"/>
+      <w:r>
+        <w:rPr>
+          <w:lang w:val="en-US"/>
+        </w:rPr>
+        <w:t>ShaderName</w:t>
+      </w:r>
+      <w:proofErr w:type="spellEnd"/>
+      <w:r>
+        <w:rPr>
+          <w:lang w:val="en-US"/>
+        </w:rPr>
+        <w:t xml:space="preserve">: </w:t>
+      </w:r>
+      <w:proofErr w:type="spellStart"/>
+      <w:r>
+        <w:rPr>
+          <w:lang w:val="en-US"/>
+        </w:rPr>
+        <w:t>Vehicle_Opaque_Textured_NormalMapped_Reflective_Emissive_AO</w:t>
+      </w:r>
+      <w:proofErr w:type="spellEnd"/>
+    </w:p>
+    <w:p>
+      <w:pPr>
+        <w:rPr>
+          <w:lang w:val="en-US"/>
+        </w:rPr>
+      </w:pPr>
+      <w:proofErr w:type="spellStart"/>
+      <w:r>
+        <w:rPr>
+          <w:lang w:val="en-US"/>
+        </w:rPr>
+        <w:t>ShaderID</w:t>
+      </w:r>
+      <w:proofErr w:type="spellEnd"/>
+      <w:r>
+        <w:rPr>
+          <w:lang w:val="en-US"/>
+        </w:rPr>
+        <w:t>: 8A_62_02_00</w:t>
+      </w:r>
+    </w:p>
+    <w:p>
+      <w:pPr>
+        <w:rPr>
+          <w:lang w:val="en-US"/>
+        </w:rPr>
+      </w:pPr>
+      <w:r>
+        <w:rPr>
+          <w:lang w:val="en-US"/>
+        </w:rPr>
+        <w:t xml:space="preserve">TEXCOORD1 = </w:t>
+      </w:r>
+      <w:proofErr w:type="spellStart"/>
+      <w:r>
+        <w:rPr>
+          <w:lang w:val="en-US"/>
+        </w:rPr>
+        <w:t>NormalTextureSampler</w:t>
+      </w:r>
+      <w:proofErr w:type="spellEnd"/>
+      <w:r>
+        <w:rPr>
+          <w:lang w:val="en-US"/>
+        </w:rPr>
+        <w:t xml:space="preserve">, </w:t>
+      </w:r>
+      <w:proofErr w:type="spellStart"/>
+      <w:r>
+        <w:rPr>
+          <w:lang w:val="en-US"/>
+        </w:rPr>
+        <w:t>DiffuseTextureSampler</w:t>
+      </w:r>
+      <w:proofErr w:type="spellEnd"/>
+      <w:r>
+        <w:rPr>
+          <w:lang w:val="en-US"/>
+        </w:rPr>
+        <w:t xml:space="preserve">, </w:t>
+      </w:r>
+      <w:r>
+        <w:rPr>
+          <w:lang w:val="en-US"/>
+        </w:rPr>
+        <w:t>AoMapTextureSampler</w:t>
+      </w:r>
+      <w:r>
+        <w:rPr>
+          <w:lang w:val="en-US"/>
+        </w:rPr>
+        <w:t xml:space="preserve">, </w:t>
+      </w:r>
+      <w:proofErr w:type="spellStart"/>
+      <w:r>
+        <w:rPr>
+          <w:lang w:val="en-US"/>
+        </w:rPr>
+        <w:t>LightmapLightsTextureSampler</w:t>
+      </w:r>
+      <w:proofErr w:type="spellEnd"/>
     </w:p>
     <w:p>
       <w:pPr>
@@ -573,18 +1015,310 @@
     <w:p>
       <w:pPr>
         <w:rPr>
-          <w:b/>
-          <w:bCs/>
-          <w:u w:val="single"/>
-          <w:lang w:val="en-US"/>
-        </w:rPr>
-      </w:pPr>
-      <w:r>
-        <w:rPr>
+          <w:lang w:val="en-US"/>
+        </w:rPr>
+      </w:pPr>
+    </w:p>
+    <w:p>
+      <w:pPr>
+        <w:rPr>
+          <w:lang w:val="en-US"/>
+        </w:rPr>
+      </w:pPr>
+      <w:proofErr w:type="spellStart"/>
+      <w:r>
+        <w:rPr>
+          <w:b/>
+          <w:bCs/>
+          <w:u w:val="single"/>
+          <w:lang w:val="en-US"/>
+        </w:rPr>
+        <w:t>MetalChrome</w:t>
+      </w:r>
+      <w:proofErr w:type="spellEnd"/>
+    </w:p>
+    <w:p>
+      <w:pPr>
+        <w:rPr>
+          <w:lang w:val="en-US"/>
+        </w:rPr>
+      </w:pPr>
+      <w:proofErr w:type="spellStart"/>
+      <w:r>
+        <w:rPr>
+          <w:lang w:val="en-US"/>
+        </w:rPr>
+        <w:t>ShaderName</w:t>
+      </w:r>
+      <w:proofErr w:type="spellEnd"/>
+      <w:r>
+        <w:rPr>
+          <w:lang w:val="en-US"/>
+        </w:rPr>
+        <w:t xml:space="preserve">: </w:t>
+      </w:r>
+      <w:proofErr w:type="spellStart"/>
+      <w:r>
+        <w:rPr>
+          <w:lang w:val="en-US"/>
+        </w:rPr>
+        <w:t>Vehicle_Opaque_Emissive_Reflective_AO</w:t>
+      </w:r>
+      <w:proofErr w:type="spellEnd"/>
+    </w:p>
+    <w:p>
+      <w:pPr>
+        <w:rPr>
+          <w:lang w:val="en-US"/>
+        </w:rPr>
+      </w:pPr>
+      <w:proofErr w:type="spellStart"/>
+      <w:r>
+        <w:rPr>
+          <w:lang w:val="en-US"/>
+        </w:rPr>
+        <w:t>ShaderID</w:t>
+      </w:r>
+      <w:proofErr w:type="spellEnd"/>
+      <w:r>
+        <w:rPr>
+          <w:lang w:val="en-US"/>
+        </w:rPr>
+        <w:t>: 1B_D4_03_00</w:t>
+      </w:r>
+    </w:p>
+    <w:p>
+      <w:pPr>
+        <w:rPr>
+          <w:lang w:val="en-US"/>
+        </w:rPr>
+      </w:pPr>
+      <w:r>
+        <w:rPr>
+          <w:lang w:val="en-US"/>
+        </w:rPr>
+        <w:t xml:space="preserve">TEXCOORD1: </w:t>
+      </w:r>
+      <w:r>
+        <w:rPr>
+          <w:lang w:val="en-US"/>
+        </w:rPr>
+        <w:t>AoMapTextureSampler</w:t>
+      </w:r>
+    </w:p>
+    <w:p>
+      <w:pPr>
+        <w:rPr>
+          <w:lang w:val="en-US"/>
+        </w:rPr>
+      </w:pPr>
+      <w:r>
+        <w:rPr>
+          <w:lang w:val="en-US"/>
+        </w:rPr>
+        <w:t xml:space="preserve">TEXCOORD2: </w:t>
+      </w:r>
+      <w:proofErr w:type="spellStart"/>
+      <w:r>
+        <w:rPr>
+          <w:lang w:val="en-US"/>
+        </w:rPr>
+        <w:t>LightmapLightsTextureSampler</w:t>
+      </w:r>
+      <w:proofErr w:type="spellEnd"/>
+    </w:p>
+    <w:p>
+      <w:pPr>
+        <w:rPr>
+          <w:lang w:val="en-US"/>
+        </w:rPr>
+      </w:pPr>
+    </w:p>
+    <w:p>
+      <w:pPr>
+        <w:rPr>
+          <w:lang w:val="en-US"/>
+        </w:rPr>
+      </w:pPr>
+      <w:proofErr w:type="spellStart"/>
+      <w:r>
+        <w:rPr>
+          <w:b/>
+          <w:bCs/>
+          <w:u w:val="single"/>
+          <w:lang w:val="en-US"/>
+        </w:rPr>
+        <w:t>MetalColorable</w:t>
+      </w:r>
+      <w:proofErr w:type="spellEnd"/>
+    </w:p>
+    <w:p>
+      <w:pPr>
+        <w:rPr>
+          <w:lang w:val="en-US"/>
+        </w:rPr>
+      </w:pPr>
+      <w:proofErr w:type="spellStart"/>
+      <w:r>
+        <w:rPr>
+          <w:lang w:val="en-US"/>
+        </w:rPr>
+        <w:t>ShaderName</w:t>
+      </w:r>
+      <w:proofErr w:type="spellEnd"/>
+      <w:r>
+        <w:rPr>
+          <w:lang w:val="en-US"/>
+        </w:rPr>
+        <w:t xml:space="preserve">: </w:t>
+      </w:r>
+      <w:proofErr w:type="spellStart"/>
+      <w:r>
+        <w:rPr>
+          <w:lang w:val="en-US"/>
+        </w:rPr>
+        <w:t>Vehicle_Opaque_PaintGloss_Textured_LightmappedLights_Wrap</w:t>
+      </w:r>
+      <w:proofErr w:type="spellEnd"/>
+    </w:p>
+    <w:p>
+      <w:pPr>
+        <w:rPr>
+          <w:lang w:val="en-US"/>
+        </w:rPr>
+      </w:pPr>
+      <w:proofErr w:type="spellStart"/>
+      <w:r>
+        <w:rPr>
+          <w:lang w:val="en-US"/>
+        </w:rPr>
+        <w:t>ShaderID</w:t>
+      </w:r>
+      <w:proofErr w:type="spellEnd"/>
+      <w:r>
+        <w:rPr>
+          <w:lang w:val="en-US"/>
+        </w:rPr>
+        <w:t>: BA_6C_13_00</w:t>
+      </w:r>
+    </w:p>
+    <w:p>
+      <w:pPr>
+        <w:rPr>
+          <w:lang w:val="en-US"/>
+        </w:rPr>
+      </w:pPr>
+      <w:r>
+        <w:rPr>
+          <w:lang w:val="en-US"/>
+        </w:rPr>
+        <w:t xml:space="preserve">TEXCOORD1: </w:t>
+      </w:r>
+      <w:r>
+        <w:rPr>
+          <w:lang w:val="en-US"/>
+        </w:rPr>
+        <w:t>AoMapTextureSampler</w:t>
+      </w:r>
+      <w:r>
+        <w:rPr>
+          <w:lang w:val="en-US"/>
+        </w:rPr>
+        <w:t xml:space="preserve">, </w:t>
+      </w:r>
+      <w:proofErr w:type="spellStart"/>
+      <w:r>
+        <w:rPr>
+          <w:lang w:val="en-US"/>
+        </w:rPr>
+        <w:t>LightmapLightsTextureSampler</w:t>
+      </w:r>
+      <w:proofErr w:type="spellEnd"/>
+    </w:p>
+    <w:p>
+      <w:pPr>
+        <w:rPr>
+          <w:lang w:val="en-US"/>
+        </w:rPr>
+      </w:pPr>
+      <w:r>
+        <w:rPr>
+          <w:lang w:val="en-US"/>
+        </w:rPr>
+        <w:t xml:space="preserve">TEXCOORD2: </w:t>
+      </w:r>
+      <w:proofErr w:type="spellStart"/>
+      <w:r>
+        <w:rPr>
+          <w:lang w:val="en-US"/>
+        </w:rPr>
+        <w:t>CrumpleTextureSampler</w:t>
+      </w:r>
+      <w:proofErr w:type="spellEnd"/>
+      <w:r>
+        <w:rPr>
+          <w:lang w:val="en-US"/>
+        </w:rPr>
+        <w:t xml:space="preserve">, </w:t>
+      </w:r>
+      <w:proofErr w:type="spellStart"/>
+      <w:r>
+        <w:rPr>
+          <w:lang w:val="en-US"/>
+        </w:rPr>
+        <w:t>ScratchTextureSampler</w:t>
+      </w:r>
+      <w:proofErr w:type="spellEnd"/>
+    </w:p>
+    <w:p>
+      <w:pPr>
+        <w:rPr>
+          <w:lang w:val="en-US"/>
+        </w:rPr>
+      </w:pPr>
+      <w:r>
+        <w:rPr>
+          <w:lang w:val="en-US"/>
+        </w:rPr>
+        <w:t>TEXCOORD6: Livery Mapping</w:t>
+      </w:r>
+    </w:p>
+    <w:p>
+      <w:pPr>
+        <w:rPr>
+          <w:lang w:val="en-US"/>
+        </w:rPr>
+      </w:pPr>
+    </w:p>
+    <w:p>
+      <w:pPr>
+        <w:rPr>
+          <w:b/>
+          <w:bCs/>
+          <w:u w:val="single"/>
+          <w:lang w:val="en-US"/>
+        </w:rPr>
+      </w:pPr>
+      <w:r>
+        <w:rPr>
+          <w:b/>
+          <w:bCs/>
+          <w:u w:val="single"/>
           <w:lang w:val="en-US"/>
         </w:rPr>
         <w:br w:type="page"/>
       </w:r>
+    </w:p>
+    <w:p>
+      <w:pPr>
+        <w:rPr>
+          <w:b/>
+          <w:bCs/>
+          <w:u w:val="single"/>
+          <w:lang w:val="en-US"/>
+        </w:rPr>
+      </w:pPr>
+      <w:proofErr w:type="spellStart"/>
       <w:r>
         <w:rPr>
           <w:b/>
@@ -593,58 +1327,95 @@
           <w:lang w:val="en-US"/>
         </w:rPr>
         <w:lastRenderedPageBreak/>
-        <w:t>Lights</w:t>
-      </w:r>
-    </w:p>
-    <w:p>
-      <w:pPr>
-        <w:rPr>
-          <w:lang w:val="en-US"/>
-        </w:rPr>
-      </w:pPr>
-      <w:r>
-        <w:rPr>
-          <w:lang w:val="en-US"/>
-        </w:rPr>
-        <w:t xml:space="preserve">ShaderName: </w:t>
-      </w:r>
-      <w:r>
-        <w:rPr>
-          <w:lang w:val="en-US"/>
-        </w:rPr>
-        <w:t>Vehicle_Opaque_Textured_NormalMapped_Reflective_Emissive_AO</w:t>
-      </w:r>
-    </w:p>
-    <w:p>
-      <w:pPr>
-        <w:rPr>
-          <w:lang w:val="en-US"/>
-        </w:rPr>
-      </w:pPr>
-      <w:r>
-        <w:rPr>
-          <w:lang w:val="en-US"/>
-        </w:rPr>
-        <w:t>ShaderID: 8A_62_02_00</w:t>
-      </w:r>
-    </w:p>
-    <w:p>
-      <w:pPr>
-        <w:rPr>
-          <w:lang w:val="en-US"/>
-        </w:rPr>
-      </w:pPr>
-      <w:r>
-        <w:rPr>
-          <w:lang w:val="en-US"/>
-        </w:rPr>
-        <w:t xml:space="preserve">TEXCOORD1 = </w:t>
-      </w:r>
-      <w:r>
-        <w:rPr>
-          <w:lang w:val="en-US"/>
-        </w:rPr>
-        <w:t>NormalTextureSampler</w:t>
+        <w:t>MetalLiveryGloss</w:t>
+      </w:r>
+      <w:proofErr w:type="spellEnd"/>
+      <w:r>
+        <w:rPr>
+          <w:b/>
+          <w:bCs/>
+          <w:u w:val="single"/>
+          <w:lang w:val="en-US"/>
+        </w:rPr>
+        <w:t>/</w:t>
+      </w:r>
+      <w:proofErr w:type="spellStart"/>
+      <w:r>
+        <w:rPr>
+          <w:b/>
+          <w:bCs/>
+          <w:u w:val="single"/>
+          <w:lang w:val="en-US"/>
+        </w:rPr>
+        <w:t>MetalLiveryMatte</w:t>
+      </w:r>
+      <w:proofErr w:type="spellEnd"/>
+    </w:p>
+    <w:p>
+      <w:pPr>
+        <w:rPr>
+          <w:lang w:val="en-US"/>
+        </w:rPr>
+      </w:pPr>
+      <w:proofErr w:type="spellStart"/>
+      <w:r>
+        <w:rPr>
+          <w:lang w:val="en-US"/>
+        </w:rPr>
+        <w:t>ShaderName</w:t>
+      </w:r>
+      <w:proofErr w:type="spellEnd"/>
+      <w:r>
+        <w:rPr>
+          <w:lang w:val="en-US"/>
+        </w:rPr>
+        <w:t xml:space="preserve">: </w:t>
+      </w:r>
+      <w:r>
+        <w:rPr>
+          <w:lang w:val="en-US"/>
+        </w:rPr>
+        <w:t>Vehicle_Opaque_PaintGloss_Textured_LightmappedLights_ColourOverride_Livery</w:t>
+      </w:r>
+    </w:p>
+    <w:p>
+      <w:pPr>
+        <w:rPr>
+          <w:lang w:val="en-US"/>
+        </w:rPr>
+      </w:pPr>
+      <w:proofErr w:type="spellStart"/>
+      <w:r>
+        <w:rPr>
+          <w:lang w:val="en-US"/>
+        </w:rPr>
+        <w:t>ShaderID</w:t>
+      </w:r>
+      <w:proofErr w:type="spellEnd"/>
+      <w:r>
+        <w:rPr>
+          <w:lang w:val="en-US"/>
+        </w:rPr>
+        <w:t>: 56_C6_01_00</w:t>
+      </w:r>
+    </w:p>
+    <w:p>
+      <w:pPr>
+        <w:rPr>
+          <w:lang w:val="en-US"/>
+        </w:rPr>
+      </w:pPr>
+      <w:r>
+        <w:rPr>
+          <w:lang w:val="en-US"/>
+        </w:rPr>
+        <w:t xml:space="preserve">TEXCOORD1: </w:t>
+      </w:r>
+      <w:r>
+        <w:rPr>
+          <w:lang w:val="en-US"/>
+        </w:rPr>
+        <w:t>AoMapTextureSampler</w:t>
       </w:r>
       <w:r>
         <w:rPr>
@@ -652,103 +1423,331 @@
         </w:rPr>
         <w:t xml:space="preserve">, </w:t>
       </w:r>
+      <w:proofErr w:type="spellStart"/>
+      <w:r>
+        <w:rPr>
+          <w:lang w:val="en-US"/>
+        </w:rPr>
+        <w:t>LightmapLightsTextureSampler</w:t>
+      </w:r>
+      <w:proofErr w:type="spellEnd"/>
+    </w:p>
+    <w:p>
+      <w:pPr>
+        <w:rPr>
+          <w:lang w:val="en-US"/>
+        </w:rPr>
+      </w:pPr>
+      <w:r>
+        <w:rPr>
+          <w:lang w:val="en-US"/>
+        </w:rPr>
+        <w:t xml:space="preserve">TEXCOORD2: </w:t>
+      </w:r>
+      <w:proofErr w:type="spellStart"/>
+      <w:r>
+        <w:rPr>
+          <w:lang w:val="en-US"/>
+        </w:rPr>
+        <w:t>CrumpleTextureSampler</w:t>
+      </w:r>
+      <w:proofErr w:type="spellEnd"/>
+      <w:r>
+        <w:rPr>
+          <w:lang w:val="en-US"/>
+        </w:rPr>
+        <w:t xml:space="preserve">, </w:t>
+      </w:r>
+      <w:proofErr w:type="spellStart"/>
+      <w:r>
+        <w:rPr>
+          <w:lang w:val="en-US"/>
+        </w:rPr>
+        <w:t>ScratchTextureSampler</w:t>
+      </w:r>
+      <w:proofErr w:type="spellEnd"/>
+    </w:p>
+    <w:p>
+      <w:pPr>
+        <w:rPr>
+          <w:lang w:val="en-US"/>
+        </w:rPr>
+      </w:pPr>
+      <w:r>
+        <w:rPr>
+          <w:lang w:val="en-US"/>
+        </w:rPr>
+        <w:t xml:space="preserve">TEXCOORD3: </w:t>
+      </w:r>
+      <w:proofErr w:type="spellStart"/>
       <w:r>
         <w:rPr>
           <w:lang w:val="en-US"/>
         </w:rPr>
         <w:t>DiffuseTextureSampler</w:t>
       </w:r>
+      <w:proofErr w:type="spellEnd"/>
+    </w:p>
+    <w:p>
+      <w:pPr>
+        <w:rPr>
+          <w:lang w:val="en-US"/>
+        </w:rPr>
+      </w:pPr>
+    </w:p>
+    <w:p>
+      <w:pPr>
+        <w:rPr>
+          <w:lang w:val="en-US"/>
+        </w:rPr>
+      </w:pPr>
+      <w:proofErr w:type="spellStart"/>
+      <w:r>
+        <w:rPr>
+          <w:b/>
+          <w:bCs/>
+          <w:u w:val="single"/>
+          <w:lang w:val="en-US"/>
+        </w:rPr>
+        <w:t>MetalSecondaryColouredLivery</w:t>
+      </w:r>
+      <w:proofErr w:type="spellEnd"/>
+    </w:p>
+    <w:p>
+      <w:pPr>
+        <w:rPr>
+          <w:lang w:val="en-US"/>
+        </w:rPr>
+      </w:pPr>
+      <w:proofErr w:type="spellStart"/>
+      <w:r>
+        <w:rPr>
+          <w:lang w:val="en-US"/>
+        </w:rPr>
+        <w:t>ShaderName</w:t>
+      </w:r>
+      <w:proofErr w:type="spellEnd"/>
+      <w:r>
+        <w:rPr>
+          <w:lang w:val="en-US"/>
+        </w:rPr>
+        <w:t xml:space="preserve">: </w:t>
+      </w:r>
+      <w:r>
+        <w:rPr>
+          <w:lang w:val="en-US"/>
+        </w:rPr>
+        <w:t>Vehicle_Opaque_Two_PaintGloss_Textured_LightmappedLights_Livery_Wrap</w:t>
+      </w:r>
+    </w:p>
+    <w:p>
+      <w:pPr>
+        <w:rPr>
+          <w:lang w:val="en-US"/>
+        </w:rPr>
+      </w:pPr>
+      <w:proofErr w:type="spellStart"/>
+      <w:r>
+        <w:rPr>
+          <w:lang w:val="en-US"/>
+        </w:rPr>
+        <w:t>ShaderID</w:t>
+      </w:r>
+      <w:proofErr w:type="spellEnd"/>
+      <w:r>
+        <w:rPr>
+          <w:lang w:val="en-US"/>
+        </w:rPr>
+        <w:t xml:space="preserve">: </w:t>
+      </w:r>
+      <w:r>
+        <w:rPr>
+          <w:lang w:val="en-US"/>
+        </w:rPr>
+        <w:t>10_AF_13_00</w:t>
+      </w:r>
+    </w:p>
+    <w:p>
+      <w:pPr>
+        <w:rPr>
+          <w:lang w:val="en-US"/>
+        </w:rPr>
+      </w:pPr>
+      <w:r>
+        <w:rPr>
+          <w:lang w:val="en-US"/>
+        </w:rPr>
+        <w:t xml:space="preserve">TEXCOORD1: </w:t>
+      </w:r>
+      <w:r>
+        <w:rPr>
+          <w:lang w:val="en-US"/>
+        </w:rPr>
+        <w:t>AoMapTextureSampler</w:t>
+      </w:r>
       <w:r>
         <w:rPr>
           <w:lang w:val="en-US"/>
         </w:rPr>
         <w:t xml:space="preserve">, </w:t>
       </w:r>
-      <w:r>
-        <w:rPr>
-          <w:lang w:val="en-US"/>
-        </w:rPr>
-        <w:t>AoMapTextureSampler</w:t>
-      </w:r>
+      <w:proofErr w:type="spellStart"/>
+      <w:r>
+        <w:rPr>
+          <w:lang w:val="en-US"/>
+        </w:rPr>
+        <w:t>LightmapLightsTextureSampler</w:t>
+      </w:r>
+      <w:proofErr w:type="spellEnd"/>
+    </w:p>
+    <w:p>
+      <w:pPr>
+        <w:rPr>
+          <w:lang w:val="en-US"/>
+        </w:rPr>
+      </w:pPr>
+      <w:r>
+        <w:rPr>
+          <w:lang w:val="en-US"/>
+        </w:rPr>
+        <w:t xml:space="preserve">TEXCOORD2: </w:t>
+      </w:r>
+      <w:proofErr w:type="spellStart"/>
+      <w:r>
+        <w:rPr>
+          <w:lang w:val="en-US"/>
+        </w:rPr>
+        <w:t>CrumpleTextureSampler</w:t>
+      </w:r>
+      <w:proofErr w:type="spellEnd"/>
       <w:r>
         <w:rPr>
           <w:lang w:val="en-US"/>
         </w:rPr>
         <w:t xml:space="preserve">, </w:t>
       </w:r>
-      <w:r>
-        <w:rPr>
-          <w:lang w:val="en-US"/>
-        </w:rPr>
-        <w:t>LightmapLightsTextureSampler</w:t>
-      </w:r>
-    </w:p>
-    <w:p>
-      <w:pPr>
-        <w:rPr>
-          <w:lang w:val="en-US"/>
-        </w:rPr>
-      </w:pPr>
-      <w:r>
-        <w:rPr>
-          <w:lang w:val="en-US"/>
-        </w:rPr>
-        <w:t>TEXCOORD2 = Empty UV, not used</w:t>
-      </w:r>
-    </w:p>
-    <w:p>
-      <w:pPr>
-        <w:rPr>
-          <w:lang w:val="en-US"/>
-        </w:rPr>
-      </w:pPr>
-    </w:p>
-    <w:p>
-      <w:pPr>
-        <w:rPr>
-          <w:lang w:val="en-US"/>
-        </w:rPr>
-      </w:pPr>
-      <w:r>
-        <w:rPr>
-          <w:b/>
-          <w:bCs/>
-          <w:u w:val="single"/>
-          <w:lang w:val="en-US"/>
-        </w:rPr>
-        <w:t>MetalChrome</w:t>
-      </w:r>
-    </w:p>
-    <w:p>
-      <w:pPr>
-        <w:rPr>
-          <w:lang w:val="en-US"/>
-        </w:rPr>
-      </w:pPr>
-      <w:r>
-        <w:rPr>
-          <w:lang w:val="en-US"/>
-        </w:rPr>
-        <w:t xml:space="preserve">ShaderName: </w:t>
-      </w:r>
-      <w:r>
-        <w:rPr>
-          <w:lang w:val="en-US"/>
-        </w:rPr>
-        <w:t>Vehicle_Opaque_Emissive_Reflective_AO</w:t>
-      </w:r>
-    </w:p>
-    <w:p>
-      <w:pPr>
-        <w:rPr>
-          <w:lang w:val="en-US"/>
-        </w:rPr>
-      </w:pPr>
-      <w:r>
-        <w:rPr>
-          <w:lang w:val="en-US"/>
-        </w:rPr>
-        <w:t>ShaderID: 1B_D4_03_00</w:t>
+      <w:proofErr w:type="spellStart"/>
+      <w:r>
+        <w:rPr>
+          <w:lang w:val="en-US"/>
+        </w:rPr>
+        <w:t>ScratchTextureSampler</w:t>
+      </w:r>
+      <w:proofErr w:type="spellEnd"/>
+    </w:p>
+    <w:p>
+      <w:pPr>
+        <w:rPr>
+          <w:lang w:val="en-US"/>
+        </w:rPr>
+      </w:pPr>
+      <w:r>
+        <w:rPr>
+          <w:lang w:val="en-US"/>
+        </w:rPr>
+        <w:t xml:space="preserve">TEXCOORD3: </w:t>
+      </w:r>
+      <w:proofErr w:type="spellStart"/>
+      <w:r>
+        <w:rPr>
+          <w:lang w:val="en-US"/>
+        </w:rPr>
+        <w:t>DiffuseTextureSampler</w:t>
+      </w:r>
+      <w:proofErr w:type="spellEnd"/>
+    </w:p>
+    <w:p>
+      <w:pPr>
+        <w:rPr>
+          <w:lang w:val="en-US"/>
+        </w:rPr>
+      </w:pPr>
+      <w:r>
+        <w:rPr>
+          <w:lang w:val="en-US"/>
+        </w:rPr>
+        <w:t>TEXCOORD6: Livery Mapping</w:t>
+      </w:r>
+    </w:p>
+    <w:p>
+      <w:pPr>
+        <w:rPr>
+          <w:lang w:val="en-US"/>
+        </w:rPr>
+      </w:pPr>
+    </w:p>
+    <w:p>
+      <w:pPr>
+        <w:rPr>
+          <w:lang w:val="en-US"/>
+        </w:rPr>
+      </w:pPr>
+      <w:proofErr w:type="spellStart"/>
+      <w:r>
+        <w:rPr>
+          <w:b/>
+          <w:bCs/>
+          <w:u w:val="single"/>
+          <w:lang w:val="en-US"/>
+        </w:rPr>
+        <w:t>OpaqueDULL</w:t>
+      </w:r>
+      <w:proofErr w:type="spellEnd"/>
+    </w:p>
+    <w:p>
+      <w:pPr>
+        <w:rPr>
+          <w:lang w:val="en-US"/>
+        </w:rPr>
+      </w:pPr>
+      <w:proofErr w:type="spellStart"/>
+      <w:r>
+        <w:rPr>
+          <w:lang w:val="en-US"/>
+        </w:rPr>
+        <w:t>ShaderName</w:t>
+      </w:r>
+      <w:proofErr w:type="spellEnd"/>
+      <w:r>
+        <w:rPr>
+          <w:lang w:val="en-US"/>
+        </w:rPr>
+        <w:t xml:space="preserve">: </w:t>
+      </w:r>
+      <w:proofErr w:type="spellStart"/>
+      <w:r>
+        <w:rPr>
+          <w:lang w:val="en-US"/>
+        </w:rPr>
+        <w:t>Vehicle_Opaque_Textured</w:t>
+      </w:r>
+      <w:proofErr w:type="spellEnd"/>
+    </w:p>
+    <w:p>
+      <w:pPr>
+        <w:rPr>
+          <w:lang w:val="en-US"/>
+        </w:rPr>
+      </w:pPr>
+      <w:proofErr w:type="spellStart"/>
+      <w:r>
+        <w:rPr>
+          <w:lang w:val="en-US"/>
+        </w:rPr>
+        <w:t>ShaderID</w:t>
+      </w:r>
+      <w:proofErr w:type="spellEnd"/>
+      <w:r>
+        <w:rPr>
+          <w:lang w:val="en-US"/>
+        </w:rPr>
+        <w:t xml:space="preserve">: </w:t>
+      </w:r>
+      <w:r>
+        <w:rPr>
+          <w:lang w:val="en-US"/>
+        </w:rPr>
+        <w:t>56_62_02_00</w:t>
       </w:r>
     </w:p>
     <w:p>
@@ -763,299 +1762,26 @@
         </w:rPr>
         <w:t xml:space="preserve">TEXCOORD1: </w:t>
       </w:r>
-      <w:r>
-        <w:rPr>
-          <w:lang w:val="en-US"/>
-        </w:rPr>
-        <w:t>AoMapTextureSampler</w:t>
-      </w:r>
-    </w:p>
-    <w:p>
-      <w:pPr>
-        <w:rPr>
-          <w:lang w:val="en-US"/>
-        </w:rPr>
-      </w:pPr>
-      <w:r>
-        <w:rPr>
-          <w:lang w:val="en-US"/>
-        </w:rPr>
-        <w:t xml:space="preserve">TEXCOORD2: </w:t>
-      </w:r>
-      <w:r>
-        <w:rPr>
-          <w:lang w:val="en-US"/>
-        </w:rPr>
-        <w:t>LightmapLightsTextureSampler</w:t>
-      </w:r>
-    </w:p>
-    <w:p>
-      <w:pPr>
-        <w:rPr>
-          <w:lang w:val="en-US"/>
-        </w:rPr>
-      </w:pPr>
-    </w:p>
-    <w:p>
-      <w:pPr>
-        <w:rPr>
-          <w:lang w:val="en-US"/>
-        </w:rPr>
-      </w:pPr>
-      <w:r>
-        <w:rPr>
-          <w:b/>
-          <w:bCs/>
-          <w:u w:val="single"/>
-          <w:lang w:val="en-US"/>
-        </w:rPr>
-        <w:t>MetalColorable</w:t>
-      </w:r>
-    </w:p>
-    <w:p>
-      <w:pPr>
-        <w:rPr>
-          <w:lang w:val="en-US"/>
-        </w:rPr>
-      </w:pPr>
-      <w:r>
-        <w:rPr>
-          <w:lang w:val="en-US"/>
-        </w:rPr>
-        <w:t xml:space="preserve">ShaderName: </w:t>
-      </w:r>
-      <w:r>
-        <w:rPr>
-          <w:lang w:val="en-US"/>
-        </w:rPr>
-        <w:t>Vehicle_Opaque_PaintGloss_Textured_LightmappedLights_Wrap</w:t>
-      </w:r>
-    </w:p>
-    <w:p>
-      <w:pPr>
-        <w:rPr>
-          <w:lang w:val="en-US"/>
-        </w:rPr>
-      </w:pPr>
-      <w:r>
-        <w:rPr>
-          <w:lang w:val="en-US"/>
-        </w:rPr>
-        <w:t>ShaderID: BA_6C_13_00</w:t>
-      </w:r>
-    </w:p>
-    <w:p>
-      <w:pPr>
-        <w:rPr>
-          <w:lang w:val="en-US"/>
-        </w:rPr>
-      </w:pPr>
-      <w:r>
-        <w:rPr>
-          <w:lang w:val="en-US"/>
-        </w:rPr>
-        <w:t xml:space="preserve">TEXCOORD1: </w:t>
-      </w:r>
-      <w:r>
-        <w:rPr>
-          <w:lang w:val="en-US"/>
-        </w:rPr>
-        <w:t>AoMapTextureSampler</w:t>
-      </w:r>
-      <w:r>
-        <w:rPr>
-          <w:lang w:val="en-US"/>
-        </w:rPr>
-        <w:t xml:space="preserve">, </w:t>
-      </w:r>
-      <w:r>
-        <w:rPr>
-          <w:lang w:val="en-US"/>
-        </w:rPr>
-        <w:t>LightmapLightsTextureSampler</w:t>
-      </w:r>
-    </w:p>
-    <w:p>
-      <w:pPr>
-        <w:rPr>
-          <w:lang w:val="en-US"/>
-        </w:rPr>
-      </w:pPr>
-      <w:r>
-        <w:rPr>
-          <w:lang w:val="en-US"/>
-        </w:rPr>
-        <w:t xml:space="preserve">TEXCOORD2: </w:t>
-      </w:r>
-      <w:r>
-        <w:rPr>
-          <w:lang w:val="en-US"/>
-        </w:rPr>
-        <w:t>CrumpleTextureSampler</w:t>
-      </w:r>
-      <w:r>
-        <w:rPr>
-          <w:lang w:val="en-US"/>
-        </w:rPr>
-        <w:t xml:space="preserve">, </w:t>
-      </w:r>
-      <w:r>
-        <w:rPr>
-          <w:lang w:val="en-US"/>
-        </w:rPr>
-        <w:t>ScratchTextureSampler</w:t>
-      </w:r>
-    </w:p>
-    <w:p>
-      <w:pPr>
-        <w:rPr>
-          <w:lang w:val="en-US"/>
-        </w:rPr>
-      </w:pPr>
-      <w:r>
-        <w:rPr>
-          <w:lang w:val="en-US"/>
-        </w:rPr>
-        <w:t>TEXCOORD6: Livery Mapping</w:t>
-      </w:r>
-    </w:p>
-    <w:p>
-      <w:pPr>
-        <w:rPr>
-          <w:lang w:val="en-US"/>
-        </w:rPr>
-      </w:pPr>
-    </w:p>
-    <w:p>
-      <w:pPr>
-        <w:rPr>
-          <w:b/>
-          <w:bCs/>
-          <w:u w:val="single"/>
-          <w:lang w:val="en-US"/>
-        </w:rPr>
-      </w:pPr>
-      <w:r>
-        <w:rPr>
-          <w:b/>
-          <w:bCs/>
-          <w:u w:val="single"/>
-          <w:lang w:val="en-US"/>
-        </w:rPr>
-        <w:t>MetalLiveryGloss/MetalLiveryMatte</w:t>
-      </w:r>
-    </w:p>
-    <w:p>
-      <w:pPr>
-        <w:rPr>
-          <w:lang w:val="en-US"/>
-        </w:rPr>
-      </w:pPr>
-      <w:r>
-        <w:rPr>
-          <w:lang w:val="en-US"/>
-        </w:rPr>
-        <w:t xml:space="preserve">ShaderName: </w:t>
-      </w:r>
-      <w:r>
-        <w:rPr>
-          <w:lang w:val="en-US"/>
-        </w:rPr>
-        <w:t>Vehicle_Opaque_PaintGloss_Textured_LightmappedLights_ColourOverride_Livery</w:t>
-      </w:r>
-    </w:p>
-    <w:p>
-      <w:pPr>
-        <w:rPr>
-          <w:lang w:val="en-US"/>
-        </w:rPr>
-      </w:pPr>
-      <w:r>
-        <w:rPr>
-          <w:lang w:val="en-US"/>
-        </w:rPr>
-        <w:t>ShaderID: 56_C6_01_00</w:t>
-      </w:r>
-    </w:p>
-    <w:p>
-      <w:pPr>
-        <w:rPr>
-          <w:lang w:val="en-US"/>
-        </w:rPr>
-      </w:pPr>
-      <w:r>
-        <w:rPr>
-          <w:lang w:val="en-US"/>
-        </w:rPr>
-        <w:t xml:space="preserve">TEXCOORD1: </w:t>
-      </w:r>
-      <w:r>
-        <w:rPr>
-          <w:lang w:val="en-US"/>
-        </w:rPr>
-        <w:t>AoMapTextureSampler</w:t>
-      </w:r>
-      <w:r>
-        <w:rPr>
-          <w:lang w:val="en-US"/>
-        </w:rPr>
-        <w:t xml:space="preserve">, </w:t>
-      </w:r>
-      <w:r>
-        <w:rPr>
-          <w:lang w:val="en-US"/>
-        </w:rPr>
-        <w:t>LightmapLightsTextureSampler</w:t>
-      </w:r>
-    </w:p>
-    <w:p>
-      <w:pPr>
-        <w:rPr>
-          <w:lang w:val="en-US"/>
-        </w:rPr>
-      </w:pPr>
-      <w:r>
-        <w:rPr>
-          <w:lang w:val="en-US"/>
-        </w:rPr>
-        <w:t xml:space="preserve">TEXCOORD2: </w:t>
-      </w:r>
-      <w:r>
-        <w:rPr>
-          <w:lang w:val="en-US"/>
-        </w:rPr>
-        <w:t>CrumpleTextureSampler</w:t>
-      </w:r>
-      <w:r>
-        <w:rPr>
-          <w:lang w:val="en-US"/>
-        </w:rPr>
-        <w:t xml:space="preserve">, </w:t>
-      </w:r>
-      <w:r>
-        <w:rPr>
-          <w:lang w:val="en-US"/>
-        </w:rPr>
-        <w:t>ScratchTextureSampler</w:t>
-      </w:r>
-    </w:p>
-    <w:p>
-      <w:pPr>
-        <w:rPr>
-          <w:lang w:val="en-US"/>
-        </w:rPr>
-      </w:pPr>
-      <w:r>
-        <w:rPr>
-          <w:lang w:val="en-US"/>
-        </w:rPr>
-        <w:t xml:space="preserve">TEXCOORD3: </w:t>
-      </w:r>
+      <w:proofErr w:type="spellStart"/>
       <w:r>
         <w:rPr>
           <w:lang w:val="en-US"/>
         </w:rPr>
         <w:t>DiffuseTextureSampler</w:t>
+      </w:r>
+      <w:proofErr w:type="spellEnd"/>
+    </w:p>
+    <w:p>
+      <w:pPr>
+        <w:rPr>
+          <w:lang w:val="en-US"/>
+        </w:rPr>
+      </w:pPr>
+      <w:r>
+        <w:rPr>
+          <w:lang w:val="en-US"/>
+        </w:rPr>
+        <w:t>TEXCOORD2: Unknown</w:t>
       </w:r>
     </w:p>
     <w:sectPr>
@@ -1468,7 +2194,7 @@
   <w:style w:type="paragraph" w:default="1" w:styleId="Normal">
     <w:name w:val="Normal"/>
     <w:qFormat/>
-    <w:rsid w:val="009D33E2"/>
+    <w:rsid w:val="009061A2"/>
   </w:style>
   <w:style w:type="character" w:default="1" w:styleId="DefaultParagraphFont">
     <w:name w:val="Default Paragraph Font"/>

</xml_diff>

<commit_message>
created mirror, plates, interior badging
</commit_message>
<xml_diff>
--- a/Extras/UV Documentation.docx
+++ b/Extras/UV Documentation.docx
@@ -66,48 +66,30 @@
           <w:lang w:val="en-US"/>
         </w:rPr>
       </w:pPr>
-      <w:proofErr w:type="spellStart"/>
-      <w:r>
-        <w:rPr>
-          <w:lang w:val="en-US"/>
-        </w:rPr>
-        <w:t>ShaderName</w:t>
-      </w:r>
-      <w:proofErr w:type="spellEnd"/>
-      <w:r>
-        <w:rPr>
-          <w:lang w:val="en-US"/>
-        </w:rPr>
-        <w:t xml:space="preserve">: </w:t>
-      </w:r>
-      <w:proofErr w:type="spellStart"/>
+      <w:r>
+        <w:rPr>
+          <w:lang w:val="en-US"/>
+        </w:rPr>
+        <w:t xml:space="preserve">ShaderName: </w:t>
+      </w:r>
       <w:r>
         <w:rPr>
           <w:lang w:val="en-US"/>
         </w:rPr>
         <w:t>Vehicle_Greyscale_Textured_Normalmapped_Reflective</w:t>
       </w:r>
-      <w:proofErr w:type="spellEnd"/>
-    </w:p>
-    <w:p>
-      <w:pPr>
-        <w:rPr>
-          <w:lang w:val="en-US"/>
-        </w:rPr>
-      </w:pPr>
-      <w:proofErr w:type="spellStart"/>
-      <w:r>
-        <w:rPr>
-          <w:lang w:val="en-US"/>
-        </w:rPr>
-        <w:t>ShaderID</w:t>
-      </w:r>
-      <w:proofErr w:type="spellEnd"/>
-      <w:r>
-        <w:rPr>
-          <w:lang w:val="en-US"/>
-        </w:rPr>
-        <w:t xml:space="preserve">: </w:t>
+    </w:p>
+    <w:p>
+      <w:pPr>
+        <w:rPr>
+          <w:lang w:val="en-US"/>
+        </w:rPr>
+      </w:pPr>
+      <w:r>
+        <w:rPr>
+          <w:lang w:val="en-US"/>
+        </w:rPr>
+        <w:t xml:space="preserve">ShaderID: </w:t>
       </w:r>
       <w:r>
         <w:rPr>
@@ -128,28 +110,24 @@
         </w:rPr>
         <w:t xml:space="preserve">TEXCOORD1: </w:t>
       </w:r>
-      <w:proofErr w:type="spellStart"/>
       <w:r>
         <w:rPr>
           <w:lang w:val="en-US"/>
         </w:rPr>
         <w:t>NormalTextureSampler</w:t>
       </w:r>
-      <w:proofErr w:type="spellEnd"/>
       <w:r>
         <w:rPr>
           <w:lang w:val="en-US"/>
         </w:rPr>
         <w:t xml:space="preserve">, </w:t>
       </w:r>
-      <w:proofErr w:type="spellStart"/>
       <w:r>
         <w:rPr>
           <w:lang w:val="en-US"/>
         </w:rPr>
         <w:t>DiffuseTextureSampler</w:t>
       </w:r>
-      <w:proofErr w:type="spellEnd"/>
     </w:p>
     <w:p>
       <w:pPr>
@@ -163,95 +141,72 @@
         </w:rPr>
         <w:t>TEXCOORD2: Unknown</w:t>
       </w:r>
-    </w:p>
-    <w:p>
-      <w:pPr>
-        <w:rPr>
-          <w:b/>
-          <w:bCs/>
-          <w:u w:val="single"/>
-          <w:lang w:val="en-US"/>
-        </w:rPr>
-      </w:pPr>
-    </w:p>
-    <w:p>
-      <w:pPr>
-        <w:rPr>
-          <w:b/>
-          <w:bCs/>
-          <w:u w:val="single"/>
-          <w:lang w:val="en-US"/>
-        </w:rPr>
-      </w:pPr>
-      <w:r>
-        <w:rPr>
-          <w:b/>
-          <w:bCs/>
-          <w:u w:val="single"/>
-          <w:lang w:val="en-US"/>
-        </w:rPr>
-        <w:t>Glass/</w:t>
-      </w:r>
-      <w:proofErr w:type="spellStart"/>
-      <w:r>
-        <w:rPr>
-          <w:b/>
-          <w:bCs/>
-          <w:u w:val="single"/>
-          <w:lang w:val="en-US"/>
-        </w:rPr>
-        <w:t>GlassRed</w:t>
-      </w:r>
-      <w:proofErr w:type="spellEnd"/>
-    </w:p>
-    <w:p>
-      <w:pPr>
-        <w:rPr>
-          <w:lang w:val="en-US"/>
-        </w:rPr>
-      </w:pPr>
-      <w:proofErr w:type="spellStart"/>
-      <w:r>
-        <w:rPr>
-          <w:lang w:val="en-US"/>
-        </w:rPr>
-        <w:t>ShaderName</w:t>
-      </w:r>
-      <w:proofErr w:type="spellEnd"/>
-      <w:r>
-        <w:rPr>
-          <w:lang w:val="en-US"/>
-        </w:rPr>
-        <w:t xml:space="preserve">: </w:t>
-      </w:r>
-      <w:proofErr w:type="spellStart"/>
+      <w:r>
+        <w:rPr>
+          <w:lang w:val="en-US"/>
+        </w:rPr>
+        <w:t xml:space="preserve"> (Probably unused)</w:t>
+      </w:r>
+    </w:p>
+    <w:p>
+      <w:pPr>
+        <w:rPr>
+          <w:b/>
+          <w:bCs/>
+          <w:u w:val="single"/>
+          <w:lang w:val="en-US"/>
+        </w:rPr>
+      </w:pPr>
+    </w:p>
+    <w:p>
+      <w:pPr>
+        <w:rPr>
+          <w:b/>
+          <w:bCs/>
+          <w:u w:val="single"/>
+          <w:lang w:val="en-US"/>
+        </w:rPr>
+      </w:pPr>
+      <w:r>
+        <w:rPr>
+          <w:b/>
+          <w:bCs/>
+          <w:u w:val="single"/>
+          <w:lang w:val="en-US"/>
+        </w:rPr>
+        <w:t>Glass/GlassRed</w:t>
+      </w:r>
+    </w:p>
+    <w:p>
+      <w:pPr>
+        <w:rPr>
+          <w:lang w:val="en-US"/>
+        </w:rPr>
+      </w:pPr>
+      <w:r>
+        <w:rPr>
+          <w:lang w:val="en-US"/>
+        </w:rPr>
+        <w:t xml:space="preserve">ShaderName: </w:t>
+      </w:r>
       <w:r>
         <w:rPr>
           <w:lang w:val="en-US"/>
         </w:rPr>
         <w:t>Vehicle_Glass_Emissive_Coloured</w:t>
       </w:r>
-      <w:proofErr w:type="spellEnd"/>
-    </w:p>
-    <w:p>
-      <w:pPr>
-        <w:rPr>
-          <w:lang w:val="en-US"/>
-        </w:rPr>
-      </w:pPr>
-      <w:proofErr w:type="spellStart"/>
-      <w:r>
-        <w:rPr>
-          <w:lang w:val="en-US"/>
-        </w:rPr>
-        <w:t>ShaderID</w:t>
-      </w:r>
-      <w:proofErr w:type="spellEnd"/>
-      <w:r>
-        <w:rPr>
-          <w:lang w:val="en-US"/>
-        </w:rPr>
-        <w:t xml:space="preserve">: </w:t>
+    </w:p>
+    <w:p>
+      <w:pPr>
+        <w:rPr>
+          <w:lang w:val="en-US"/>
+        </w:rPr>
+      </w:pPr>
+      <w:r>
+        <w:rPr>
+          <w:lang w:val="en-US"/>
+        </w:rPr>
+        <w:t xml:space="preserve">ShaderID: </w:t>
       </w:r>
       <w:r>
         <w:rPr>
@@ -285,14 +240,12 @@
         </w:rPr>
         <w:t xml:space="preserve"> = </w:t>
       </w:r>
-      <w:proofErr w:type="spellStart"/>
       <w:r>
         <w:rPr>
           <w:lang w:val="en-US"/>
         </w:rPr>
         <w:t>EmissiveTextureSampler</w:t>
       </w:r>
-      <w:proofErr w:type="spellEnd"/>
     </w:p>
     <w:p>
       <w:pPr>
@@ -318,46 +271,41 @@
         </w:rPr>
         <w:t xml:space="preserve">= </w:t>
       </w:r>
-      <w:proofErr w:type="spellStart"/>
       <w:r>
         <w:rPr>
           <w:lang w:val="en-US"/>
         </w:rPr>
         <w:t>CrackedGlassTextureSampler</w:t>
       </w:r>
-      <w:proofErr w:type="spellEnd"/>
       <w:r>
         <w:rPr>
           <w:lang w:val="en-US"/>
         </w:rPr>
         <w:t xml:space="preserve">, </w:t>
       </w:r>
-      <w:proofErr w:type="spellStart"/>
       <w:r>
         <w:rPr>
           <w:lang w:val="en-US"/>
         </w:rPr>
         <w:t>CrackedGlassNormalTextureSampler</w:t>
       </w:r>
-      <w:proofErr w:type="spellEnd"/>
-    </w:p>
-    <w:p>
-      <w:pPr>
-        <w:rPr>
-          <w:lang w:val="en-US"/>
-        </w:rPr>
-      </w:pPr>
-    </w:p>
-    <w:p>
-      <w:pPr>
-        <w:rPr>
-          <w:b/>
-          <w:bCs/>
-          <w:u w:val="single"/>
-          <w:lang w:val="en-US"/>
-        </w:rPr>
-      </w:pPr>
-      <w:proofErr w:type="spellStart"/>
+    </w:p>
+    <w:p>
+      <w:pPr>
+        <w:rPr>
+          <w:lang w:val="en-US"/>
+        </w:rPr>
+      </w:pPr>
+    </w:p>
+    <w:p>
+      <w:pPr>
+        <w:rPr>
+          <w:b/>
+          <w:bCs/>
+          <w:u w:val="single"/>
+          <w:lang w:val="en-US"/>
+        </w:rPr>
+      </w:pPr>
       <w:r>
         <w:rPr>
           <w:b/>
@@ -367,76 +315,46 @@
         </w:rPr>
         <w:t>GlassLivery</w:t>
       </w:r>
-      <w:proofErr w:type="spellEnd"/>
-      <w:r>
-        <w:rPr>
-          <w:b/>
-          <w:bCs/>
-          <w:u w:val="single"/>
-          <w:lang w:val="en-US"/>
-        </w:rPr>
-        <w:t>/</w:t>
-      </w:r>
-      <w:proofErr w:type="spellStart"/>
-      <w:r>
-        <w:rPr>
-          <w:b/>
-          <w:bCs/>
-          <w:u w:val="single"/>
-          <w:lang w:val="en-US"/>
-        </w:rPr>
-        <w:t>GlassSurround</w:t>
-      </w:r>
-      <w:proofErr w:type="spellEnd"/>
-    </w:p>
-    <w:p>
-      <w:pPr>
-        <w:rPr>
-          <w:lang w:val="en-US"/>
-        </w:rPr>
-      </w:pPr>
-      <w:proofErr w:type="spellStart"/>
-      <w:r>
-        <w:rPr>
-          <w:lang w:val="en-US"/>
-        </w:rPr>
-        <w:t>ShaderName</w:t>
-      </w:r>
-      <w:proofErr w:type="spellEnd"/>
-      <w:r>
-        <w:rPr>
-          <w:lang w:val="en-US"/>
-        </w:rPr>
-        <w:t xml:space="preserve">: </w:t>
-      </w:r>
-      <w:proofErr w:type="spellStart"/>
+      <w:r>
+        <w:rPr>
+          <w:b/>
+          <w:bCs/>
+          <w:u w:val="single"/>
+          <w:lang w:val="en-US"/>
+        </w:rPr>
+        <w:t>/GlassSurround</w:t>
+      </w:r>
+    </w:p>
+    <w:p>
+      <w:pPr>
+        <w:rPr>
+          <w:lang w:val="en-US"/>
+        </w:rPr>
+      </w:pPr>
+      <w:r>
+        <w:rPr>
+          <w:lang w:val="en-US"/>
+        </w:rPr>
+        <w:t xml:space="preserve">ShaderName: </w:t>
+      </w:r>
       <w:r>
         <w:rPr>
           <w:lang w:val="en-US"/>
         </w:rPr>
         <w:t>Vehicle_Glass_Emissive_Coloured_Singlesided_Wrap</w:t>
       </w:r>
-      <w:proofErr w:type="spellEnd"/>
-    </w:p>
-    <w:p>
-      <w:pPr>
-        <w:rPr>
-          <w:lang w:val="en-US"/>
-        </w:rPr>
-      </w:pPr>
-      <w:proofErr w:type="spellStart"/>
-      <w:r>
-        <w:rPr>
-          <w:lang w:val="en-US"/>
-        </w:rPr>
-        <w:t>ShaderID</w:t>
-      </w:r>
-      <w:proofErr w:type="spellEnd"/>
-      <w:r>
-        <w:rPr>
-          <w:lang w:val="en-US"/>
-        </w:rPr>
-        <w:t xml:space="preserve">: </w:t>
+    </w:p>
+    <w:p>
+      <w:pPr>
+        <w:rPr>
+          <w:lang w:val="en-US"/>
+        </w:rPr>
+      </w:pPr>
+      <w:r>
+        <w:rPr>
+          <w:lang w:val="en-US"/>
+        </w:rPr>
+        <w:t xml:space="preserve">ShaderID: </w:t>
       </w:r>
       <w:r>
         <w:rPr>
@@ -470,14 +388,12 @@
         </w:rPr>
         <w:t xml:space="preserve"> = </w:t>
       </w:r>
-      <w:proofErr w:type="spellStart"/>
       <w:r>
         <w:rPr>
           <w:lang w:val="en-US"/>
         </w:rPr>
         <w:t>EmissiveTextureSampler</w:t>
       </w:r>
-      <w:proofErr w:type="spellEnd"/>
     </w:p>
     <w:p>
       <w:pPr>
@@ -497,28 +413,24 @@
         </w:rPr>
         <w:t xml:space="preserve"> = </w:t>
       </w:r>
-      <w:proofErr w:type="spellStart"/>
       <w:r>
         <w:rPr>
           <w:lang w:val="en-US"/>
         </w:rPr>
         <w:t>CrackedGlassTextureSampler</w:t>
       </w:r>
-      <w:proofErr w:type="spellEnd"/>
       <w:r>
         <w:rPr>
           <w:lang w:val="en-US"/>
         </w:rPr>
         <w:t xml:space="preserve">, </w:t>
       </w:r>
-      <w:proofErr w:type="spellStart"/>
       <w:r>
         <w:rPr>
           <w:lang w:val="en-US"/>
         </w:rPr>
         <w:t>CrackedGlassNormalTextureSampler</w:t>
       </w:r>
-      <w:proofErr w:type="spellEnd"/>
     </w:p>
     <w:p>
       <w:pPr>
@@ -555,26 +467,27 @@
         </w:rPr>
         <w:t>Grille</w:t>
       </w:r>
-    </w:p>
-    <w:p>
-      <w:pPr>
-        <w:rPr>
-          <w:lang w:val="en-US"/>
-        </w:rPr>
-      </w:pPr>
-      <w:proofErr w:type="spellStart"/>
-      <w:r>
-        <w:rPr>
-          <w:lang w:val="en-US"/>
-        </w:rPr>
-        <w:t>ShaderName</w:t>
-      </w:r>
-      <w:proofErr w:type="spellEnd"/>
-      <w:r>
-        <w:rPr>
-          <w:lang w:val="en-US"/>
-        </w:rPr>
-        <w:t xml:space="preserve">: </w:t>
+      <w:r>
+        <w:rPr>
+          <w:b/>
+          <w:bCs/>
+          <w:u w:val="single"/>
+          <w:lang w:val="en-US"/>
+        </w:rPr>
+        <w:t>/InteriorBadge</w:t>
+      </w:r>
+    </w:p>
+    <w:p>
+      <w:pPr>
+        <w:rPr>
+          <w:lang w:val="en-US"/>
+        </w:rPr>
+      </w:pPr>
+      <w:r>
+        <w:rPr>
+          <w:lang w:val="en-US"/>
+        </w:rPr>
+        <w:t xml:space="preserve">ShaderName: </w:t>
       </w:r>
       <w:r>
         <w:rPr>
@@ -589,19 +502,11 @@
           <w:lang w:val="en-US"/>
         </w:rPr>
       </w:pPr>
-      <w:proofErr w:type="spellStart"/>
-      <w:r>
-        <w:rPr>
-          <w:lang w:val="en-US"/>
-        </w:rPr>
-        <w:t>ShaderID</w:t>
-      </w:r>
-      <w:proofErr w:type="spellEnd"/>
-      <w:r>
-        <w:rPr>
-          <w:lang w:val="en-US"/>
-        </w:rPr>
-        <w:t xml:space="preserve">: </w:t>
+      <w:r>
+        <w:rPr>
+          <w:lang w:val="en-US"/>
+        </w:rPr>
+        <w:t xml:space="preserve">ShaderID: </w:t>
       </w:r>
       <w:r>
         <w:rPr>
@@ -629,7 +534,6 @@
         </w:rPr>
         <w:t xml:space="preserve">TEXCOORD1 = </w:t>
       </w:r>
-      <w:proofErr w:type="spellStart"/>
       <w:r>
         <w:rPr>
           <w:lang w:val="en-US"/>
@@ -648,7 +552,6 @@
         </w:rPr>
         <w:t>LightmapLightsTextureSampler</w:t>
       </w:r>
-      <w:proofErr w:type="spellEnd"/>
     </w:p>
     <w:p>
       <w:pPr>
@@ -668,14 +571,12 @@
         </w:rPr>
         <w:t xml:space="preserve"> </w:t>
       </w:r>
-      <w:proofErr w:type="spellStart"/>
       <w:r>
         <w:rPr>
           <w:lang w:val="en-US"/>
         </w:rPr>
         <w:t>ScratchTextureSampler</w:t>
       </w:r>
-      <w:proofErr w:type="spellEnd"/>
     </w:p>
     <w:p>
       <w:pPr>
@@ -689,28 +590,24 @@
         </w:rPr>
         <w:t xml:space="preserve">TEXCOORD3 = </w:t>
       </w:r>
-      <w:proofErr w:type="spellStart"/>
       <w:r>
         <w:rPr>
           <w:lang w:val="en-US"/>
         </w:rPr>
         <w:t>NormalTextureSampler</w:t>
       </w:r>
-      <w:proofErr w:type="spellEnd"/>
       <w:r>
         <w:rPr>
           <w:lang w:val="en-US"/>
         </w:rPr>
         <w:t xml:space="preserve">, </w:t>
       </w:r>
-      <w:proofErr w:type="spellStart"/>
       <w:r>
         <w:rPr>
           <w:lang w:val="en-US"/>
         </w:rPr>
         <w:t>DiffuseTextureSampler</w:t>
       </w:r>
-      <w:proofErr w:type="spellEnd"/>
     </w:p>
     <w:p>
       <w:pPr>
@@ -742,68 +639,39 @@
           <w:u w:val="single"/>
           <w:lang w:val="en-US"/>
         </w:rPr>
-        <w:t>/</w:t>
-      </w:r>
-      <w:proofErr w:type="spellStart"/>
-      <w:r>
-        <w:rPr>
-          <w:b/>
-          <w:bCs/>
-          <w:u w:val="single"/>
-          <w:lang w:val="en-US"/>
-        </w:rPr>
-        <w:t>PlasticBlack</w:t>
-      </w:r>
-      <w:proofErr w:type="spellEnd"/>
-    </w:p>
-    <w:p>
-      <w:pPr>
-        <w:rPr>
-          <w:lang w:val="en-US"/>
-        </w:rPr>
-      </w:pPr>
-      <w:proofErr w:type="spellStart"/>
-      <w:r>
-        <w:rPr>
-          <w:lang w:val="en-US"/>
-        </w:rPr>
-        <w:t>ShaderName</w:t>
-      </w:r>
-      <w:proofErr w:type="spellEnd"/>
-      <w:r>
-        <w:rPr>
-          <w:lang w:val="en-US"/>
-        </w:rPr>
-        <w:t xml:space="preserve">: </w:t>
-      </w:r>
-      <w:proofErr w:type="spellStart"/>
+        <w:t>/PlasticBlack</w:t>
+      </w:r>
+    </w:p>
+    <w:p>
+      <w:pPr>
+        <w:rPr>
+          <w:lang w:val="en-US"/>
+        </w:rPr>
+      </w:pPr>
+      <w:r>
+        <w:rPr>
+          <w:lang w:val="en-US"/>
+        </w:rPr>
+        <w:t xml:space="preserve">ShaderName: </w:t>
+      </w:r>
       <w:r>
         <w:rPr>
           <w:lang w:val="en-US"/>
         </w:rPr>
         <w:t>Vehicle_Opaque_Textured_Phong</w:t>
       </w:r>
-      <w:proofErr w:type="spellEnd"/>
-    </w:p>
-    <w:p>
-      <w:pPr>
-        <w:rPr>
-          <w:lang w:val="en-US"/>
-        </w:rPr>
-      </w:pPr>
-      <w:proofErr w:type="spellStart"/>
-      <w:r>
-        <w:rPr>
-          <w:lang w:val="en-US"/>
-        </w:rPr>
-        <w:t>ShaderID</w:t>
-      </w:r>
-      <w:proofErr w:type="spellEnd"/>
-      <w:r>
-        <w:rPr>
-          <w:lang w:val="en-US"/>
-        </w:rPr>
-        <w:t xml:space="preserve">: </w:t>
+    </w:p>
+    <w:p>
+      <w:pPr>
+        <w:rPr>
+          <w:lang w:val="en-US"/>
+        </w:rPr>
+      </w:pPr>
+      <w:r>
+        <w:rPr>
+          <w:lang w:val="en-US"/>
+        </w:rPr>
+        <w:t xml:space="preserve">ShaderID: </w:t>
       </w:r>
       <w:r>
         <w:rPr>
@@ -831,14 +699,12 @@
         </w:rPr>
         <w:t xml:space="preserve">TEXCOORD1 = </w:t>
       </w:r>
-      <w:proofErr w:type="spellStart"/>
       <w:r>
         <w:rPr>
           <w:lang w:val="en-US"/>
         </w:rPr>
         <w:t>DiffuseTextureSampler</w:t>
       </w:r>
-      <w:proofErr w:type="spellEnd"/>
     </w:p>
     <w:p>
       <w:pPr>
@@ -878,7 +744,6 @@
           <w:lang w:val="en-US"/>
         </w:rPr>
       </w:pPr>
-      <w:proofErr w:type="spellStart"/>
       <w:r>
         <w:rPr>
           <w:b/>
@@ -888,56 +753,37 @@
         </w:rPr>
         <w:t>InteriorEmissive</w:t>
       </w:r>
-      <w:proofErr w:type="spellEnd"/>
-    </w:p>
-    <w:p>
-      <w:pPr>
-        <w:rPr>
-          <w:lang w:val="en-US"/>
-        </w:rPr>
-      </w:pPr>
-      <w:proofErr w:type="spellStart"/>
-      <w:r>
-        <w:rPr>
-          <w:lang w:val="en-US"/>
-        </w:rPr>
-        <w:t>ShaderName</w:t>
-      </w:r>
-      <w:proofErr w:type="spellEnd"/>
-      <w:r>
-        <w:rPr>
-          <w:lang w:val="en-US"/>
-        </w:rPr>
-        <w:t xml:space="preserve">: </w:t>
-      </w:r>
-      <w:proofErr w:type="spellStart"/>
+    </w:p>
+    <w:p>
+      <w:pPr>
+        <w:rPr>
+          <w:lang w:val="en-US"/>
+        </w:rPr>
+      </w:pPr>
+      <w:r>
+        <w:rPr>
+          <w:lang w:val="en-US"/>
+        </w:rPr>
+        <w:t xml:space="preserve">ShaderName: </w:t>
+      </w:r>
       <w:r>
         <w:rPr>
           <w:lang w:val="en-US"/>
         </w:rPr>
         <w:t>Vehicle_Opaque_Textured_NormalMapped_Emissive_AO</w:t>
       </w:r>
-      <w:proofErr w:type="spellEnd"/>
-    </w:p>
-    <w:p>
-      <w:pPr>
-        <w:rPr>
-          <w:lang w:val="en-US"/>
-        </w:rPr>
-      </w:pPr>
-      <w:proofErr w:type="spellStart"/>
-      <w:r>
-        <w:rPr>
-          <w:lang w:val="en-US"/>
-        </w:rPr>
-        <w:t>ShaderID</w:t>
-      </w:r>
-      <w:proofErr w:type="spellEnd"/>
-      <w:r>
-        <w:rPr>
-          <w:lang w:val="en-US"/>
-        </w:rPr>
-        <w:t>: CD_D0_03_00</w:t>
+    </w:p>
+    <w:p>
+      <w:pPr>
+        <w:rPr>
+          <w:lang w:val="en-US"/>
+        </w:rPr>
+      </w:pPr>
+      <w:r>
+        <w:rPr>
+          <w:lang w:val="en-US"/>
+        </w:rPr>
+        <w:t>ShaderID: CD_D0_03_00</w:t>
       </w:r>
     </w:p>
     <w:p>
@@ -952,28 +798,24 @@
         </w:rPr>
         <w:t xml:space="preserve">TEXCOORD1 = </w:t>
       </w:r>
-      <w:proofErr w:type="spellStart"/>
       <w:r>
         <w:rPr>
           <w:lang w:val="en-US"/>
         </w:rPr>
         <w:t>NormalTextureSampler</w:t>
       </w:r>
-      <w:proofErr w:type="spellEnd"/>
       <w:r>
         <w:rPr>
           <w:lang w:val="en-US"/>
         </w:rPr>
         <w:t xml:space="preserve">, </w:t>
       </w:r>
-      <w:proofErr w:type="spellStart"/>
       <w:r>
         <w:rPr>
           <w:lang w:val="en-US"/>
         </w:rPr>
         <w:t>DiffuseTextureSampler</w:t>
       </w:r>
-      <w:proofErr w:type="spellEnd"/>
       <w:r>
         <w:rPr>
           <w:lang w:val="en-US"/>
@@ -992,37 +834,42 @@
         </w:rPr>
         <w:t xml:space="preserve">, </w:t>
       </w:r>
-      <w:proofErr w:type="spellStart"/>
       <w:r>
         <w:rPr>
           <w:lang w:val="en-US"/>
         </w:rPr>
         <w:t>LightmapLightsTextureSampler</w:t>
       </w:r>
-      <w:proofErr w:type="spellEnd"/>
-    </w:p>
-    <w:p>
-      <w:pPr>
-        <w:rPr>
-          <w:b/>
-          <w:bCs/>
-          <w:u w:val="single"/>
-          <w:lang w:val="en-US"/>
-        </w:rPr>
-      </w:pPr>
-      <w:r>
-        <w:rPr>
-          <w:lang w:val="en-US"/>
-        </w:rPr>
-        <w:t xml:space="preserve">TEXCOORD2 = Empty UV, not </w:t>
-      </w:r>
-      <w:proofErr w:type="spellStart"/>
-      <w:r>
-        <w:rPr>
-          <w:lang w:val="en-US"/>
-        </w:rPr>
-        <w:t>used</w:t>
-      </w:r>
+    </w:p>
+    <w:p>
+      <w:pPr>
+        <w:rPr>
+          <w:lang w:val="en-US"/>
+        </w:rPr>
+      </w:pPr>
+      <w:r>
+        <w:rPr>
+          <w:lang w:val="en-US"/>
+        </w:rPr>
+        <w:t>TEXCOORD2 = Empty UV, not used</w:t>
+      </w:r>
+    </w:p>
+    <w:p>
+      <w:pPr>
+        <w:rPr>
+          <w:lang w:val="en-US"/>
+        </w:rPr>
+      </w:pPr>
+    </w:p>
+    <w:p>
+      <w:pPr>
+        <w:rPr>
+          <w:b/>
+          <w:bCs/>
+          <w:u w:val="single"/>
+          <w:lang w:val="en-US"/>
+        </w:rPr>
+      </w:pPr>
       <w:r>
         <w:rPr>
           <w:b/>
@@ -1032,82 +879,37 @@
         </w:rPr>
         <w:t>Lights</w:t>
       </w:r>
-      <w:proofErr w:type="spellEnd"/>
-    </w:p>
-    <w:p>
-      <w:pPr>
-        <w:rPr>
-          <w:lang w:val="en-US"/>
-        </w:rPr>
-      </w:pPr>
-    </w:p>
-    <w:p>
-      <w:pPr>
-        <w:rPr>
-          <w:b/>
-          <w:bCs/>
-          <w:u w:val="single"/>
-          <w:lang w:val="en-US"/>
-        </w:rPr>
-      </w:pPr>
-      <w:r>
-        <w:rPr>
-          <w:b/>
-          <w:bCs/>
-          <w:u w:val="single"/>
-          <w:lang w:val="en-US"/>
-        </w:rPr>
-        <w:t>Lights</w:t>
-      </w:r>
-    </w:p>
-    <w:p>
-      <w:pPr>
-        <w:rPr>
-          <w:lang w:val="en-US"/>
-        </w:rPr>
-      </w:pPr>
-      <w:proofErr w:type="spellStart"/>
-      <w:r>
-        <w:rPr>
-          <w:lang w:val="en-US"/>
-        </w:rPr>
-        <w:t>ShaderName</w:t>
-      </w:r>
-      <w:proofErr w:type="spellEnd"/>
-      <w:r>
-        <w:rPr>
-          <w:lang w:val="en-US"/>
-        </w:rPr>
-        <w:t xml:space="preserve">: </w:t>
-      </w:r>
-      <w:proofErr w:type="spellStart"/>
+    </w:p>
+    <w:p>
+      <w:pPr>
+        <w:rPr>
+          <w:lang w:val="en-US"/>
+        </w:rPr>
+      </w:pPr>
+      <w:r>
+        <w:rPr>
+          <w:lang w:val="en-US"/>
+        </w:rPr>
+        <w:t xml:space="preserve">ShaderName: </w:t>
+      </w:r>
       <w:r>
         <w:rPr>
           <w:lang w:val="en-US"/>
         </w:rPr>
         <w:t>Vehicle_Opaque_Textured_NormalMapped_Reflective_Emissive_AO</w:t>
       </w:r>
-      <w:proofErr w:type="spellEnd"/>
-    </w:p>
-    <w:p>
-      <w:pPr>
-        <w:rPr>
-          <w:lang w:val="en-US"/>
-        </w:rPr>
-      </w:pPr>
-      <w:proofErr w:type="spellStart"/>
-      <w:r>
-        <w:rPr>
-          <w:lang w:val="en-US"/>
-        </w:rPr>
-        <w:t>ShaderID</w:t>
-      </w:r>
-      <w:proofErr w:type="spellEnd"/>
-      <w:r>
-        <w:rPr>
-          <w:lang w:val="en-US"/>
-        </w:rPr>
-        <w:t>: 8A_62_02_00</w:t>
+    </w:p>
+    <w:p>
+      <w:pPr>
+        <w:rPr>
+          <w:lang w:val="en-US"/>
+        </w:rPr>
+      </w:pPr>
+      <w:r>
+        <w:rPr>
+          <w:lang w:val="en-US"/>
+        </w:rPr>
+        <w:t>ShaderID: 8A_62_02_00</w:t>
       </w:r>
     </w:p>
     <w:p>
@@ -1122,28 +924,24 @@
         </w:rPr>
         <w:t xml:space="preserve">TEXCOORD1 = </w:t>
       </w:r>
-      <w:proofErr w:type="spellStart"/>
       <w:r>
         <w:rPr>
           <w:lang w:val="en-US"/>
         </w:rPr>
         <w:t>NormalTextureSampler</w:t>
       </w:r>
-      <w:proofErr w:type="spellEnd"/>
       <w:r>
         <w:rPr>
           <w:lang w:val="en-US"/>
         </w:rPr>
         <w:t xml:space="preserve">, </w:t>
       </w:r>
-      <w:proofErr w:type="spellStart"/>
       <w:r>
         <w:rPr>
           <w:lang w:val="en-US"/>
         </w:rPr>
         <w:t>DiffuseTextureSampler</w:t>
       </w:r>
-      <w:proofErr w:type="spellEnd"/>
       <w:r>
         <w:rPr>
           <w:lang w:val="en-US"/>
@@ -1162,14 +960,12 @@
         </w:rPr>
         <w:t xml:space="preserve">, </w:t>
       </w:r>
-      <w:proofErr w:type="spellStart"/>
       <w:r>
         <w:rPr>
           <w:lang w:val="en-US"/>
         </w:rPr>
         <w:t>LightmapLightsTextureSampler</w:t>
       </w:r>
-      <w:proofErr w:type="spellEnd"/>
     </w:p>
     <w:p>
       <w:pPr>
@@ -1197,7 +993,6 @@
           <w:lang w:val="en-US"/>
         </w:rPr>
       </w:pPr>
-      <w:proofErr w:type="spellStart"/>
       <w:r>
         <w:rPr>
           <w:b/>
@@ -1207,56 +1002,37 @@
         </w:rPr>
         <w:t>MetalChrome</w:t>
       </w:r>
-      <w:proofErr w:type="spellEnd"/>
-    </w:p>
-    <w:p>
-      <w:pPr>
-        <w:rPr>
-          <w:lang w:val="en-US"/>
-        </w:rPr>
-      </w:pPr>
-      <w:proofErr w:type="spellStart"/>
-      <w:r>
-        <w:rPr>
-          <w:lang w:val="en-US"/>
-        </w:rPr>
-        <w:t>ShaderName</w:t>
-      </w:r>
-      <w:proofErr w:type="spellEnd"/>
-      <w:r>
-        <w:rPr>
-          <w:lang w:val="en-US"/>
-        </w:rPr>
-        <w:t xml:space="preserve">: </w:t>
-      </w:r>
-      <w:proofErr w:type="spellStart"/>
+    </w:p>
+    <w:p>
+      <w:pPr>
+        <w:rPr>
+          <w:lang w:val="en-US"/>
+        </w:rPr>
+      </w:pPr>
+      <w:r>
+        <w:rPr>
+          <w:lang w:val="en-US"/>
+        </w:rPr>
+        <w:t xml:space="preserve">ShaderName: </w:t>
+      </w:r>
       <w:r>
         <w:rPr>
           <w:lang w:val="en-US"/>
         </w:rPr>
         <w:t>Vehicle_Opaque_Emissive_Reflective_AO</w:t>
       </w:r>
-      <w:proofErr w:type="spellEnd"/>
-    </w:p>
-    <w:p>
-      <w:pPr>
-        <w:rPr>
-          <w:lang w:val="en-US"/>
-        </w:rPr>
-      </w:pPr>
-      <w:proofErr w:type="spellStart"/>
-      <w:r>
-        <w:rPr>
-          <w:lang w:val="en-US"/>
-        </w:rPr>
-        <w:t>ShaderID</w:t>
-      </w:r>
-      <w:proofErr w:type="spellEnd"/>
-      <w:r>
-        <w:rPr>
-          <w:lang w:val="en-US"/>
-        </w:rPr>
-        <w:t>: 1B_D4_03_00</w:t>
+    </w:p>
+    <w:p>
+      <w:pPr>
+        <w:rPr>
+          <w:lang w:val="en-US"/>
+        </w:rPr>
+      </w:pPr>
+      <w:r>
+        <w:rPr>
+          <w:lang w:val="en-US"/>
+        </w:rPr>
+        <w:t>ShaderID: 1B_D4_03_00</w:t>
       </w:r>
     </w:p>
     <w:p>
@@ -1290,79 +1066,76 @@
         </w:rPr>
         <w:t xml:space="preserve">TEXCOORD2: </w:t>
       </w:r>
-      <w:proofErr w:type="spellStart"/>
       <w:r>
         <w:rPr>
           <w:lang w:val="en-US"/>
         </w:rPr>
         <w:t>LightmapLightsTextureSampler</w:t>
       </w:r>
-      <w:proofErr w:type="spellEnd"/>
-    </w:p>
-    <w:p>
-      <w:pPr>
-        <w:rPr>
-          <w:lang w:val="en-US"/>
-        </w:rPr>
-      </w:pPr>
-    </w:p>
-    <w:p>
-      <w:pPr>
-        <w:rPr>
-          <w:b/>
-          <w:bCs/>
-          <w:u w:val="single"/>
-          <w:lang w:val="en-US"/>
-        </w:rPr>
-      </w:pPr>
-    </w:p>
-    <w:p>
-      <w:pPr>
-        <w:rPr>
-          <w:b/>
-          <w:bCs/>
-          <w:u w:val="single"/>
-          <w:lang w:val="en-US"/>
-        </w:rPr>
-      </w:pPr>
-    </w:p>
-    <w:p>
-      <w:pPr>
-        <w:rPr>
-          <w:b/>
-          <w:bCs/>
-          <w:u w:val="single"/>
-          <w:lang w:val="en-US"/>
-        </w:rPr>
-      </w:pPr>
-    </w:p>
-    <w:p>
-      <w:pPr>
-        <w:rPr>
-          <w:b/>
-          <w:bCs/>
-          <w:u w:val="single"/>
-          <w:lang w:val="en-US"/>
-        </w:rPr>
-      </w:pPr>
-    </w:p>
-    <w:p>
-      <w:pPr>
-        <w:rPr>
-          <w:b/>
-          <w:bCs/>
-          <w:u w:val="single"/>
-          <w:lang w:val="en-US"/>
-        </w:rPr>
-      </w:pPr>
-    </w:p>
-    <w:p>
-      <w:pPr>
-        <w:rPr>
-          <w:lang w:val="en-US"/>
-        </w:rPr>
-      </w:pPr>
-      <w:proofErr w:type="spellStart"/>
+    </w:p>
+    <w:p>
+      <w:pPr>
+        <w:rPr>
+          <w:lang w:val="en-US"/>
+        </w:rPr>
+      </w:pPr>
+    </w:p>
+    <w:p>
+      <w:pPr>
+        <w:rPr>
+          <w:b/>
+          <w:bCs/>
+          <w:u w:val="single"/>
+          <w:lang w:val="en-US"/>
+        </w:rPr>
+      </w:pPr>
+    </w:p>
+    <w:p>
+      <w:pPr>
+        <w:rPr>
+          <w:b/>
+          <w:bCs/>
+          <w:u w:val="single"/>
+          <w:lang w:val="en-US"/>
+        </w:rPr>
+      </w:pPr>
+    </w:p>
+    <w:p>
+      <w:pPr>
+        <w:rPr>
+          <w:b/>
+          <w:bCs/>
+          <w:u w:val="single"/>
+          <w:lang w:val="en-US"/>
+        </w:rPr>
+      </w:pPr>
+    </w:p>
+    <w:p>
+      <w:pPr>
+        <w:rPr>
+          <w:b/>
+          <w:bCs/>
+          <w:u w:val="single"/>
+          <w:lang w:val="en-US"/>
+        </w:rPr>
+      </w:pPr>
+    </w:p>
+    <w:p>
+      <w:pPr>
+        <w:rPr>
+          <w:b/>
+          <w:bCs/>
+          <w:u w:val="single"/>
+          <w:lang w:val="en-US"/>
+        </w:rPr>
+      </w:pPr>
+    </w:p>
+    <w:p>
+      <w:pPr>
+        <w:rPr>
+          <w:lang w:val="en-US"/>
+        </w:rPr>
+      </w:pPr>
       <w:r>
         <w:rPr>
           <w:b/>
@@ -1373,56 +1146,37 @@
         <w:lastRenderedPageBreak/>
         <w:t>MetalColorable</w:t>
       </w:r>
-      <w:proofErr w:type="spellEnd"/>
-    </w:p>
-    <w:p>
-      <w:pPr>
-        <w:rPr>
-          <w:lang w:val="en-US"/>
-        </w:rPr>
-      </w:pPr>
-      <w:proofErr w:type="spellStart"/>
-      <w:r>
-        <w:rPr>
-          <w:lang w:val="en-US"/>
-        </w:rPr>
-        <w:t>ShaderName</w:t>
-      </w:r>
-      <w:proofErr w:type="spellEnd"/>
-      <w:r>
-        <w:rPr>
-          <w:lang w:val="en-US"/>
-        </w:rPr>
-        <w:t xml:space="preserve">: </w:t>
-      </w:r>
-      <w:proofErr w:type="spellStart"/>
+    </w:p>
+    <w:p>
+      <w:pPr>
+        <w:rPr>
+          <w:lang w:val="en-US"/>
+        </w:rPr>
+      </w:pPr>
+      <w:r>
+        <w:rPr>
+          <w:lang w:val="en-US"/>
+        </w:rPr>
+        <w:t xml:space="preserve">ShaderName: </w:t>
+      </w:r>
       <w:r>
         <w:rPr>
           <w:lang w:val="en-US"/>
         </w:rPr>
         <w:t>Vehicle_Opaque_PaintGloss_Textured_LightmappedLights_Wrap</w:t>
       </w:r>
-      <w:proofErr w:type="spellEnd"/>
-    </w:p>
-    <w:p>
-      <w:pPr>
-        <w:rPr>
-          <w:lang w:val="en-US"/>
-        </w:rPr>
-      </w:pPr>
-      <w:proofErr w:type="spellStart"/>
-      <w:r>
-        <w:rPr>
-          <w:lang w:val="en-US"/>
-        </w:rPr>
-        <w:t>ShaderID</w:t>
-      </w:r>
-      <w:proofErr w:type="spellEnd"/>
-      <w:r>
-        <w:rPr>
-          <w:lang w:val="en-US"/>
-        </w:rPr>
-        <w:t>: BA_6C_13_00</w:t>
+    </w:p>
+    <w:p>
+      <w:pPr>
+        <w:rPr>
+          <w:lang w:val="en-US"/>
+        </w:rPr>
+      </w:pPr>
+      <w:r>
+        <w:rPr>
+          <w:lang w:val="en-US"/>
+        </w:rPr>
+        <w:t>ShaderID: BA_6C_13_00</w:t>
       </w:r>
     </w:p>
     <w:p>
@@ -1449,14 +1203,12 @@
         </w:rPr>
         <w:t xml:space="preserve">, </w:t>
       </w:r>
-      <w:proofErr w:type="spellStart"/>
       <w:r>
         <w:rPr>
           <w:lang w:val="en-US"/>
         </w:rPr>
         <w:t>LightmapLightsTextureSampler</w:t>
       </w:r>
-      <w:proofErr w:type="spellEnd"/>
     </w:p>
     <w:p>
       <w:pPr>
@@ -1470,28 +1222,24 @@
         </w:rPr>
         <w:t xml:space="preserve">TEXCOORD2: </w:t>
       </w:r>
-      <w:proofErr w:type="spellStart"/>
       <w:r>
         <w:rPr>
           <w:lang w:val="en-US"/>
         </w:rPr>
         <w:t>CrumpleTextureSampler</w:t>
       </w:r>
-      <w:proofErr w:type="spellEnd"/>
       <w:r>
         <w:rPr>
           <w:lang w:val="en-US"/>
         </w:rPr>
         <w:t xml:space="preserve">, </w:t>
       </w:r>
-      <w:proofErr w:type="spellStart"/>
       <w:r>
         <w:rPr>
           <w:lang w:val="en-US"/>
         </w:rPr>
         <w:t>ScratchTextureSampler</w:t>
       </w:r>
-      <w:proofErr w:type="spellEnd"/>
     </w:p>
     <w:p>
       <w:pPr>
@@ -1522,57 +1270,27 @@
           <w:lang w:val="en-US"/>
         </w:rPr>
       </w:pPr>
-      <w:proofErr w:type="spellStart"/>
-      <w:r>
-        <w:rPr>
-          <w:b/>
-          <w:bCs/>
-          <w:u w:val="single"/>
-          <w:lang w:val="en-US"/>
-        </w:rPr>
-        <w:t>MetalLiveryGloss</w:t>
-      </w:r>
-      <w:proofErr w:type="spellEnd"/>
-      <w:r>
-        <w:rPr>
-          <w:b/>
-          <w:bCs/>
-          <w:u w:val="single"/>
-          <w:lang w:val="en-US"/>
-        </w:rPr>
-        <w:t>/</w:t>
-      </w:r>
-      <w:proofErr w:type="spellStart"/>
-      <w:r>
-        <w:rPr>
-          <w:b/>
-          <w:bCs/>
-          <w:u w:val="single"/>
-          <w:lang w:val="en-US"/>
-        </w:rPr>
-        <w:t>MetalLiveryMatte</w:t>
-      </w:r>
-      <w:proofErr w:type="spellEnd"/>
-    </w:p>
-    <w:p>
-      <w:pPr>
-        <w:rPr>
-          <w:lang w:val="en-US"/>
-        </w:rPr>
-      </w:pPr>
-      <w:proofErr w:type="spellStart"/>
-      <w:r>
-        <w:rPr>
-          <w:lang w:val="en-US"/>
-        </w:rPr>
-        <w:t>ShaderName</w:t>
-      </w:r>
-      <w:proofErr w:type="spellEnd"/>
-      <w:r>
-        <w:rPr>
-          <w:lang w:val="en-US"/>
-        </w:rPr>
-        <w:t xml:space="preserve">: </w:t>
+      <w:r>
+        <w:rPr>
+          <w:b/>
+          <w:bCs/>
+          <w:u w:val="single"/>
+          <w:lang w:val="en-US"/>
+        </w:rPr>
+        <w:t>MetalLiveryGloss/MetalLiveryMatte</w:t>
+      </w:r>
+    </w:p>
+    <w:p>
+      <w:pPr>
+        <w:rPr>
+          <w:lang w:val="en-US"/>
+        </w:rPr>
+      </w:pPr>
+      <w:r>
+        <w:rPr>
+          <w:lang w:val="en-US"/>
+        </w:rPr>
+        <w:t xml:space="preserve">ShaderName: </w:t>
       </w:r>
       <w:r>
         <w:rPr>
@@ -1587,19 +1305,11 @@
           <w:lang w:val="en-US"/>
         </w:rPr>
       </w:pPr>
-      <w:proofErr w:type="spellStart"/>
-      <w:r>
-        <w:rPr>
-          <w:lang w:val="en-US"/>
-        </w:rPr>
-        <w:t>ShaderID</w:t>
-      </w:r>
-      <w:proofErr w:type="spellEnd"/>
-      <w:r>
-        <w:rPr>
-          <w:lang w:val="en-US"/>
-        </w:rPr>
-        <w:t>: 56_C6_01_00</w:t>
+      <w:r>
+        <w:rPr>
+          <w:lang w:val="en-US"/>
+        </w:rPr>
+        <w:t>ShaderID: 56_C6_01_00</w:t>
       </w:r>
     </w:p>
     <w:p>
@@ -1626,14 +1336,12 @@
         </w:rPr>
         <w:t xml:space="preserve">, </w:t>
       </w:r>
-      <w:proofErr w:type="spellStart"/>
       <w:r>
         <w:rPr>
           <w:lang w:val="en-US"/>
         </w:rPr>
         <w:t>LightmapLightsTextureSampler</w:t>
       </w:r>
-      <w:proofErr w:type="spellEnd"/>
     </w:p>
     <w:p>
       <w:pPr>
@@ -1647,28 +1355,24 @@
         </w:rPr>
         <w:t xml:space="preserve">TEXCOORD2: </w:t>
       </w:r>
-      <w:proofErr w:type="spellStart"/>
       <w:r>
         <w:rPr>
           <w:lang w:val="en-US"/>
         </w:rPr>
         <w:t>CrumpleTextureSampler</w:t>
       </w:r>
-      <w:proofErr w:type="spellEnd"/>
       <w:r>
         <w:rPr>
           <w:lang w:val="en-US"/>
         </w:rPr>
         <w:t xml:space="preserve">, </w:t>
       </w:r>
-      <w:proofErr w:type="spellStart"/>
       <w:r>
         <w:rPr>
           <w:lang w:val="en-US"/>
         </w:rPr>
         <w:t>ScratchTextureSampler</w:t>
       </w:r>
-      <w:proofErr w:type="spellEnd"/>
     </w:p>
     <w:p>
       <w:pPr>
@@ -1682,29 +1386,26 @@
         </w:rPr>
         <w:t xml:space="preserve">TEXCOORD3: </w:t>
       </w:r>
-      <w:proofErr w:type="spellStart"/>
       <w:r>
         <w:rPr>
           <w:lang w:val="en-US"/>
         </w:rPr>
         <w:t>DiffuseTextureSampler</w:t>
       </w:r>
-      <w:proofErr w:type="spellEnd"/>
-    </w:p>
-    <w:p>
-      <w:pPr>
-        <w:rPr>
-          <w:lang w:val="en-US"/>
-        </w:rPr>
-      </w:pPr>
-    </w:p>
-    <w:p>
-      <w:pPr>
-        <w:rPr>
-          <w:lang w:val="en-US"/>
-        </w:rPr>
-      </w:pPr>
-      <w:proofErr w:type="spellStart"/>
+    </w:p>
+    <w:p>
+      <w:pPr>
+        <w:rPr>
+          <w:lang w:val="en-US"/>
+        </w:rPr>
+      </w:pPr>
+    </w:p>
+    <w:p>
+      <w:pPr>
+        <w:rPr>
+          <w:lang w:val="en-US"/>
+        </w:rPr>
+      </w:pPr>
       <w:r>
         <w:rPr>
           <w:b/>
@@ -1714,27 +1415,18 @@
         </w:rPr>
         <w:t>MetalSecondaryColouredLivery</w:t>
       </w:r>
-      <w:proofErr w:type="spellEnd"/>
-    </w:p>
-    <w:p>
-      <w:pPr>
-        <w:rPr>
-          <w:lang w:val="en-US"/>
-        </w:rPr>
-      </w:pPr>
-      <w:proofErr w:type="spellStart"/>
-      <w:r>
-        <w:rPr>
-          <w:lang w:val="en-US"/>
-        </w:rPr>
-        <w:t>ShaderName</w:t>
-      </w:r>
-      <w:proofErr w:type="spellEnd"/>
-      <w:r>
-        <w:rPr>
-          <w:lang w:val="en-US"/>
-        </w:rPr>
-        <w:t xml:space="preserve">: </w:t>
+    </w:p>
+    <w:p>
+      <w:pPr>
+        <w:rPr>
+          <w:lang w:val="en-US"/>
+        </w:rPr>
+      </w:pPr>
+      <w:r>
+        <w:rPr>
+          <w:lang w:val="en-US"/>
+        </w:rPr>
+        <w:t xml:space="preserve">ShaderName: </w:t>
       </w:r>
       <w:r>
         <w:rPr>
@@ -1749,19 +1441,11 @@
           <w:lang w:val="en-US"/>
         </w:rPr>
       </w:pPr>
-      <w:proofErr w:type="spellStart"/>
-      <w:r>
-        <w:rPr>
-          <w:lang w:val="en-US"/>
-        </w:rPr>
-        <w:t>ShaderID</w:t>
-      </w:r>
-      <w:proofErr w:type="spellEnd"/>
-      <w:r>
-        <w:rPr>
-          <w:lang w:val="en-US"/>
-        </w:rPr>
-        <w:t xml:space="preserve">: </w:t>
+      <w:r>
+        <w:rPr>
+          <w:lang w:val="en-US"/>
+        </w:rPr>
+        <w:t xml:space="preserve">ShaderID: </w:t>
       </w:r>
       <w:r>
         <w:rPr>
@@ -1794,14 +1478,12 @@
         </w:rPr>
         <w:t xml:space="preserve">, </w:t>
       </w:r>
-      <w:proofErr w:type="spellStart"/>
       <w:r>
         <w:rPr>
           <w:lang w:val="en-US"/>
         </w:rPr>
         <w:t>LightmapLightsTextureSampler</w:t>
       </w:r>
-      <w:proofErr w:type="spellEnd"/>
     </w:p>
     <w:p>
       <w:pPr>
@@ -1815,28 +1497,24 @@
         </w:rPr>
         <w:t xml:space="preserve">TEXCOORD2: </w:t>
       </w:r>
-      <w:proofErr w:type="spellStart"/>
       <w:r>
         <w:rPr>
           <w:lang w:val="en-US"/>
         </w:rPr>
         <w:t>CrumpleTextureSampler</w:t>
       </w:r>
-      <w:proofErr w:type="spellEnd"/>
       <w:r>
         <w:rPr>
           <w:lang w:val="en-US"/>
         </w:rPr>
         <w:t xml:space="preserve">, </w:t>
       </w:r>
-      <w:proofErr w:type="spellStart"/>
       <w:r>
         <w:rPr>
           <w:lang w:val="en-US"/>
         </w:rPr>
         <w:t>ScratchTextureSampler</w:t>
       </w:r>
-      <w:proofErr w:type="spellEnd"/>
     </w:p>
     <w:p>
       <w:pPr>
@@ -1850,14 +1528,12 @@
         </w:rPr>
         <w:t xml:space="preserve">TEXCOORD3: </w:t>
       </w:r>
-      <w:proofErr w:type="spellStart"/>
       <w:r>
         <w:rPr>
           <w:lang w:val="en-US"/>
         </w:rPr>
         <w:t>DiffuseTextureSampler</w:t>
       </w:r>
-      <w:proofErr w:type="spellEnd"/>
     </w:p>
     <w:p>
       <w:pPr>
@@ -1885,7 +1561,6 @@
           <w:lang w:val="en-US"/>
         </w:rPr>
       </w:pPr>
-      <w:proofErr w:type="spellStart"/>
       <w:r>
         <w:rPr>
           <w:b/>
@@ -1895,56 +1570,37 @@
         </w:rPr>
         <w:t>OpaqueDULL</w:t>
       </w:r>
-      <w:proofErr w:type="spellEnd"/>
-    </w:p>
-    <w:p>
-      <w:pPr>
-        <w:rPr>
-          <w:lang w:val="en-US"/>
-        </w:rPr>
-      </w:pPr>
-      <w:proofErr w:type="spellStart"/>
-      <w:r>
-        <w:rPr>
-          <w:lang w:val="en-US"/>
-        </w:rPr>
-        <w:t>ShaderName</w:t>
-      </w:r>
-      <w:proofErr w:type="spellEnd"/>
-      <w:r>
-        <w:rPr>
-          <w:lang w:val="en-US"/>
-        </w:rPr>
-        <w:t xml:space="preserve">: </w:t>
-      </w:r>
-      <w:proofErr w:type="spellStart"/>
+    </w:p>
+    <w:p>
+      <w:pPr>
+        <w:rPr>
+          <w:lang w:val="en-US"/>
+        </w:rPr>
+      </w:pPr>
+      <w:r>
+        <w:rPr>
+          <w:lang w:val="en-US"/>
+        </w:rPr>
+        <w:t xml:space="preserve">ShaderName: </w:t>
+      </w:r>
       <w:r>
         <w:rPr>
           <w:lang w:val="en-US"/>
         </w:rPr>
         <w:t>Vehicle_Opaque_Textured</w:t>
       </w:r>
-      <w:proofErr w:type="spellEnd"/>
-    </w:p>
-    <w:p>
-      <w:pPr>
-        <w:rPr>
-          <w:lang w:val="en-US"/>
-        </w:rPr>
-      </w:pPr>
-      <w:proofErr w:type="spellStart"/>
-      <w:r>
-        <w:rPr>
-          <w:lang w:val="en-US"/>
-        </w:rPr>
-        <w:t>ShaderID</w:t>
-      </w:r>
-      <w:proofErr w:type="spellEnd"/>
-      <w:r>
-        <w:rPr>
-          <w:lang w:val="en-US"/>
-        </w:rPr>
-        <w:t xml:space="preserve">: </w:t>
+    </w:p>
+    <w:p>
+      <w:pPr>
+        <w:rPr>
+          <w:lang w:val="en-US"/>
+        </w:rPr>
+      </w:pPr>
+      <w:r>
+        <w:rPr>
+          <w:lang w:val="en-US"/>
+        </w:rPr>
+        <w:t xml:space="preserve">ShaderID: </w:t>
       </w:r>
       <w:r>
         <w:rPr>
@@ -1965,14 +1621,12 @@
         </w:rPr>
         <w:t xml:space="preserve">TEXCOORD1: </w:t>
       </w:r>
-      <w:proofErr w:type="spellStart"/>
       <w:r>
         <w:rPr>
           <w:lang w:val="en-US"/>
         </w:rPr>
         <w:t>DiffuseTextureSampler</w:t>
       </w:r>
-      <w:proofErr w:type="spellEnd"/>
     </w:p>
     <w:p>
       <w:pPr>
@@ -1985,6 +1639,238 @@
           <w:lang w:val="en-US"/>
         </w:rPr>
         <w:t>TEXCOORD2: Unknown</w:t>
+      </w:r>
+      <w:r>
+        <w:rPr>
+          <w:lang w:val="en-US"/>
+        </w:rPr>
+        <w:t xml:space="preserve"> (Probably unused)</w:t>
+      </w:r>
+    </w:p>
+    <w:p>
+      <w:pPr>
+        <w:rPr>
+          <w:lang w:val="en-US"/>
+        </w:rPr>
+      </w:pPr>
+      <w:r>
+        <w:rPr>
+          <w:lang w:val="en-US"/>
+        </w:rPr>
+        <w:br w:type="page"/>
+      </w:r>
+    </w:p>
+    <w:p>
+      <w:pPr>
+        <w:rPr>
+          <w:b/>
+          <w:bCs/>
+          <w:u w:val="single"/>
+          <w:lang w:val="en-US"/>
+        </w:rPr>
+      </w:pPr>
+      <w:r>
+        <w:rPr>
+          <w:b/>
+          <w:bCs/>
+          <w:u w:val="single"/>
+          <w:lang w:val="en-US"/>
+        </w:rPr>
+        <w:lastRenderedPageBreak/>
+        <w:t>Mirror</w:t>
+      </w:r>
+    </w:p>
+    <w:p>
+      <w:pPr>
+        <w:rPr>
+          <w:lang w:val="en-US"/>
+        </w:rPr>
+      </w:pPr>
+      <w:r>
+        <w:rPr>
+          <w:lang w:val="en-US"/>
+        </w:rPr>
+        <w:t xml:space="preserve">ShaderName: </w:t>
+      </w:r>
+      <w:r>
+        <w:rPr>
+          <w:lang w:val="en-US"/>
+        </w:rPr>
+        <w:t>Vehicle_Opaque_Reflective</w:t>
+      </w:r>
+    </w:p>
+    <w:p>
+      <w:pPr>
+        <w:rPr>
+          <w:lang w:val="en-US"/>
+        </w:rPr>
+      </w:pPr>
+      <w:r>
+        <w:rPr>
+          <w:lang w:val="en-US"/>
+        </w:rPr>
+        <w:t xml:space="preserve">ShaderID: </w:t>
+      </w:r>
+      <w:r>
+        <w:rPr>
+          <w:lang w:val="en-US"/>
+        </w:rPr>
+        <w:t>F3_D3_03_00</w:t>
+      </w:r>
+    </w:p>
+    <w:p>
+      <w:pPr>
+        <w:rPr>
+          <w:lang w:val="en-US"/>
+        </w:rPr>
+      </w:pPr>
+      <w:r>
+        <w:rPr>
+          <w:lang w:val="en-US"/>
+        </w:rPr>
+        <w:t>TEXCOORD1, TEXCOORD2 = Empty</w:t>
+      </w:r>
+    </w:p>
+    <w:p>
+      <w:pPr>
+        <w:rPr>
+          <w:lang w:val="en-US"/>
+        </w:rPr>
+      </w:pPr>
+    </w:p>
+    <w:p>
+      <w:pPr>
+        <w:rPr>
+          <w:lang w:val="en-US"/>
+        </w:rPr>
+      </w:pPr>
+      <w:r>
+        <w:rPr>
+          <w:b/>
+          <w:bCs/>
+          <w:u w:val="single"/>
+          <w:lang w:val="en-US"/>
+        </w:rPr>
+        <w:t>PlateRacer/PlateCop</w:t>
+      </w:r>
+    </w:p>
+    <w:p>
+      <w:pPr>
+        <w:rPr>
+          <w:lang w:val="en-US"/>
+        </w:rPr>
+      </w:pPr>
+      <w:r>
+        <w:rPr>
+          <w:lang w:val="en-US"/>
+        </w:rPr>
+        <w:t xml:space="preserve">ShaderName: </w:t>
+      </w:r>
+      <w:r>
+        <w:rPr>
+          <w:lang w:val="en-US"/>
+        </w:rPr>
+        <w:t>Vehicle_Opaque_Textured_NormalMapped_Reflective_Emissive_AO_Livery</w:t>
+      </w:r>
+    </w:p>
+    <w:p>
+      <w:pPr>
+        <w:rPr>
+          <w:lang w:val="en-US"/>
+        </w:rPr>
+      </w:pPr>
+      <w:r>
+        <w:rPr>
+          <w:lang w:val="en-US"/>
+        </w:rPr>
+        <w:t xml:space="preserve">ShaderID: </w:t>
+      </w:r>
+      <w:r>
+        <w:rPr>
+          <w:lang w:val="en-US"/>
+        </w:rPr>
+        <w:t>F3_D0_03_00</w:t>
+      </w:r>
+    </w:p>
+    <w:p>
+      <w:pPr>
+        <w:rPr>
+          <w:lang w:val="en-US"/>
+        </w:rPr>
+      </w:pPr>
+      <w:r>
+        <w:rPr>
+          <w:lang w:val="en-US"/>
+        </w:rPr>
+        <w:t xml:space="preserve">TEXCOORD1 = </w:t>
+      </w:r>
+      <w:r>
+        <w:rPr>
+          <w:lang w:val="en-US"/>
+        </w:rPr>
+        <w:t>AoMapTextureSampler</w:t>
+      </w:r>
+      <w:r>
+        <w:rPr>
+          <w:lang w:val="en-US"/>
+        </w:rPr>
+        <w:t xml:space="preserve">, </w:t>
+      </w:r>
+      <w:r>
+        <w:rPr>
+          <w:lang w:val="en-US"/>
+        </w:rPr>
+        <w:t>LightmapLightsTextureSampler</w:t>
+      </w:r>
+    </w:p>
+    <w:p>
+      <w:pPr>
+        <w:rPr>
+          <w:lang w:val="en-US"/>
+        </w:rPr>
+      </w:pPr>
+      <w:r>
+        <w:rPr>
+          <w:lang w:val="en-US"/>
+        </w:rPr>
+        <w:t xml:space="preserve">TEXCOORD2 = </w:t>
+      </w:r>
+      <w:r>
+        <w:rPr>
+          <w:lang w:val="en-US"/>
+        </w:rPr>
+        <w:t>ScratchTextureSampler</w:t>
+      </w:r>
+    </w:p>
+    <w:p>
+      <w:pPr>
+        <w:rPr>
+          <w:lang w:val="en-US"/>
+        </w:rPr>
+      </w:pPr>
+      <w:r>
+        <w:rPr>
+          <w:lang w:val="en-US"/>
+        </w:rPr>
+        <w:t xml:space="preserve">TEXCOORD3 = </w:t>
+      </w:r>
+      <w:r>
+        <w:rPr>
+          <w:lang w:val="en-US"/>
+        </w:rPr>
+        <w:t>NormalTextureSampler</w:t>
+      </w:r>
+      <w:r>
+        <w:rPr>
+          <w:lang w:val="en-US"/>
+        </w:rPr>
+        <w:t xml:space="preserve">, </w:t>
+      </w:r>
+      <w:r>
+        <w:rPr>
+          <w:lang w:val="en-US"/>
+        </w:rPr>
+        <w:t>DiffuseTextureSampler</w:t>
       </w:r>
     </w:p>
     <w:sectPr>

</xml_diff>